<commit_message>
Arquivos utilizados no curso DAT201x
</commit_message>
<xml_diff>
--- a/Resumo estudos 70-761.docx
+++ b/Resumo estudos 70-761.docx
@@ -157,19 +157,900 @@
         <w:spacing w:line="360" w:lineRule="auto"/>
         <w:jc w:val="both"/>
         <w:rPr>
-          <w:rFonts w:ascii="Arial" w:hAnsi="Arial" w:cs="Arial"/>
-          <w:sz w:val="24"/>
-          <w:szCs w:val="24"/>
-        </w:rPr>
-      </w:pPr>
-      <w:r>
-        <w:rPr>
-          <w:rFonts w:ascii="Arial" w:hAnsi="Arial" w:cs="Arial"/>
-          <w:sz w:val="24"/>
-          <w:szCs w:val="24"/>
-        </w:rPr>
-        <w:t>https://coggle.it/diagram/W64XqwWWyfIZHOaA/t/mind-map-70-761</w:t>
-      </w:r>
+          <w:rStyle w:val="Hyperlink"/>
+          <w:rFonts w:ascii="Arial" w:hAnsi="Arial" w:cs="Arial"/>
+          <w:sz w:val="24"/>
+          <w:szCs w:val="24"/>
+        </w:rPr>
+      </w:pPr>
+      <w:hyperlink r:id="rId5" w:history="1">
+        <w:r>
+          <w:rPr>
+            <w:rStyle w:val="Hyperlink"/>
+            <w:rFonts w:ascii="Arial" w:hAnsi="Arial" w:cs="Arial"/>
+            <w:sz w:val="24"/>
+            <w:szCs w:val="24"/>
+          </w:rPr>
+          <w:t>https://coggle.it/diagram/W64XqwWWyfIZHOaA/t/mind-map-70-761</w:t>
+        </w:r>
+      </w:hyperlink>
+    </w:p>
+    <w:p>
+      <w:pPr>
+        <w:spacing w:line="360" w:lineRule="auto"/>
+        <w:jc w:val="both"/>
+        <w:rPr>
+          <w:rFonts w:ascii="Arial" w:hAnsi="Arial" w:cs="Arial"/>
+          <w:sz w:val="24"/>
+          <w:szCs w:val="24"/>
+        </w:rPr>
+      </w:pPr>
+    </w:p>
+    <w:p>
+      <w:pPr>
+        <w:spacing w:line="360" w:lineRule="auto"/>
+        <w:jc w:val="both"/>
+        <w:rPr>
+          <w:rFonts w:ascii="Arial" w:hAnsi="Arial" w:cs="Arial"/>
+          <w:b/>
+          <w:sz w:val="24"/>
+          <w:szCs w:val="24"/>
+        </w:rPr>
+      </w:pPr>
+      <w:proofErr w:type="spellStart"/>
+      <w:r>
+        <w:rPr>
+          <w:rFonts w:ascii="Arial" w:hAnsi="Arial" w:cs="Arial"/>
+          <w:b/>
+          <w:sz w:val="24"/>
+          <w:szCs w:val="24"/>
+        </w:rPr>
+        <w:t>Select</w:t>
+      </w:r>
+      <w:proofErr w:type="spellEnd"/>
+    </w:p>
+    <w:p>
+      <w:pPr>
+        <w:spacing w:line="360" w:lineRule="auto"/>
+        <w:jc w:val="both"/>
+        <w:rPr>
+          <w:rFonts w:ascii="Arial" w:hAnsi="Arial" w:cs="Arial"/>
+          <w:sz w:val="24"/>
+          <w:szCs w:val="24"/>
+        </w:rPr>
+      </w:pPr>
+      <w:r>
+        <w:rPr>
+          <w:rFonts w:ascii="Arial" w:hAnsi="Arial" w:cs="Arial"/>
+          <w:sz w:val="24"/>
+          <w:szCs w:val="24"/>
+        </w:rPr>
+        <w:tab/>
+        <w:t>A cláusula SELECT é utilizada para realizar consultas em SQL Server e muitos outros bancos de dados. Em SQL Server, a execução de recursos que podem ser adicionados em uma query tem a seguinte ordem:</w:t>
+      </w:r>
+    </w:p>
+    <w:p>
+      <w:pPr>
+        <w:pStyle w:val="PargrafodaLista"/>
+        <w:numPr>
+          <w:ilvl w:val="0"/>
+          <w:numId w:val="3"/>
+        </w:numPr>
+        <w:spacing w:line="360" w:lineRule="auto"/>
+        <w:jc w:val="both"/>
+        <w:rPr>
+          <w:rFonts w:ascii="Arial" w:hAnsi="Arial" w:cs="Arial"/>
+          <w:sz w:val="24"/>
+          <w:szCs w:val="24"/>
+        </w:rPr>
+      </w:pPr>
+      <w:r>
+        <w:rPr>
+          <w:rFonts w:ascii="Arial" w:hAnsi="Arial" w:cs="Arial"/>
+          <w:sz w:val="24"/>
+          <w:szCs w:val="24"/>
+        </w:rPr>
+        <w:t>FROM</w:t>
+      </w:r>
+    </w:p>
+    <w:p>
+      <w:pPr>
+        <w:pStyle w:val="PargrafodaLista"/>
+        <w:numPr>
+          <w:ilvl w:val="0"/>
+          <w:numId w:val="3"/>
+        </w:numPr>
+        <w:spacing w:line="360" w:lineRule="auto"/>
+        <w:jc w:val="both"/>
+        <w:rPr>
+          <w:rFonts w:ascii="Arial" w:hAnsi="Arial" w:cs="Arial"/>
+          <w:sz w:val="24"/>
+          <w:szCs w:val="24"/>
+        </w:rPr>
+      </w:pPr>
+      <w:r>
+        <w:rPr>
+          <w:rFonts w:ascii="Arial" w:hAnsi="Arial" w:cs="Arial"/>
+          <w:sz w:val="24"/>
+          <w:szCs w:val="24"/>
+        </w:rPr>
+        <w:t>WHERE</w:t>
+      </w:r>
+    </w:p>
+    <w:p>
+      <w:pPr>
+        <w:pStyle w:val="PargrafodaLista"/>
+        <w:numPr>
+          <w:ilvl w:val="0"/>
+          <w:numId w:val="3"/>
+        </w:numPr>
+        <w:spacing w:line="360" w:lineRule="auto"/>
+        <w:jc w:val="both"/>
+        <w:rPr>
+          <w:rFonts w:ascii="Arial" w:hAnsi="Arial" w:cs="Arial"/>
+          <w:sz w:val="24"/>
+          <w:szCs w:val="24"/>
+        </w:rPr>
+      </w:pPr>
+      <w:r>
+        <w:rPr>
+          <w:rFonts w:ascii="Arial" w:hAnsi="Arial" w:cs="Arial"/>
+          <w:sz w:val="24"/>
+          <w:szCs w:val="24"/>
+        </w:rPr>
+        <w:t>GROUP BY</w:t>
+      </w:r>
+    </w:p>
+    <w:p>
+      <w:pPr>
+        <w:pStyle w:val="PargrafodaLista"/>
+        <w:numPr>
+          <w:ilvl w:val="0"/>
+          <w:numId w:val="3"/>
+        </w:numPr>
+        <w:spacing w:line="360" w:lineRule="auto"/>
+        <w:jc w:val="both"/>
+        <w:rPr>
+          <w:rFonts w:ascii="Arial" w:hAnsi="Arial" w:cs="Arial"/>
+          <w:sz w:val="24"/>
+          <w:szCs w:val="24"/>
+        </w:rPr>
+      </w:pPr>
+      <w:r>
+        <w:rPr>
+          <w:rFonts w:ascii="Arial" w:hAnsi="Arial" w:cs="Arial"/>
+          <w:sz w:val="24"/>
+          <w:szCs w:val="24"/>
+        </w:rPr>
+        <w:t>HAVING</w:t>
+      </w:r>
+    </w:p>
+    <w:p>
+      <w:pPr>
+        <w:pStyle w:val="PargrafodaLista"/>
+        <w:numPr>
+          <w:ilvl w:val="0"/>
+          <w:numId w:val="3"/>
+        </w:numPr>
+        <w:spacing w:line="360" w:lineRule="auto"/>
+        <w:jc w:val="both"/>
+        <w:rPr>
+          <w:rFonts w:ascii="Arial" w:hAnsi="Arial" w:cs="Arial"/>
+          <w:sz w:val="24"/>
+          <w:szCs w:val="24"/>
+        </w:rPr>
+      </w:pPr>
+      <w:r>
+        <w:rPr>
+          <w:rFonts w:ascii="Arial" w:hAnsi="Arial" w:cs="Arial"/>
+          <w:sz w:val="24"/>
+          <w:szCs w:val="24"/>
+        </w:rPr>
+        <w:t>SELECT</w:t>
+      </w:r>
+    </w:p>
+    <w:p>
+      <w:pPr>
+        <w:pStyle w:val="PargrafodaLista"/>
+        <w:numPr>
+          <w:ilvl w:val="0"/>
+          <w:numId w:val="3"/>
+        </w:numPr>
+        <w:spacing w:line="360" w:lineRule="auto"/>
+        <w:jc w:val="both"/>
+        <w:rPr>
+          <w:rFonts w:ascii="Arial" w:hAnsi="Arial" w:cs="Arial"/>
+          <w:sz w:val="24"/>
+          <w:szCs w:val="24"/>
+        </w:rPr>
+      </w:pPr>
+      <w:r>
+        <w:rPr>
+          <w:rFonts w:ascii="Arial" w:hAnsi="Arial" w:cs="Arial"/>
+          <w:sz w:val="24"/>
+          <w:szCs w:val="24"/>
+        </w:rPr>
+        <w:t>ORDER BY</w:t>
+      </w:r>
+    </w:p>
+    <w:p>
+      <w:pPr>
+        <w:spacing w:line="360" w:lineRule="auto"/>
+        <w:jc w:val="both"/>
+        <w:rPr>
+          <w:rFonts w:ascii="Arial" w:hAnsi="Arial" w:cs="Arial"/>
+          <w:b/>
+          <w:sz w:val="24"/>
+          <w:szCs w:val="24"/>
+        </w:rPr>
+      </w:pPr>
+    </w:p>
+    <w:p>
+      <w:pPr>
+        <w:spacing w:line="360" w:lineRule="auto"/>
+        <w:jc w:val="both"/>
+        <w:rPr>
+          <w:rFonts w:ascii="Arial" w:hAnsi="Arial" w:cs="Arial"/>
+          <w:b/>
+          <w:sz w:val="24"/>
+          <w:szCs w:val="24"/>
+        </w:rPr>
+      </w:pPr>
+      <w:proofErr w:type="spellStart"/>
+      <w:r>
+        <w:rPr>
+          <w:rFonts w:ascii="Arial" w:hAnsi="Arial" w:cs="Arial"/>
+          <w:b/>
+          <w:sz w:val="24"/>
+          <w:szCs w:val="24"/>
+        </w:rPr>
+        <w:t>Datatype</w:t>
+      </w:r>
+      <w:proofErr w:type="spellEnd"/>
+    </w:p>
+    <w:p>
+      <w:pPr>
+        <w:spacing w:line="360" w:lineRule="auto"/>
+        <w:jc w:val="both"/>
+        <w:rPr>
+          <w:rFonts w:ascii="Arial" w:hAnsi="Arial" w:cs="Arial"/>
+          <w:sz w:val="24"/>
+          <w:szCs w:val="24"/>
+        </w:rPr>
+      </w:pPr>
+      <w:r>
+        <w:rPr>
+          <w:rFonts w:ascii="Arial" w:hAnsi="Arial" w:cs="Arial"/>
+          <w:b/>
+          <w:sz w:val="24"/>
+          <w:szCs w:val="24"/>
+        </w:rPr>
+        <w:tab/>
+      </w:r>
+      <w:r>
+        <w:rPr>
+          <w:rFonts w:ascii="Arial" w:hAnsi="Arial" w:cs="Arial"/>
+          <w:sz w:val="24"/>
+          <w:szCs w:val="24"/>
+        </w:rPr>
+        <w:t xml:space="preserve">Ao criar uma tabela, fazer uma consulta ou conversão de valores no SQL Server, precisamos saber o </w:t>
+      </w:r>
+      <w:proofErr w:type="spellStart"/>
+      <w:r>
+        <w:rPr>
+          <w:rFonts w:ascii="Arial" w:hAnsi="Arial" w:cs="Arial"/>
+          <w:i/>
+          <w:sz w:val="24"/>
+          <w:szCs w:val="24"/>
+        </w:rPr>
+        <w:t>datatype</w:t>
+      </w:r>
+      <w:proofErr w:type="spellEnd"/>
+      <w:r>
+        <w:rPr>
+          <w:rFonts w:ascii="Arial" w:hAnsi="Arial" w:cs="Arial"/>
+          <w:sz w:val="24"/>
+          <w:szCs w:val="24"/>
+        </w:rPr>
+        <w:t xml:space="preserve"> dos dados que serão manipulados para não se deparar com erros de conversão implícita ou explícita. Alguns dos tipos de dados possuem compatibilidade e podem ser convertidos implicitamente pelo próprio SQL Server.</w:t>
+      </w:r>
+    </w:p>
+    <w:p>
+      <w:pPr>
+        <w:spacing w:line="360" w:lineRule="auto"/>
+        <w:jc w:val="both"/>
+        <w:rPr>
+          <w:rFonts w:ascii="Arial" w:hAnsi="Arial" w:cs="Arial"/>
+          <w:sz w:val="24"/>
+          <w:szCs w:val="24"/>
+        </w:rPr>
+      </w:pPr>
+      <w:r>
+        <w:rPr>
+          <w:rFonts w:ascii="Arial" w:hAnsi="Arial" w:cs="Arial"/>
+          <w:sz w:val="24"/>
+          <w:szCs w:val="24"/>
+        </w:rPr>
+        <w:lastRenderedPageBreak/>
+        <w:tab/>
+        <w:t xml:space="preserve">As categorias de tipos de dados disponíveis são: </w:t>
+      </w:r>
+      <w:proofErr w:type="spellStart"/>
+      <w:r>
+        <w:rPr>
+          <w:rFonts w:ascii="Arial" w:hAnsi="Arial" w:cs="Arial"/>
+          <w:color w:val="000000"/>
+          <w:sz w:val="24"/>
+          <w:szCs w:val="24"/>
+          <w:shd w:val="clear" w:color="auto" w:fill="FFFFFF"/>
+        </w:rPr>
+        <w:t>Exact</w:t>
+      </w:r>
+      <w:proofErr w:type="spellEnd"/>
+      <w:r>
+        <w:rPr>
+          <w:rFonts w:ascii="Arial" w:hAnsi="Arial" w:cs="Arial"/>
+          <w:color w:val="000000"/>
+          <w:sz w:val="24"/>
+          <w:szCs w:val="24"/>
+          <w:shd w:val="clear" w:color="auto" w:fill="FFFFFF"/>
+        </w:rPr>
+        <w:t xml:space="preserve"> </w:t>
+      </w:r>
+      <w:proofErr w:type="spellStart"/>
+      <w:r>
+        <w:rPr>
+          <w:rFonts w:ascii="Arial" w:hAnsi="Arial" w:cs="Arial"/>
+          <w:color w:val="000000"/>
+          <w:sz w:val="24"/>
+          <w:szCs w:val="24"/>
+          <w:shd w:val="clear" w:color="auto" w:fill="FFFFFF"/>
+        </w:rPr>
+        <w:t>numerics</w:t>
+      </w:r>
+      <w:proofErr w:type="spellEnd"/>
+      <w:r>
+        <w:rPr>
+          <w:rFonts w:ascii="Arial" w:hAnsi="Arial" w:cs="Arial"/>
+          <w:sz w:val="24"/>
+          <w:szCs w:val="24"/>
+        </w:rPr>
+        <w:t xml:space="preserve"> (</w:t>
+      </w:r>
+      <w:r>
+        <w:rPr>
+          <w:rFonts w:ascii="Arial" w:hAnsi="Arial" w:cs="Arial"/>
+          <w:color w:val="000000"/>
+          <w:sz w:val="24"/>
+          <w:szCs w:val="24"/>
+          <w:shd w:val="clear" w:color="auto" w:fill="FFFFFF"/>
+        </w:rPr>
+        <w:t xml:space="preserve">Unicode </w:t>
+      </w:r>
+      <w:proofErr w:type="spellStart"/>
+      <w:r>
+        <w:rPr>
+          <w:rFonts w:ascii="Arial" w:hAnsi="Arial" w:cs="Arial"/>
+          <w:color w:val="000000"/>
+          <w:sz w:val="24"/>
+          <w:szCs w:val="24"/>
+          <w:shd w:val="clear" w:color="auto" w:fill="FFFFFF"/>
+        </w:rPr>
+        <w:t>character</w:t>
+      </w:r>
+      <w:proofErr w:type="spellEnd"/>
+      <w:r>
+        <w:rPr>
+          <w:rFonts w:ascii="Arial" w:hAnsi="Arial" w:cs="Arial"/>
+          <w:color w:val="000000"/>
+          <w:sz w:val="24"/>
+          <w:szCs w:val="24"/>
+          <w:shd w:val="clear" w:color="auto" w:fill="FFFFFF"/>
+        </w:rPr>
+        <w:t xml:space="preserve"> </w:t>
+      </w:r>
+      <w:proofErr w:type="spellStart"/>
+      <w:r>
+        <w:rPr>
+          <w:rFonts w:ascii="Arial" w:hAnsi="Arial" w:cs="Arial"/>
+          <w:color w:val="000000"/>
+          <w:sz w:val="24"/>
+          <w:szCs w:val="24"/>
+          <w:shd w:val="clear" w:color="auto" w:fill="FFFFFF"/>
+        </w:rPr>
+        <w:t>strings</w:t>
+      </w:r>
+      <w:proofErr w:type="spellEnd"/>
+      <w:r>
+        <w:rPr>
+          <w:rFonts w:ascii="Arial" w:hAnsi="Arial" w:cs="Arial"/>
+          <w:sz w:val="24"/>
+          <w:szCs w:val="24"/>
+        </w:rPr>
+        <w:t xml:space="preserve">), </w:t>
+      </w:r>
+      <w:proofErr w:type="spellStart"/>
+      <w:r>
+        <w:rPr>
+          <w:rFonts w:ascii="Arial" w:hAnsi="Arial" w:cs="Arial"/>
+          <w:color w:val="000000"/>
+          <w:sz w:val="24"/>
+          <w:szCs w:val="24"/>
+          <w:shd w:val="clear" w:color="auto" w:fill="FFFFFF"/>
+        </w:rPr>
+        <w:t>Approximate</w:t>
+      </w:r>
+      <w:proofErr w:type="spellEnd"/>
+      <w:r>
+        <w:rPr>
+          <w:rFonts w:ascii="Arial" w:hAnsi="Arial" w:cs="Arial"/>
+          <w:color w:val="000000"/>
+          <w:sz w:val="24"/>
+          <w:szCs w:val="24"/>
+          <w:shd w:val="clear" w:color="auto" w:fill="FFFFFF"/>
+        </w:rPr>
+        <w:t xml:space="preserve"> </w:t>
+      </w:r>
+      <w:proofErr w:type="spellStart"/>
+      <w:r>
+        <w:rPr>
+          <w:rFonts w:ascii="Arial" w:hAnsi="Arial" w:cs="Arial"/>
+          <w:color w:val="000000"/>
+          <w:sz w:val="24"/>
+          <w:szCs w:val="24"/>
+          <w:shd w:val="clear" w:color="auto" w:fill="FFFFFF"/>
+        </w:rPr>
+        <w:t>numerics</w:t>
+      </w:r>
+      <w:proofErr w:type="spellEnd"/>
+      <w:r>
+        <w:rPr>
+          <w:rFonts w:ascii="Arial" w:hAnsi="Arial" w:cs="Arial"/>
+          <w:sz w:val="24"/>
+          <w:szCs w:val="24"/>
+        </w:rPr>
+        <w:t xml:space="preserve"> (</w:t>
+      </w:r>
+      <w:proofErr w:type="spellStart"/>
+      <w:r>
+        <w:rPr>
+          <w:rFonts w:ascii="Arial" w:hAnsi="Arial" w:cs="Arial"/>
+          <w:color w:val="000000"/>
+          <w:sz w:val="24"/>
+          <w:szCs w:val="24"/>
+          <w:shd w:val="clear" w:color="auto" w:fill="FFFFFF"/>
+        </w:rPr>
+        <w:t>Binary</w:t>
+      </w:r>
+      <w:proofErr w:type="spellEnd"/>
+      <w:r>
+        <w:rPr>
+          <w:rFonts w:ascii="Arial" w:hAnsi="Arial" w:cs="Arial"/>
+          <w:color w:val="000000"/>
+          <w:sz w:val="24"/>
+          <w:szCs w:val="24"/>
+          <w:shd w:val="clear" w:color="auto" w:fill="FFFFFF"/>
+        </w:rPr>
+        <w:t xml:space="preserve"> </w:t>
+      </w:r>
+      <w:proofErr w:type="spellStart"/>
+      <w:r>
+        <w:rPr>
+          <w:rFonts w:ascii="Arial" w:hAnsi="Arial" w:cs="Arial"/>
+          <w:color w:val="000000"/>
+          <w:sz w:val="24"/>
+          <w:szCs w:val="24"/>
+          <w:shd w:val="clear" w:color="auto" w:fill="FFFFFF"/>
+        </w:rPr>
+        <w:t>strings</w:t>
+      </w:r>
+      <w:proofErr w:type="spellEnd"/>
+      <w:r>
+        <w:rPr>
+          <w:rFonts w:ascii="Arial" w:hAnsi="Arial" w:cs="Arial"/>
+          <w:sz w:val="24"/>
+          <w:szCs w:val="24"/>
+        </w:rPr>
+        <w:t xml:space="preserve">), </w:t>
+      </w:r>
+      <w:proofErr w:type="gramStart"/>
+      <w:r>
+        <w:rPr>
+          <w:rFonts w:ascii="Arial" w:hAnsi="Arial" w:cs="Arial"/>
+          <w:color w:val="000000"/>
+          <w:sz w:val="24"/>
+          <w:szCs w:val="24"/>
+          <w:shd w:val="clear" w:color="auto" w:fill="FFFFFF"/>
+        </w:rPr>
+        <w:t>Date</w:t>
+      </w:r>
+      <w:proofErr w:type="gramEnd"/>
+      <w:r>
+        <w:rPr>
+          <w:rFonts w:ascii="Arial" w:hAnsi="Arial" w:cs="Arial"/>
+          <w:color w:val="000000"/>
+          <w:sz w:val="24"/>
+          <w:szCs w:val="24"/>
+          <w:shd w:val="clear" w:color="auto" w:fill="FFFFFF"/>
+        </w:rPr>
+        <w:t xml:space="preserve"> </w:t>
+      </w:r>
+      <w:proofErr w:type="spellStart"/>
+      <w:r>
+        <w:rPr>
+          <w:rFonts w:ascii="Arial" w:hAnsi="Arial" w:cs="Arial"/>
+          <w:color w:val="000000"/>
+          <w:sz w:val="24"/>
+          <w:szCs w:val="24"/>
+          <w:shd w:val="clear" w:color="auto" w:fill="FFFFFF"/>
+        </w:rPr>
+        <w:t>and</w:t>
+      </w:r>
+      <w:proofErr w:type="spellEnd"/>
+      <w:r>
+        <w:rPr>
+          <w:rFonts w:ascii="Arial" w:hAnsi="Arial" w:cs="Arial"/>
+          <w:color w:val="000000"/>
+          <w:sz w:val="24"/>
+          <w:szCs w:val="24"/>
+          <w:shd w:val="clear" w:color="auto" w:fill="FFFFFF"/>
+        </w:rPr>
+        <w:t xml:space="preserve"> time</w:t>
+      </w:r>
+      <w:r>
+        <w:rPr>
+          <w:rFonts w:ascii="Arial" w:hAnsi="Arial" w:cs="Arial"/>
+          <w:sz w:val="24"/>
+          <w:szCs w:val="24"/>
+        </w:rPr>
+        <w:t xml:space="preserve"> (</w:t>
+      </w:r>
+      <w:proofErr w:type="spellStart"/>
+      <w:r>
+        <w:rPr>
+          <w:rFonts w:ascii="Arial" w:hAnsi="Arial" w:cs="Arial"/>
+          <w:color w:val="000000"/>
+          <w:sz w:val="24"/>
+          <w:szCs w:val="24"/>
+          <w:shd w:val="clear" w:color="auto" w:fill="FFFFFF"/>
+        </w:rPr>
+        <w:t>Other</w:t>
+      </w:r>
+      <w:proofErr w:type="spellEnd"/>
+      <w:r>
+        <w:rPr>
+          <w:rFonts w:ascii="Arial" w:hAnsi="Arial" w:cs="Arial"/>
+          <w:color w:val="000000"/>
+          <w:sz w:val="24"/>
+          <w:szCs w:val="24"/>
+          <w:shd w:val="clear" w:color="auto" w:fill="FFFFFF"/>
+        </w:rPr>
+        <w:t xml:space="preserve"> data </w:t>
+      </w:r>
+      <w:proofErr w:type="spellStart"/>
+      <w:r>
+        <w:rPr>
+          <w:rFonts w:ascii="Arial" w:hAnsi="Arial" w:cs="Arial"/>
+          <w:color w:val="000000"/>
+          <w:sz w:val="24"/>
+          <w:szCs w:val="24"/>
+          <w:shd w:val="clear" w:color="auto" w:fill="FFFFFF"/>
+        </w:rPr>
+        <w:t>types</w:t>
+      </w:r>
+      <w:proofErr w:type="spellEnd"/>
+      <w:r>
+        <w:rPr>
+          <w:rFonts w:ascii="Arial" w:hAnsi="Arial" w:cs="Arial"/>
+          <w:sz w:val="24"/>
+          <w:szCs w:val="24"/>
+        </w:rPr>
+        <w:t>)</w:t>
+      </w:r>
+      <w:r>
+        <w:rPr>
+          <w:rFonts w:ascii="Arial" w:hAnsi="Arial" w:cs="Arial"/>
+          <w:sz w:val="24"/>
+          <w:szCs w:val="24"/>
+        </w:rPr>
+        <w:t xml:space="preserve"> e </w:t>
+      </w:r>
+      <w:proofErr w:type="spellStart"/>
+      <w:r>
+        <w:rPr>
+          <w:rFonts w:ascii="Arial" w:hAnsi="Arial" w:cs="Arial"/>
+          <w:color w:val="000000"/>
+          <w:sz w:val="24"/>
+          <w:szCs w:val="24"/>
+          <w:shd w:val="clear" w:color="auto" w:fill="FFFFFF"/>
+        </w:rPr>
+        <w:t>Character</w:t>
+      </w:r>
+      <w:proofErr w:type="spellEnd"/>
+      <w:r>
+        <w:rPr>
+          <w:rFonts w:ascii="Arial" w:hAnsi="Arial" w:cs="Arial"/>
+          <w:color w:val="000000"/>
+          <w:sz w:val="24"/>
+          <w:szCs w:val="24"/>
+          <w:shd w:val="clear" w:color="auto" w:fill="FFFFFF"/>
+        </w:rPr>
+        <w:t xml:space="preserve"> </w:t>
+      </w:r>
+      <w:proofErr w:type="spellStart"/>
+      <w:r>
+        <w:rPr>
+          <w:rFonts w:ascii="Arial" w:hAnsi="Arial" w:cs="Arial"/>
+          <w:color w:val="000000"/>
+          <w:sz w:val="24"/>
+          <w:szCs w:val="24"/>
+          <w:shd w:val="clear" w:color="auto" w:fill="FFFFFF"/>
+        </w:rPr>
+        <w:t>strings</w:t>
+      </w:r>
+      <w:proofErr w:type="spellEnd"/>
+      <w:r>
+        <w:rPr>
+          <w:rFonts w:ascii="Arial" w:hAnsi="Arial" w:cs="Arial"/>
+          <w:color w:val="000000"/>
+          <w:sz w:val="24"/>
+          <w:szCs w:val="24"/>
+          <w:shd w:val="clear" w:color="auto" w:fill="FFFFFF"/>
+        </w:rPr>
+        <w:t>.</w:t>
+      </w:r>
+    </w:p>
+    <w:p>
+      <w:pPr>
+        <w:spacing w:line="360" w:lineRule="auto"/>
+        <w:jc w:val="both"/>
+        <w:rPr>
+          <w:rFonts w:ascii="Arial" w:hAnsi="Arial" w:cs="Arial"/>
+          <w:b/>
+          <w:sz w:val="24"/>
+          <w:szCs w:val="24"/>
+        </w:rPr>
+      </w:pPr>
+      <w:r>
+        <w:rPr>
+          <w:rFonts w:ascii="Arial" w:hAnsi="Arial" w:cs="Arial"/>
+          <w:b/>
+          <w:sz w:val="24"/>
+          <w:szCs w:val="24"/>
+        </w:rPr>
+        <w:t>Funções de conversão</w:t>
+      </w:r>
+      <w:r>
+        <w:rPr>
+          <w:rFonts w:ascii="Arial" w:hAnsi="Arial" w:cs="Arial"/>
+          <w:b/>
+          <w:sz w:val="24"/>
+          <w:szCs w:val="24"/>
+        </w:rPr>
+        <w:t xml:space="preserve"> </w:t>
+      </w:r>
+    </w:p>
+    <w:p>
+      <w:pPr>
+        <w:spacing w:line="360" w:lineRule="auto"/>
+        <w:jc w:val="both"/>
+        <w:rPr>
+          <w:rFonts w:ascii="Arial" w:hAnsi="Arial" w:cs="Arial"/>
+          <w:sz w:val="24"/>
+          <w:szCs w:val="24"/>
+        </w:rPr>
+      </w:pPr>
+      <w:r>
+        <w:rPr>
+          <w:rFonts w:ascii="Arial" w:hAnsi="Arial" w:cs="Arial"/>
+          <w:b/>
+          <w:sz w:val="24"/>
+          <w:szCs w:val="24"/>
+        </w:rPr>
+        <w:tab/>
+      </w:r>
+      <w:r>
+        <w:rPr>
+          <w:rFonts w:ascii="Arial" w:hAnsi="Arial" w:cs="Arial"/>
+          <w:sz w:val="24"/>
+          <w:szCs w:val="24"/>
+        </w:rPr>
+        <w:t xml:space="preserve">Para a conversão de valores no SQL Server, podem ser utilizadas </w:t>
+      </w:r>
+      <w:r>
+        <w:rPr>
+          <w:rFonts w:ascii="Arial" w:hAnsi="Arial" w:cs="Arial"/>
+          <w:sz w:val="24"/>
+          <w:szCs w:val="24"/>
+        </w:rPr>
+        <w:t>as funções CAST, TRY_CAST, CONVERT, TRY_CONVERT, PARSE e TRY_PARSE.</w:t>
+      </w:r>
+    </w:p>
+    <w:p>
+      <w:pPr>
+        <w:spacing w:line="360" w:lineRule="auto"/>
+        <w:jc w:val="both"/>
+        <w:rPr>
+          <w:rFonts w:ascii="Arial" w:hAnsi="Arial" w:cs="Arial"/>
+          <w:sz w:val="24"/>
+          <w:szCs w:val="24"/>
+        </w:rPr>
+      </w:pPr>
+      <w:r>
+        <w:rPr>
+          <w:rFonts w:ascii="Arial" w:hAnsi="Arial" w:cs="Arial"/>
+          <w:sz w:val="24"/>
+          <w:szCs w:val="24"/>
+        </w:rPr>
+        <w:tab/>
+        <w:t>CAST e CONVERT possuem o mesmo objetivo, mas são utilizados com sintaxes diferente. Além disso CAST foi criado posterio</w:t>
+      </w:r>
+      <w:r>
+        <w:rPr>
+          <w:rFonts w:ascii="Arial" w:hAnsi="Arial" w:cs="Arial"/>
+          <w:sz w:val="24"/>
+          <w:szCs w:val="24"/>
+        </w:rPr>
+        <w:t xml:space="preserve">rmente e faz parte do padrão </w:t>
+      </w:r>
+      <w:r>
+        <w:rPr>
+          <w:rFonts w:ascii="Arial" w:hAnsi="Arial" w:cs="Arial"/>
+          <w:sz w:val="24"/>
+          <w:szCs w:val="24"/>
+        </w:rPr>
+        <w:t>ANS</w:t>
+      </w:r>
+      <w:r>
+        <w:rPr>
+          <w:rFonts w:ascii="Arial" w:hAnsi="Arial" w:cs="Arial"/>
+          <w:sz w:val="24"/>
+          <w:szCs w:val="24"/>
+        </w:rPr>
+        <w:t>I</w:t>
+      </w:r>
+      <w:r>
+        <w:rPr>
+          <w:rFonts w:ascii="Arial" w:hAnsi="Arial" w:cs="Arial"/>
+          <w:sz w:val="24"/>
+          <w:szCs w:val="24"/>
+        </w:rPr>
+        <w:t>.</w:t>
+      </w:r>
+    </w:p>
+    <w:p>
+      <w:pPr>
+        <w:spacing w:line="360" w:lineRule="auto"/>
+        <w:jc w:val="both"/>
+        <w:rPr>
+          <w:rFonts w:ascii="Arial" w:hAnsi="Arial" w:cs="Arial"/>
+          <w:sz w:val="24"/>
+          <w:szCs w:val="24"/>
+        </w:rPr>
+      </w:pPr>
+      <w:r>
+        <w:rPr>
+          <w:rFonts w:ascii="Arial" w:hAnsi="Arial" w:cs="Arial"/>
+          <w:sz w:val="24"/>
+          <w:szCs w:val="24"/>
+        </w:rPr>
+        <w:tab/>
+        <w:t>As funções de conversão que iniciam com “TRY_” fazem um tratamento ao converter os dados. Caso a conversão não seja válida, a o retorno será NULL em vez de exibir um possível erro.</w:t>
+      </w:r>
+    </w:p>
+    <w:p>
+      <w:pPr>
+        <w:spacing w:line="360" w:lineRule="auto"/>
+        <w:jc w:val="both"/>
+        <w:rPr>
+          <w:rFonts w:ascii="Arial" w:hAnsi="Arial" w:cs="Arial"/>
+          <w:b/>
+          <w:sz w:val="24"/>
+          <w:szCs w:val="24"/>
+        </w:rPr>
+      </w:pPr>
+      <w:proofErr w:type="spellStart"/>
+      <w:r>
+        <w:rPr>
+          <w:rFonts w:ascii="Arial" w:hAnsi="Arial" w:cs="Arial"/>
+          <w:b/>
+          <w:sz w:val="24"/>
+          <w:szCs w:val="24"/>
+        </w:rPr>
+        <w:t>NULLs</w:t>
+      </w:r>
+      <w:proofErr w:type="spellEnd"/>
+    </w:p>
+    <w:p>
+      <w:pPr>
+        <w:spacing w:line="360" w:lineRule="auto"/>
+        <w:jc w:val="both"/>
+        <w:rPr>
+          <w:rFonts w:ascii="Arial" w:hAnsi="Arial" w:cs="Arial"/>
+          <w:sz w:val="24"/>
+          <w:szCs w:val="24"/>
+        </w:rPr>
+      </w:pPr>
+      <w:r>
+        <w:rPr>
+          <w:rFonts w:ascii="Arial" w:hAnsi="Arial" w:cs="Arial"/>
+          <w:sz w:val="24"/>
+          <w:szCs w:val="24"/>
+        </w:rPr>
+        <w:tab/>
+        <w:t>Ao trabalhar com valores nulos, podemos utilizar as funções ISNULL, NULLIF e COALESCE. NULL pode ser descrito como “valor inexistente” ou “nada”, pois apenas indica que não há valor naquela célula. Cada uma dessas funções possui um tratamento específico para NULL.</w:t>
+      </w:r>
+    </w:p>
+    <w:p>
+      <w:pPr>
+        <w:spacing w:line="360" w:lineRule="auto"/>
+        <w:jc w:val="both"/>
+        <w:rPr>
+          <w:rFonts w:ascii="Arial" w:hAnsi="Arial" w:cs="Arial"/>
+          <w:sz w:val="24"/>
+          <w:szCs w:val="24"/>
+        </w:rPr>
+      </w:pPr>
+      <w:r>
+        <w:rPr>
+          <w:rFonts w:ascii="Arial" w:hAnsi="Arial" w:cs="Arial"/>
+          <w:sz w:val="24"/>
+          <w:szCs w:val="24"/>
+        </w:rPr>
+        <w:tab/>
+        <w:t>ISNULL é utilizado para comparar uma coluna ou variável específica e caso este seja NULL, a função retornará um valor especificado pelo usuário no segundo parâmetro da função.</w:t>
+      </w:r>
+    </w:p>
+    <w:p>
+      <w:pPr>
+        <w:spacing w:line="360" w:lineRule="auto"/>
+        <w:jc w:val="both"/>
+        <w:rPr>
+          <w:rFonts w:ascii="Arial" w:hAnsi="Arial" w:cs="Arial"/>
+          <w:sz w:val="24"/>
+          <w:szCs w:val="24"/>
+        </w:rPr>
+      </w:pPr>
+      <w:r>
+        <w:rPr>
+          <w:rFonts w:ascii="Arial" w:hAnsi="Arial" w:cs="Arial"/>
+          <w:sz w:val="24"/>
+          <w:szCs w:val="24"/>
+        </w:rPr>
+        <w:tab/>
+        <w:t>NULLIF verifica se a coluna ou variável específica contém determinado valor e, caso a condição seja verdadeira, a função retorna NULL. O usuário define a coluna/variável como primeiro parâmetro da função e o valor esperado nesta coluna/variável como segundo parâmetro.</w:t>
+      </w:r>
+    </w:p>
+    <w:p>
+      <w:pPr>
+        <w:spacing w:line="360" w:lineRule="auto"/>
+        <w:jc w:val="both"/>
+        <w:rPr>
+          <w:rFonts w:ascii="Arial" w:hAnsi="Arial" w:cs="Arial"/>
+          <w:sz w:val="24"/>
+          <w:szCs w:val="24"/>
+        </w:rPr>
+      </w:pPr>
+      <w:r>
+        <w:rPr>
+          <w:rFonts w:ascii="Arial" w:hAnsi="Arial" w:cs="Arial"/>
+          <w:sz w:val="24"/>
+          <w:szCs w:val="24"/>
+        </w:rPr>
+        <w:tab/>
+        <w:t>A função COALESCE recebe diferentes colunas/variáveis como parâmetro e verifica parâmetro por parâmetro até que encontre um diferente de NULL. Caso não seja encontrado um parâmetro não nulo, a função retorna NULL.</w:t>
+      </w:r>
+    </w:p>
+    <w:p>
+      <w:pPr>
+        <w:spacing w:line="360" w:lineRule="auto"/>
+        <w:jc w:val="both"/>
+        <w:rPr>
+          <w:rFonts w:ascii="Arial" w:hAnsi="Arial" w:cs="Arial"/>
+          <w:sz w:val="24"/>
+          <w:szCs w:val="24"/>
+        </w:rPr>
+      </w:pPr>
       <w:bookmarkStart w:id="0" w:name="_GoBack"/>
       <w:bookmarkEnd w:id="0"/>
     </w:p>
@@ -196,6 +1077,7 @@
           <w:sz w:val="24"/>
           <w:szCs w:val="24"/>
         </w:rPr>
+        <w:lastRenderedPageBreak/>
         <w:t xml:space="preserve">– </w:t>
       </w:r>
       <w:r>
@@ -507,28 +1389,8 @@
           <w:sz w:val="24"/>
           <w:szCs w:val="24"/>
         </w:rPr>
-        <w:t xml:space="preserve">Os operadores UNION e UNION ALL unificam os dados de consultas distintas. Como regra básica, as consultas precisam ter o mesmo número de colunas com o mesmo tipo de dados para que não haja erro em conversões </w:t>
-      </w:r>
-      <w:r>
-        <w:rPr>
-          <w:rFonts w:ascii="Arial" w:hAnsi="Arial" w:cs="Arial"/>
-          <w:sz w:val="24"/>
-          <w:szCs w:val="24"/>
-        </w:rPr>
-        <w:lastRenderedPageBreak/>
-        <w:t>implícitas. O operador UNION faz com que diversos conjuntos de resultados sejam unificados e se tornem apenas um conjunto de resultado. Ao utilizar a cláusula ALL o conjunto de resultados retorna todas as linhas de todos os resultados sem remoção de duplicatas, e caso não seja especificado, o conjunto de resultados não terá duplicatas.</w:t>
-      </w:r>
-    </w:p>
-    <w:p>
-      <w:pPr>
-        <w:spacing w:line="360" w:lineRule="auto"/>
-        <w:jc w:val="both"/>
-        <w:rPr>
-          <w:rFonts w:ascii="Arial" w:hAnsi="Arial" w:cs="Arial"/>
-          <w:sz w:val="24"/>
-          <w:szCs w:val="24"/>
-        </w:rPr>
-      </w:pPr>
+        <w:t>Os operadores UNION e UNION ALL unificam os dados de consultas distintas. Como regra básica, as consultas precisam ter o mesmo número de colunas com o mesmo tipo de dados para que não haja erro em conversões implícitas. O operador UNION faz com que diversos conjuntos de resultados sejam unificados e se tornem apenas um conjunto de resultado. Ao utilizar a cláusula ALL o conjunto de resultados retorna todas as linhas de todos os resultados sem remoção de duplicatas, e caso não seja especificado, o conjunto de resultados não terá duplicatas.</w:t>
+      </w:r>
     </w:p>
     <w:p>
       <w:pPr>
@@ -600,7 +1462,16 @@
           <w:sz w:val="24"/>
           <w:szCs w:val="24"/>
         </w:rPr>
-        <w:t xml:space="preserve"> fazer consultas em múltiplas tabelas de um banco de dados. A regra para utilização desta cláusula é fazer comparações e jun</w:t>
+        <w:t xml:space="preserve"> fazer consultas em múltiplas tabelas de um banco de dados. A regra para utilização </w:t>
+      </w:r>
+      <w:r>
+        <w:rPr>
+          <w:rFonts w:ascii="Arial" w:hAnsi="Arial" w:cs="Arial"/>
+          <w:sz w:val="24"/>
+          <w:szCs w:val="24"/>
+        </w:rPr>
+        <w:lastRenderedPageBreak/>
+        <w:t>desta cláusula é fazer comparações e jun</w:t>
       </w:r>
       <w:r>
         <w:rPr>
@@ -919,6 +1790,33 @@
           <w:szCs w:val="24"/>
         </w:rPr>
       </w:pPr>
+      <w:r>
+        <w:rPr>
+          <w:rFonts w:ascii="Arial" w:hAnsi="Arial" w:cs="Arial"/>
+          <w:sz w:val="24"/>
+          <w:szCs w:val="24"/>
+        </w:rPr>
+        <w:tab/>
+        <w:t xml:space="preserve">Ao usar </w:t>
+      </w:r>
+      <w:proofErr w:type="spellStart"/>
+      <w:r>
+        <w:rPr>
+          <w:rFonts w:ascii="Arial" w:hAnsi="Arial" w:cs="Arial"/>
+          <w:sz w:val="24"/>
+          <w:szCs w:val="24"/>
+        </w:rPr>
+        <w:t>JOINs</w:t>
+      </w:r>
+      <w:proofErr w:type="spellEnd"/>
+      <w:r>
+        <w:rPr>
+          <w:rFonts w:ascii="Arial" w:hAnsi="Arial" w:cs="Arial"/>
+          <w:sz w:val="24"/>
+          <w:szCs w:val="24"/>
+        </w:rPr>
+        <w:t>, podemos utilizar também operadores AND e OR para aumentar o filtro de registros nas junções. Além destes operadores, NULLs</w:t>
+      </w:r>
     </w:p>
     <w:sectPr>
       <w:pgSz w:w="11906" w:h="16838"/>
@@ -933,6 +1831,92 @@
 <file path=word/numbering.xml><?xml version="1.0" encoding="utf-8"?>
 <w:numbering xmlns:wpc="http://schemas.microsoft.com/office/word/2010/wordprocessingCanvas" xmlns:cx="http://schemas.microsoft.com/office/drawing/2014/chartex" xmlns:mc="http://schemas.openxmlformats.org/markup-compatibility/2006" xmlns:o="urn:schemas-microsoft-com:office:office" xmlns:r="http://schemas.openxmlformats.org/officeDocument/2006/relationships" xmlns:m="http://schemas.openxmlformats.org/officeDocument/2006/math" xmlns:v="urn:schemas-microsoft-com:vml" xmlns:wp14="http://schemas.microsoft.com/office/word/2010/wordprocessingDrawing" xmlns:wp="http://schemas.openxmlformats.org/drawingml/2006/wordprocessingDrawing" xmlns:w10="urn:schemas-microsoft-com:office:word" xmlns:w="http://schemas.openxmlformats.org/wordprocessingml/2006/main" xmlns:w14="http://schemas.microsoft.com/office/word/2010/wordml" xmlns:w15="http://schemas.microsoft.com/office/word/2012/wordml" xmlns:w16se="http://schemas.microsoft.com/office/word/2015/wordml/symex" xmlns:wpg="http://schemas.microsoft.com/office/word/2010/wordprocessingGroup" xmlns:wpi="http://schemas.microsoft.com/office/word/2010/wordprocessingInk" xmlns:wne="http://schemas.microsoft.com/office/word/2006/wordml" xmlns:wps="http://schemas.microsoft.com/office/word/2010/wordprocessingShape" mc:Ignorable="w14 w15 w16se wp14">
   <w:abstractNum w:abstractNumId="0" w15:restartNumberingAfterBreak="0">
+    <w:nsid w:val="18F945A7"/>
+    <w:multiLevelType w:val="hybridMultilevel"/>
+    <w:tmpl w:val="B394CEF8"/>
+    <w:lvl w:ilvl="0" w:tplc="0416000F">
+      <w:start w:val="1"/>
+      <w:numFmt w:val="decimal"/>
+      <w:lvlText w:val="%1."/>
+      <w:lvlJc w:val="left"/>
+      <w:pPr>
+        <w:ind w:left="720" w:hanging="360"/>
+      </w:pPr>
+    </w:lvl>
+    <w:lvl w:ilvl="1" w:tplc="04160019" w:tentative="1">
+      <w:start w:val="1"/>
+      <w:numFmt w:val="lowerLetter"/>
+      <w:lvlText w:val="%2."/>
+      <w:lvlJc w:val="left"/>
+      <w:pPr>
+        <w:ind w:left="1440" w:hanging="360"/>
+      </w:pPr>
+    </w:lvl>
+    <w:lvl w:ilvl="2" w:tplc="0416001B" w:tentative="1">
+      <w:start w:val="1"/>
+      <w:numFmt w:val="lowerRoman"/>
+      <w:lvlText w:val="%3."/>
+      <w:lvlJc w:val="right"/>
+      <w:pPr>
+        <w:ind w:left="2160" w:hanging="180"/>
+      </w:pPr>
+    </w:lvl>
+    <w:lvl w:ilvl="3" w:tplc="0416000F" w:tentative="1">
+      <w:start w:val="1"/>
+      <w:numFmt w:val="decimal"/>
+      <w:lvlText w:val="%4."/>
+      <w:lvlJc w:val="left"/>
+      <w:pPr>
+        <w:ind w:left="2880" w:hanging="360"/>
+      </w:pPr>
+    </w:lvl>
+    <w:lvl w:ilvl="4" w:tplc="04160019" w:tentative="1">
+      <w:start w:val="1"/>
+      <w:numFmt w:val="lowerLetter"/>
+      <w:lvlText w:val="%5."/>
+      <w:lvlJc w:val="left"/>
+      <w:pPr>
+        <w:ind w:left="3600" w:hanging="360"/>
+      </w:pPr>
+    </w:lvl>
+    <w:lvl w:ilvl="5" w:tplc="0416001B" w:tentative="1">
+      <w:start w:val="1"/>
+      <w:numFmt w:val="lowerRoman"/>
+      <w:lvlText w:val="%6."/>
+      <w:lvlJc w:val="right"/>
+      <w:pPr>
+        <w:ind w:left="4320" w:hanging="180"/>
+      </w:pPr>
+    </w:lvl>
+    <w:lvl w:ilvl="6" w:tplc="0416000F" w:tentative="1">
+      <w:start w:val="1"/>
+      <w:numFmt w:val="decimal"/>
+      <w:lvlText w:val="%7."/>
+      <w:lvlJc w:val="left"/>
+      <w:pPr>
+        <w:ind w:left="5040" w:hanging="360"/>
+      </w:pPr>
+    </w:lvl>
+    <w:lvl w:ilvl="7" w:tplc="04160019" w:tentative="1">
+      <w:start w:val="1"/>
+      <w:numFmt w:val="lowerLetter"/>
+      <w:lvlText w:val="%8."/>
+      <w:lvlJc w:val="left"/>
+      <w:pPr>
+        <w:ind w:left="5760" w:hanging="360"/>
+      </w:pPr>
+    </w:lvl>
+    <w:lvl w:ilvl="8" w:tplc="0416001B" w:tentative="1">
+      <w:start w:val="1"/>
+      <w:numFmt w:val="lowerRoman"/>
+      <w:lvlText w:val="%9."/>
+      <w:lvlJc w:val="right"/>
+      <w:pPr>
+        <w:ind w:left="6480" w:hanging="180"/>
+      </w:pPr>
+    </w:lvl>
+  </w:abstractNum>
+  <w:abstractNum w:abstractNumId="1" w15:restartNumberingAfterBreak="0">
     <w:nsid w:val="34C64475"/>
     <w:multiLevelType w:val="multilevel"/>
     <w:tmpl w:val="2B5E0EDC"/>
@@ -1045,7 +2029,7 @@
       </w:rPr>
     </w:lvl>
   </w:abstractNum>
-  <w:abstractNum w:abstractNumId="1" w15:restartNumberingAfterBreak="0">
+  <w:abstractNum w:abstractNumId="2" w15:restartNumberingAfterBreak="0">
     <w:nsid w:val="539F43A6"/>
     <w:multiLevelType w:val="multilevel"/>
     <w:tmpl w:val="0BA2964E"/>
@@ -1159,10 +2143,13 @@
     </w:lvl>
   </w:abstractNum>
   <w:num w:numId="1">
-    <w:abstractNumId w:val="0"/>
+    <w:abstractNumId w:val="1"/>
   </w:num>
   <w:num w:numId="2">
-    <w:abstractNumId w:val="1"/>
+    <w:abstractNumId w:val="2"/>
+  </w:num>
+  <w:num w:numId="3">
+    <w:abstractNumId w:val="0"/>
   </w:num>
 </w:numbering>
 </file>
@@ -1599,6 +2586,17 @@
       <w:contextualSpacing/>
     </w:pPr>
   </w:style>
+  <w:style w:type="character" w:styleId="Hyperlink">
+    <w:name w:val="Hyperlink"/>
+    <w:basedOn w:val="Fontepargpadro"/>
+    <w:uiPriority w:val="99"/>
+    <w:unhideWhenUsed/>
+    <w:rsid w:val="00253990"/>
+    <w:rPr>
+      <w:color w:val="0563C1" w:themeColor="hyperlink"/>
+      <w:u w:val="single"/>
+    </w:rPr>
+  </w:style>
 </w:styles>
 </file>
 

</xml_diff>

<commit_message>
Adição e modificação de conteúdos nos arquivos demos e na documentação
</commit_message>
<xml_diff>
--- a/Resumo estudos 70-761.docx
+++ b/Resumo estudos 70-761.docx
@@ -37,61 +37,7 @@
           <w:sz w:val="28"/>
           <w:szCs w:val="28"/>
         </w:rPr>
-        <w:t xml:space="preserve">Certificação Microsoft 70-761 – </w:t>
-      </w:r>
-      <w:proofErr w:type="spellStart"/>
-      <w:r>
-        <w:rPr>
-          <w:rFonts w:ascii="Arial" w:hAnsi="Arial" w:cs="Arial"/>
-          <w:sz w:val="28"/>
-          <w:szCs w:val="28"/>
-        </w:rPr>
-        <w:t>Queryng</w:t>
-      </w:r>
-      <w:proofErr w:type="spellEnd"/>
-      <w:r>
-        <w:rPr>
-          <w:rFonts w:ascii="Arial" w:hAnsi="Arial" w:cs="Arial"/>
-          <w:sz w:val="28"/>
-          <w:szCs w:val="28"/>
-        </w:rPr>
-        <w:t xml:space="preserve"> Data </w:t>
-      </w:r>
-      <w:proofErr w:type="spellStart"/>
-      <w:r>
-        <w:rPr>
-          <w:rFonts w:ascii="Arial" w:hAnsi="Arial" w:cs="Arial"/>
-          <w:sz w:val="28"/>
-          <w:szCs w:val="28"/>
-        </w:rPr>
-        <w:t>with</w:t>
-      </w:r>
-      <w:proofErr w:type="spellEnd"/>
-      <w:r>
-        <w:rPr>
-          <w:rFonts w:ascii="Arial" w:hAnsi="Arial" w:cs="Arial"/>
-          <w:sz w:val="28"/>
-          <w:szCs w:val="28"/>
-        </w:rPr>
-        <w:t xml:space="preserve"> </w:t>
-      </w:r>
-      <w:proofErr w:type="spellStart"/>
-      <w:r>
-        <w:rPr>
-          <w:rFonts w:ascii="Arial" w:hAnsi="Arial" w:cs="Arial"/>
-          <w:sz w:val="28"/>
-          <w:szCs w:val="28"/>
-        </w:rPr>
-        <w:t>Transact</w:t>
-      </w:r>
-      <w:proofErr w:type="spellEnd"/>
-      <w:r>
-        <w:rPr>
-          <w:rFonts w:ascii="Arial" w:hAnsi="Arial" w:cs="Arial"/>
-          <w:sz w:val="28"/>
-          <w:szCs w:val="28"/>
-        </w:rPr>
-        <w:t>-SQL</w:t>
+        <w:t>Certificação Microsoft 70-761 – Queryng Data with Transact-SQL</w:t>
       </w:r>
     </w:p>
     <w:p>
@@ -111,25 +57,7 @@
           <w:szCs w:val="24"/>
         </w:rPr>
         <w:tab/>
-        <w:t>O estudo não tem como intuito tratar de boas práticas de modelagem, por este motivo, as tabelas encontradas nos arquivos .</w:t>
-      </w:r>
-      <w:proofErr w:type="spellStart"/>
-      <w:r>
-        <w:rPr>
-          <w:rFonts w:ascii="Arial" w:hAnsi="Arial" w:cs="Arial"/>
-          <w:sz w:val="24"/>
-          <w:szCs w:val="24"/>
-        </w:rPr>
-        <w:t>sql</w:t>
-      </w:r>
-      <w:proofErr w:type="spellEnd"/>
-      <w:r>
-        <w:rPr>
-          <w:rFonts w:ascii="Arial" w:hAnsi="Arial" w:cs="Arial"/>
-          <w:sz w:val="24"/>
-          <w:szCs w:val="24"/>
-        </w:rPr>
-        <w:t xml:space="preserve"> cobre apenas as necessidades de executar exemplos simples para o entendimento dos recursos de consulta do SQL.</w:t>
+        <w:t>O estudo não tem como intuito tratar de boas práticas de modelagem, por este motivo, as tabelas encontradas nos arquivos .sql cobre apenas as necessidades de executar exemplos simples para o entendimento dos recursos de consulta do SQL.</w:t>
       </w:r>
     </w:p>
     <w:p>
@@ -163,7 +91,7 @@
           <w:szCs w:val="24"/>
         </w:rPr>
       </w:pPr>
-      <w:hyperlink r:id="rId5" w:history="1">
+      <w:hyperlink r:id="rId7" w:history="1">
         <w:r>
           <w:rPr>
             <w:rStyle w:val="Hyperlink"/>
@@ -197,7 +125,6 @@
           <w:szCs w:val="24"/>
         </w:rPr>
       </w:pPr>
-      <w:proofErr w:type="spellStart"/>
       <w:r>
         <w:rPr>
           <w:rFonts w:ascii="Arial" w:hAnsi="Arial" w:cs="Arial"/>
@@ -207,7 +134,6 @@
         </w:rPr>
         <w:t>Select</w:t>
       </w:r>
-      <w:proofErr w:type="spellEnd"/>
     </w:p>
     <w:p>
       <w:pPr>
@@ -396,7 +322,6 @@
           <w:szCs w:val="24"/>
         </w:rPr>
       </w:pPr>
-      <w:proofErr w:type="spellStart"/>
       <w:r>
         <w:rPr>
           <w:rFonts w:ascii="Arial" w:hAnsi="Arial" w:cs="Arial"/>
@@ -406,7 +331,6 @@
         </w:rPr>
         <w:t>Datatype</w:t>
       </w:r>
-      <w:proofErr w:type="spellEnd"/>
     </w:p>
     <w:p>
       <w:pPr>
@@ -435,7 +359,6 @@
         </w:rPr>
         <w:t xml:space="preserve">Ao criar uma tabela, fazer uma consulta ou conversão de valores no SQL Server, precisamos saber o </w:t>
       </w:r>
-      <w:proofErr w:type="spellStart"/>
       <w:r>
         <w:rPr>
           <w:rFonts w:ascii="Arial" w:hAnsi="Arial" w:cs="Arial"/>
@@ -445,7 +368,6 @@
         </w:rPr>
         <w:t>datatype</w:t>
       </w:r>
-      <w:proofErr w:type="spellEnd"/>
       <w:r>
         <w:rPr>
           <w:rFonts w:ascii="Arial" w:hAnsi="Arial" w:cs="Arial"/>
@@ -475,7 +397,6 @@
         <w:tab/>
         <w:t xml:space="preserve">As categorias de tipos de dados disponíveis são: </w:t>
       </w:r>
-      <w:proofErr w:type="spellStart"/>
       <w:r>
         <w:rPr>
           <w:rFonts w:ascii="Arial" w:hAnsi="Arial" w:cs="Arial"/>
@@ -484,9 +405,16 @@
           <w:szCs w:val="24"/>
           <w:shd w:val="clear" w:color="auto" w:fill="FFFFFF"/>
         </w:rPr>
-        <w:t>Exact</w:t>
-      </w:r>
-      <w:proofErr w:type="spellEnd"/>
+        <w:t>Exact numerics</w:t>
+      </w:r>
+      <w:r>
+        <w:rPr>
+          <w:rFonts w:ascii="Arial" w:hAnsi="Arial" w:cs="Arial"/>
+          <w:sz w:val="24"/>
+          <w:szCs w:val="24"/>
+        </w:rPr>
+        <w:t xml:space="preserve"> (</w:t>
+      </w:r>
       <w:r>
         <w:rPr>
           <w:rFonts w:ascii="Arial" w:hAnsi="Arial" w:cs="Arial"/>
@@ -495,9 +423,16 @@
           <w:szCs w:val="24"/>
           <w:shd w:val="clear" w:color="auto" w:fill="FFFFFF"/>
         </w:rPr>
-        <w:t xml:space="preserve"> </w:t>
-      </w:r>
-      <w:proofErr w:type="spellStart"/>
+        <w:t>Unicode character strings</w:t>
+      </w:r>
+      <w:r>
+        <w:rPr>
+          <w:rFonts w:ascii="Arial" w:hAnsi="Arial" w:cs="Arial"/>
+          <w:sz w:val="24"/>
+          <w:szCs w:val="24"/>
+        </w:rPr>
+        <w:t xml:space="preserve">), </w:t>
+      </w:r>
       <w:r>
         <w:rPr>
           <w:rFonts w:ascii="Arial" w:hAnsi="Arial" w:cs="Arial"/>
@@ -506,9 +441,8 @@
           <w:szCs w:val="24"/>
           <w:shd w:val="clear" w:color="auto" w:fill="FFFFFF"/>
         </w:rPr>
-        <w:t>numerics</w:t>
-      </w:r>
-      <w:proofErr w:type="spellEnd"/>
+        <w:t>Approximate numerics</w:t>
+      </w:r>
       <w:r>
         <w:rPr>
           <w:rFonts w:ascii="Arial" w:hAnsi="Arial" w:cs="Arial"/>
@@ -525,9 +459,16 @@
           <w:szCs w:val="24"/>
           <w:shd w:val="clear" w:color="auto" w:fill="FFFFFF"/>
         </w:rPr>
-        <w:t xml:space="preserve">Unicode </w:t>
-      </w:r>
-      <w:proofErr w:type="spellStart"/>
+        <w:t>Binary strings</w:t>
+      </w:r>
+      <w:r>
+        <w:rPr>
+          <w:rFonts w:ascii="Arial" w:hAnsi="Arial" w:cs="Arial"/>
+          <w:sz w:val="24"/>
+          <w:szCs w:val="24"/>
+        </w:rPr>
+        <w:t xml:space="preserve">), </w:t>
+      </w:r>
       <w:r>
         <w:rPr>
           <w:rFonts w:ascii="Arial" w:hAnsi="Arial" w:cs="Arial"/>
@@ -536,9 +477,16 @@
           <w:szCs w:val="24"/>
           <w:shd w:val="clear" w:color="auto" w:fill="FFFFFF"/>
         </w:rPr>
-        <w:t>character</w:t>
-      </w:r>
-      <w:proofErr w:type="spellEnd"/>
+        <w:t>Date and time</w:t>
+      </w:r>
+      <w:r>
+        <w:rPr>
+          <w:rFonts w:ascii="Arial" w:hAnsi="Arial" w:cs="Arial"/>
+          <w:sz w:val="24"/>
+          <w:szCs w:val="24"/>
+        </w:rPr>
+        <w:t xml:space="preserve"> (</w:t>
+      </w:r>
       <w:r>
         <w:rPr>
           <w:rFonts w:ascii="Arial" w:hAnsi="Arial" w:cs="Arial"/>
@@ -547,9 +495,24 @@
           <w:szCs w:val="24"/>
           <w:shd w:val="clear" w:color="auto" w:fill="FFFFFF"/>
         </w:rPr>
-        <w:t xml:space="preserve"> </w:t>
-      </w:r>
-      <w:proofErr w:type="spellStart"/>
+        <w:t>Other data types</w:t>
+      </w:r>
+      <w:r>
+        <w:rPr>
+          <w:rFonts w:ascii="Arial" w:hAnsi="Arial" w:cs="Arial"/>
+          <w:sz w:val="24"/>
+          <w:szCs w:val="24"/>
+        </w:rPr>
+        <w:t>)</w:t>
+      </w:r>
+      <w:r>
+        <w:rPr>
+          <w:rFonts w:ascii="Arial" w:hAnsi="Arial" w:cs="Arial"/>
+          <w:sz w:val="24"/>
+          <w:szCs w:val="24"/>
+        </w:rPr>
+        <w:t xml:space="preserve"> e </w:t>
+      </w:r>
       <w:r>
         <w:rPr>
           <w:rFonts w:ascii="Arial" w:hAnsi="Arial" w:cs="Arial"/>
@@ -558,237 +521,8 @@
           <w:szCs w:val="24"/>
           <w:shd w:val="clear" w:color="auto" w:fill="FFFFFF"/>
         </w:rPr>
-        <w:t>strings</w:t>
-      </w:r>
-      <w:proofErr w:type="spellEnd"/>
-      <w:r>
-        <w:rPr>
-          <w:rFonts w:ascii="Arial" w:hAnsi="Arial" w:cs="Arial"/>
-          <w:sz w:val="24"/>
-          <w:szCs w:val="24"/>
-        </w:rPr>
-        <w:t xml:space="preserve">), </w:t>
-      </w:r>
-      <w:proofErr w:type="spellStart"/>
-      <w:r>
-        <w:rPr>
-          <w:rFonts w:ascii="Arial" w:hAnsi="Arial" w:cs="Arial"/>
-          <w:color w:val="000000"/>
-          <w:sz w:val="24"/>
-          <w:szCs w:val="24"/>
-          <w:shd w:val="clear" w:color="auto" w:fill="FFFFFF"/>
-        </w:rPr>
-        <w:t>Approximate</w:t>
-      </w:r>
-      <w:proofErr w:type="spellEnd"/>
-      <w:r>
-        <w:rPr>
-          <w:rFonts w:ascii="Arial" w:hAnsi="Arial" w:cs="Arial"/>
-          <w:color w:val="000000"/>
-          <w:sz w:val="24"/>
-          <w:szCs w:val="24"/>
-          <w:shd w:val="clear" w:color="auto" w:fill="FFFFFF"/>
-        </w:rPr>
-        <w:t xml:space="preserve"> </w:t>
-      </w:r>
-      <w:proofErr w:type="spellStart"/>
-      <w:r>
-        <w:rPr>
-          <w:rFonts w:ascii="Arial" w:hAnsi="Arial" w:cs="Arial"/>
-          <w:color w:val="000000"/>
-          <w:sz w:val="24"/>
-          <w:szCs w:val="24"/>
-          <w:shd w:val="clear" w:color="auto" w:fill="FFFFFF"/>
-        </w:rPr>
-        <w:t>numerics</w:t>
-      </w:r>
-      <w:proofErr w:type="spellEnd"/>
-      <w:r>
-        <w:rPr>
-          <w:rFonts w:ascii="Arial" w:hAnsi="Arial" w:cs="Arial"/>
-          <w:sz w:val="24"/>
-          <w:szCs w:val="24"/>
-        </w:rPr>
-        <w:t xml:space="preserve"> (</w:t>
-      </w:r>
-      <w:proofErr w:type="spellStart"/>
-      <w:r>
-        <w:rPr>
-          <w:rFonts w:ascii="Arial" w:hAnsi="Arial" w:cs="Arial"/>
-          <w:color w:val="000000"/>
-          <w:sz w:val="24"/>
-          <w:szCs w:val="24"/>
-          <w:shd w:val="clear" w:color="auto" w:fill="FFFFFF"/>
-        </w:rPr>
-        <w:t>Binary</w:t>
-      </w:r>
-      <w:proofErr w:type="spellEnd"/>
-      <w:r>
-        <w:rPr>
-          <w:rFonts w:ascii="Arial" w:hAnsi="Arial" w:cs="Arial"/>
-          <w:color w:val="000000"/>
-          <w:sz w:val="24"/>
-          <w:szCs w:val="24"/>
-          <w:shd w:val="clear" w:color="auto" w:fill="FFFFFF"/>
-        </w:rPr>
-        <w:t xml:space="preserve"> </w:t>
-      </w:r>
-      <w:proofErr w:type="spellStart"/>
-      <w:r>
-        <w:rPr>
-          <w:rFonts w:ascii="Arial" w:hAnsi="Arial" w:cs="Arial"/>
-          <w:color w:val="000000"/>
-          <w:sz w:val="24"/>
-          <w:szCs w:val="24"/>
-          <w:shd w:val="clear" w:color="auto" w:fill="FFFFFF"/>
-        </w:rPr>
-        <w:t>strings</w:t>
-      </w:r>
-      <w:proofErr w:type="spellEnd"/>
-      <w:r>
-        <w:rPr>
-          <w:rFonts w:ascii="Arial" w:hAnsi="Arial" w:cs="Arial"/>
-          <w:sz w:val="24"/>
-          <w:szCs w:val="24"/>
-        </w:rPr>
-        <w:t xml:space="preserve">), </w:t>
-      </w:r>
-      <w:proofErr w:type="gramStart"/>
-      <w:r>
-        <w:rPr>
-          <w:rFonts w:ascii="Arial" w:hAnsi="Arial" w:cs="Arial"/>
-          <w:color w:val="000000"/>
-          <w:sz w:val="24"/>
-          <w:szCs w:val="24"/>
-          <w:shd w:val="clear" w:color="auto" w:fill="FFFFFF"/>
-        </w:rPr>
-        <w:t>Date</w:t>
-      </w:r>
-      <w:proofErr w:type="gramEnd"/>
-      <w:r>
-        <w:rPr>
-          <w:rFonts w:ascii="Arial" w:hAnsi="Arial" w:cs="Arial"/>
-          <w:color w:val="000000"/>
-          <w:sz w:val="24"/>
-          <w:szCs w:val="24"/>
-          <w:shd w:val="clear" w:color="auto" w:fill="FFFFFF"/>
-        </w:rPr>
-        <w:t xml:space="preserve"> </w:t>
-      </w:r>
-      <w:proofErr w:type="spellStart"/>
-      <w:r>
-        <w:rPr>
-          <w:rFonts w:ascii="Arial" w:hAnsi="Arial" w:cs="Arial"/>
-          <w:color w:val="000000"/>
-          <w:sz w:val="24"/>
-          <w:szCs w:val="24"/>
-          <w:shd w:val="clear" w:color="auto" w:fill="FFFFFF"/>
-        </w:rPr>
-        <w:t>and</w:t>
-      </w:r>
-      <w:proofErr w:type="spellEnd"/>
-      <w:r>
-        <w:rPr>
-          <w:rFonts w:ascii="Arial" w:hAnsi="Arial" w:cs="Arial"/>
-          <w:color w:val="000000"/>
-          <w:sz w:val="24"/>
-          <w:szCs w:val="24"/>
-          <w:shd w:val="clear" w:color="auto" w:fill="FFFFFF"/>
-        </w:rPr>
-        <w:t xml:space="preserve"> time</w:t>
-      </w:r>
-      <w:r>
-        <w:rPr>
-          <w:rFonts w:ascii="Arial" w:hAnsi="Arial" w:cs="Arial"/>
-          <w:sz w:val="24"/>
-          <w:szCs w:val="24"/>
-        </w:rPr>
-        <w:t xml:space="preserve"> (</w:t>
-      </w:r>
-      <w:proofErr w:type="spellStart"/>
-      <w:r>
-        <w:rPr>
-          <w:rFonts w:ascii="Arial" w:hAnsi="Arial" w:cs="Arial"/>
-          <w:color w:val="000000"/>
-          <w:sz w:val="24"/>
-          <w:szCs w:val="24"/>
-          <w:shd w:val="clear" w:color="auto" w:fill="FFFFFF"/>
-        </w:rPr>
-        <w:t>Other</w:t>
-      </w:r>
-      <w:proofErr w:type="spellEnd"/>
-      <w:r>
-        <w:rPr>
-          <w:rFonts w:ascii="Arial" w:hAnsi="Arial" w:cs="Arial"/>
-          <w:color w:val="000000"/>
-          <w:sz w:val="24"/>
-          <w:szCs w:val="24"/>
-          <w:shd w:val="clear" w:color="auto" w:fill="FFFFFF"/>
-        </w:rPr>
-        <w:t xml:space="preserve"> data </w:t>
-      </w:r>
-      <w:proofErr w:type="spellStart"/>
-      <w:r>
-        <w:rPr>
-          <w:rFonts w:ascii="Arial" w:hAnsi="Arial" w:cs="Arial"/>
-          <w:color w:val="000000"/>
-          <w:sz w:val="24"/>
-          <w:szCs w:val="24"/>
-          <w:shd w:val="clear" w:color="auto" w:fill="FFFFFF"/>
-        </w:rPr>
-        <w:t>types</w:t>
-      </w:r>
-      <w:proofErr w:type="spellEnd"/>
-      <w:r>
-        <w:rPr>
-          <w:rFonts w:ascii="Arial" w:hAnsi="Arial" w:cs="Arial"/>
-          <w:sz w:val="24"/>
-          <w:szCs w:val="24"/>
-        </w:rPr>
-        <w:t>)</w:t>
-      </w:r>
-      <w:r>
-        <w:rPr>
-          <w:rFonts w:ascii="Arial" w:hAnsi="Arial" w:cs="Arial"/>
-          <w:sz w:val="24"/>
-          <w:szCs w:val="24"/>
-        </w:rPr>
-        <w:t xml:space="preserve"> e </w:t>
-      </w:r>
-      <w:proofErr w:type="spellStart"/>
-      <w:r>
-        <w:rPr>
-          <w:rFonts w:ascii="Arial" w:hAnsi="Arial" w:cs="Arial"/>
-          <w:color w:val="000000"/>
-          <w:sz w:val="24"/>
-          <w:szCs w:val="24"/>
-          <w:shd w:val="clear" w:color="auto" w:fill="FFFFFF"/>
-        </w:rPr>
-        <w:t>Character</w:t>
-      </w:r>
-      <w:proofErr w:type="spellEnd"/>
-      <w:r>
-        <w:rPr>
-          <w:rFonts w:ascii="Arial" w:hAnsi="Arial" w:cs="Arial"/>
-          <w:color w:val="000000"/>
-          <w:sz w:val="24"/>
-          <w:szCs w:val="24"/>
-          <w:shd w:val="clear" w:color="auto" w:fill="FFFFFF"/>
-        </w:rPr>
-        <w:t xml:space="preserve"> </w:t>
-      </w:r>
-      <w:proofErr w:type="spellStart"/>
-      <w:r>
-        <w:rPr>
-          <w:rFonts w:ascii="Arial" w:hAnsi="Arial" w:cs="Arial"/>
-          <w:color w:val="000000"/>
-          <w:sz w:val="24"/>
-          <w:szCs w:val="24"/>
-          <w:shd w:val="clear" w:color="auto" w:fill="FFFFFF"/>
-        </w:rPr>
-        <w:t>strings</w:t>
-      </w:r>
-      <w:proofErr w:type="spellEnd"/>
+        <w:t>Character strings</w:t>
+      </w:r>
       <w:r>
         <w:rPr>
           <w:rFonts w:ascii="Arial" w:hAnsi="Arial" w:cs="Arial"/>
@@ -949,7 +683,6 @@
           <w:szCs w:val="24"/>
         </w:rPr>
       </w:pPr>
-      <w:proofErr w:type="spellStart"/>
       <w:r>
         <w:rPr>
           <w:rFonts w:ascii="Arial" w:hAnsi="Arial" w:cs="Arial"/>
@@ -959,7 +692,6 @@
         </w:rPr>
         <w:t>NULLs</w:t>
       </w:r>
-      <w:proofErr w:type="spellEnd"/>
     </w:p>
     <w:p>
       <w:pPr>
@@ -1051,8 +783,2594 @@
           <w:szCs w:val="24"/>
         </w:rPr>
       </w:pPr>
+    </w:p>
+    <w:p>
+      <w:pPr>
+        <w:spacing w:line="360" w:lineRule="auto"/>
+        <w:jc w:val="both"/>
+        <w:rPr>
+          <w:rFonts w:ascii="Arial" w:hAnsi="Arial" w:cs="Arial"/>
+          <w:b/>
+          <w:sz w:val="24"/>
+          <w:szCs w:val="24"/>
+        </w:rPr>
+      </w:pPr>
+      <w:r>
+        <w:rPr>
+          <w:rFonts w:ascii="Arial" w:hAnsi="Arial" w:cs="Arial"/>
+          <w:b/>
+          <w:sz w:val="24"/>
+          <w:szCs w:val="24"/>
+        </w:rPr>
+        <w:lastRenderedPageBreak/>
+        <w:t>Functions</w:t>
+      </w:r>
+    </w:p>
+    <w:p>
+      <w:pPr>
+        <w:spacing w:line="360" w:lineRule="auto"/>
+        <w:jc w:val="both"/>
+        <w:rPr>
+          <w:rFonts w:ascii="Arial" w:hAnsi="Arial" w:cs="Arial"/>
+          <w:sz w:val="24"/>
+          <w:szCs w:val="24"/>
+        </w:rPr>
+      </w:pPr>
+      <w:r>
+        <w:rPr>
+          <w:rFonts w:ascii="Arial" w:hAnsi="Arial" w:cs="Arial"/>
+          <w:sz w:val="24"/>
+          <w:szCs w:val="24"/>
+        </w:rPr>
+        <w:tab/>
+        <w:t>No SQL Server podemos classificar as funções como determinísticas e não determinísticas</w:t>
+      </w:r>
+      <w:r>
+        <w:rPr>
+          <w:rFonts w:ascii="Arial" w:hAnsi="Arial" w:cs="Arial"/>
+          <w:sz w:val="24"/>
+          <w:szCs w:val="24"/>
+        </w:rPr>
+        <w:t>. As funções determinísticas são aquelas que sempre retornam um mesmo valor com o uso de um conjunto específico de parâmetros, por exemplo, AVG(). Já as funções não determinísticas são as que retornam valores diferentes mesmo com a utilização de um conjunto de parâmetros imutável, por exemplo, GETDATE().</w:t>
+      </w:r>
+    </w:p>
+    <w:p>
+      <w:pPr>
+        <w:spacing w:line="360" w:lineRule="auto"/>
+        <w:jc w:val="both"/>
+        <w:rPr>
+          <w:rFonts w:ascii="Arial" w:hAnsi="Arial" w:cs="Arial"/>
+          <w:b/>
+          <w:sz w:val="24"/>
+          <w:szCs w:val="24"/>
+        </w:rPr>
+      </w:pPr>
+      <w:r>
+        <w:rPr>
+          <w:rFonts w:ascii="Arial" w:hAnsi="Arial" w:cs="Arial"/>
+          <w:sz w:val="24"/>
+          <w:szCs w:val="24"/>
+        </w:rPr>
+        <w:tab/>
+      </w:r>
+      <w:r>
+        <w:rPr>
+          <w:rFonts w:ascii="Arial" w:hAnsi="Arial" w:cs="Arial"/>
+          <w:b/>
+          <w:sz w:val="24"/>
+          <w:szCs w:val="24"/>
+        </w:rPr>
+        <w:t>Sca</w:t>
+      </w:r>
+      <w:r>
+        <w:rPr>
+          <w:rFonts w:ascii="Arial" w:hAnsi="Arial" w:cs="Arial"/>
+          <w:b/>
+          <w:sz w:val="24"/>
+          <w:szCs w:val="24"/>
+        </w:rPr>
+        <w:t>lar f</w:t>
+      </w:r>
+      <w:r>
+        <w:rPr>
+          <w:rFonts w:ascii="Arial" w:hAnsi="Arial" w:cs="Arial"/>
+          <w:b/>
+          <w:sz w:val="24"/>
+          <w:szCs w:val="24"/>
+        </w:rPr>
+        <w:t>unctions</w:t>
+      </w:r>
+    </w:p>
+    <w:p>
+      <w:pPr>
+        <w:spacing w:line="360" w:lineRule="auto"/>
+        <w:jc w:val="both"/>
+        <w:rPr>
+          <w:rFonts w:ascii="Arial" w:hAnsi="Arial" w:cs="Arial"/>
+          <w:sz w:val="24"/>
+          <w:szCs w:val="24"/>
+        </w:rPr>
+      </w:pPr>
+      <w:r>
+        <w:rPr>
+          <w:rFonts w:ascii="Arial" w:hAnsi="Arial" w:cs="Arial"/>
+          <w:b/>
+          <w:sz w:val="24"/>
+          <w:szCs w:val="24"/>
+        </w:rPr>
+        <w:tab/>
+      </w:r>
+      <w:r>
+        <w:rPr>
+          <w:rFonts w:ascii="Arial" w:hAnsi="Arial" w:cs="Arial"/>
+          <w:sz w:val="24"/>
+          <w:szCs w:val="24"/>
+        </w:rPr>
+        <w:t>São funções que tratam de elementos únicos e retornam apenas um valor para cada elemento tratado. Pode ser utilizada em situações onde há necessidade de comparar ou tratar valores específicos.</w:t>
+      </w:r>
+    </w:p>
+    <w:p>
+      <w:pPr>
+        <w:spacing w:line="360" w:lineRule="auto"/>
+        <w:jc w:val="both"/>
+        <w:rPr>
+          <w:rFonts w:ascii="Arial" w:hAnsi="Arial" w:cs="Arial"/>
+          <w:sz w:val="24"/>
+          <w:szCs w:val="24"/>
+        </w:rPr>
+      </w:pPr>
+      <w:r>
+        <w:rPr>
+          <w:rFonts w:ascii="Arial" w:hAnsi="Arial" w:cs="Arial"/>
+          <w:sz w:val="24"/>
+          <w:szCs w:val="24"/>
+        </w:rPr>
+        <w:tab/>
+        <w:t xml:space="preserve">Alguns exemplos de funções escalares são SUBSTRING, YEAR, MONTH. DAY, </w:t>
+      </w:r>
+      <w:r>
+        <w:rPr>
+          <w:rFonts w:ascii="Arial" w:hAnsi="Arial" w:cs="Arial"/>
+          <w:sz w:val="24"/>
+          <w:szCs w:val="24"/>
+        </w:rPr>
+        <w:t>CHARINDEX, etc.</w:t>
+      </w:r>
+    </w:p>
+    <w:p>
+      <w:pPr>
+        <w:spacing w:line="360" w:lineRule="auto"/>
+        <w:jc w:val="both"/>
+        <w:rPr>
+          <w:rFonts w:ascii="Arial" w:hAnsi="Arial" w:cs="Arial"/>
+          <w:b/>
+          <w:sz w:val="24"/>
+          <w:szCs w:val="24"/>
+        </w:rPr>
+      </w:pPr>
+      <w:r>
+        <w:rPr>
+          <w:rFonts w:ascii="Arial" w:hAnsi="Arial" w:cs="Arial"/>
+          <w:sz w:val="24"/>
+          <w:szCs w:val="24"/>
+        </w:rPr>
+        <w:tab/>
+      </w:r>
+      <w:r>
+        <w:rPr>
+          <w:rFonts w:ascii="Arial" w:hAnsi="Arial" w:cs="Arial"/>
+          <w:b/>
+          <w:sz w:val="24"/>
+          <w:szCs w:val="24"/>
+        </w:rPr>
+        <w:t>Logical functions</w:t>
+      </w:r>
+      <w:r>
+        <w:rPr>
+          <w:rFonts w:ascii="Arial" w:hAnsi="Arial" w:cs="Arial"/>
+          <w:b/>
+          <w:sz w:val="24"/>
+          <w:szCs w:val="24"/>
+        </w:rPr>
+        <w:t xml:space="preserve"> (determinística)</w:t>
+      </w:r>
+    </w:p>
+    <w:p>
+      <w:pPr>
+        <w:spacing w:line="360" w:lineRule="auto"/>
+        <w:jc w:val="both"/>
+        <w:rPr>
+          <w:rFonts w:ascii="Arial" w:hAnsi="Arial" w:cs="Arial"/>
+          <w:sz w:val="24"/>
+          <w:szCs w:val="24"/>
+        </w:rPr>
+      </w:pPr>
+      <w:r>
+        <w:rPr>
+          <w:rFonts w:ascii="Arial" w:hAnsi="Arial" w:cs="Arial"/>
+          <w:b/>
+          <w:sz w:val="24"/>
+          <w:szCs w:val="24"/>
+        </w:rPr>
+        <w:tab/>
+      </w:r>
+      <w:r>
+        <w:rPr>
+          <w:rFonts w:ascii="Arial" w:hAnsi="Arial" w:cs="Arial"/>
+          <w:sz w:val="24"/>
+          <w:szCs w:val="24"/>
+        </w:rPr>
+        <w:t>São funções que retornam valore booleanos ou fazem comparações entre valores e retorna resultado único de acordo com a condição estabelecida, funções de exemplo são IIF e ISNUMERIC.</w:t>
+      </w:r>
+    </w:p>
+    <w:p>
+      <w:pPr>
+        <w:spacing w:line="360" w:lineRule="auto"/>
+        <w:jc w:val="both"/>
+        <w:rPr>
+          <w:rFonts w:ascii="Arial" w:hAnsi="Arial" w:cs="Arial"/>
+          <w:sz w:val="24"/>
+          <w:szCs w:val="24"/>
+        </w:rPr>
+      </w:pPr>
+      <w:r>
+        <w:rPr>
+          <w:rFonts w:ascii="Arial" w:hAnsi="Arial" w:cs="Arial"/>
+          <w:sz w:val="24"/>
+          <w:szCs w:val="24"/>
+        </w:rPr>
+        <w:tab/>
+      </w:r>
+      <w:r>
+        <w:rPr>
+          <w:rFonts w:ascii="Arial" w:hAnsi="Arial" w:cs="Arial"/>
+          <w:b/>
+          <w:sz w:val="24"/>
+          <w:szCs w:val="24"/>
+        </w:rPr>
+        <w:t>Window functions</w:t>
+      </w:r>
+      <w:r>
+        <w:rPr>
+          <w:rFonts w:ascii="Arial" w:hAnsi="Arial" w:cs="Arial"/>
+          <w:b/>
+          <w:sz w:val="24"/>
+          <w:szCs w:val="24"/>
+        </w:rPr>
+        <w:t xml:space="preserve"> (não determinística)</w:t>
+      </w:r>
+    </w:p>
+    <w:p>
+      <w:pPr>
+        <w:spacing w:line="360" w:lineRule="auto"/>
+        <w:jc w:val="both"/>
+        <w:rPr>
+          <w:rFonts w:ascii="Arial" w:hAnsi="Arial" w:cs="Arial"/>
+          <w:sz w:val="24"/>
+          <w:szCs w:val="24"/>
+        </w:rPr>
+      </w:pPr>
+      <w:r>
+        <w:rPr>
+          <w:rFonts w:ascii="Arial" w:hAnsi="Arial" w:cs="Arial"/>
+          <w:sz w:val="24"/>
+          <w:szCs w:val="24"/>
+        </w:rPr>
+        <w:tab/>
+        <w:t>Window function (ou funções de janela) referem-se a operações de classificação realizadas em um determinado conjunto (podem ser chamados de janelas) de linhas e retorna um resultado agregado. Funções que fazem este tipo de tratamento são RANK, ROW_NUMBER, DENSE_RANK, etc.</w:t>
+      </w:r>
+    </w:p>
+    <w:p>
+      <w:pPr>
+        <w:spacing w:line="360" w:lineRule="auto"/>
+        <w:jc w:val="both"/>
+        <w:rPr>
+          <w:rFonts w:ascii="Arial" w:hAnsi="Arial" w:cs="Arial"/>
+          <w:sz w:val="24"/>
+          <w:szCs w:val="24"/>
+        </w:rPr>
+      </w:pPr>
+      <w:r>
+        <w:rPr>
+          <w:rFonts w:ascii="Arial" w:hAnsi="Arial" w:cs="Arial"/>
+          <w:sz w:val="24"/>
+          <w:szCs w:val="24"/>
+        </w:rPr>
+        <w:tab/>
+        <w:t>RANK() é utilizada para classificação de partições de um conjunto de resultados. Esta função possui a cláusula PARTITION BY (opcional) que pode particionar o conjunto de resultados de acordo com as categorias existentes na cláusula FROM e a cláusula ORDER BY (obrigatória)</w:t>
+      </w:r>
+      <w:r>
+        <w:rPr>
+          <w:rFonts w:ascii="Arial" w:hAnsi="Arial" w:cs="Arial"/>
+          <w:sz w:val="24"/>
+          <w:szCs w:val="24"/>
+        </w:rPr>
+        <w:t xml:space="preserve"> para ordenar os resultados pela coluna desejada</w:t>
+      </w:r>
+      <w:r>
+        <w:rPr>
+          <w:rFonts w:ascii="Arial" w:hAnsi="Arial" w:cs="Arial"/>
+          <w:sz w:val="24"/>
+          <w:szCs w:val="24"/>
+        </w:rPr>
+        <w:t xml:space="preserve">. Nem sempre RANK() retorna </w:t>
+      </w:r>
+      <w:r>
+        <w:rPr>
+          <w:rFonts w:ascii="Arial" w:hAnsi="Arial" w:cs="Arial"/>
+          <w:sz w:val="24"/>
+          <w:szCs w:val="24"/>
+        </w:rPr>
+        <w:t>a classificação em inteiros sequenciais, por exemplo, caso as linhas 2 e 3 possuam valores iguais, a função classifica-os como 2 e a próxima linha é classificada como 4.</w:t>
+      </w:r>
+    </w:p>
+    <w:p>
+      <w:pPr>
+        <w:spacing w:line="360" w:lineRule="auto"/>
+        <w:jc w:val="both"/>
+        <w:rPr>
+          <w:rFonts w:ascii="Arial" w:hAnsi="Arial" w:cs="Arial"/>
+          <w:sz w:val="24"/>
+          <w:szCs w:val="24"/>
+        </w:rPr>
+      </w:pPr>
+      <w:r>
+        <w:rPr>
+          <w:rFonts w:ascii="Arial" w:hAnsi="Arial" w:cs="Arial"/>
+          <w:sz w:val="24"/>
+          <w:szCs w:val="24"/>
+        </w:rPr>
+        <w:lastRenderedPageBreak/>
+        <w:tab/>
+      </w:r>
+      <w:r>
+        <w:rPr>
+          <w:rFonts w:ascii="Arial" w:hAnsi="Arial" w:cs="Arial"/>
+          <w:sz w:val="24"/>
+          <w:szCs w:val="24"/>
+        </w:rPr>
+        <w:t xml:space="preserve">A função ROW_NUMBER() é semelhante à RANK(), a diferença entre elas é que ROW_NUMBER exibe </w:t>
+      </w:r>
+      <w:r>
+        <w:rPr>
+          <w:rFonts w:ascii="Arial" w:hAnsi="Arial" w:cs="Arial"/>
+          <w:sz w:val="24"/>
+          <w:szCs w:val="24"/>
+        </w:rPr>
+        <w:t>classificação sequencial, independente de que um valor seja igual ou não ao anterior ou próximo.</w:t>
+      </w:r>
+    </w:p>
+    <w:p>
+      <w:pPr>
+        <w:spacing w:line="360" w:lineRule="auto"/>
+        <w:jc w:val="both"/>
+        <w:rPr>
+          <w:rFonts w:ascii="Arial" w:hAnsi="Arial" w:cs="Arial"/>
+          <w:sz w:val="24"/>
+          <w:szCs w:val="24"/>
+        </w:rPr>
+      </w:pPr>
+      <w:r>
+        <w:rPr>
+          <w:rFonts w:ascii="Arial" w:hAnsi="Arial" w:cs="Arial"/>
+          <w:sz w:val="24"/>
+          <w:szCs w:val="24"/>
+        </w:rPr>
+        <w:tab/>
+        <w:t>A função DENSE_RANK() também é utilizada com objetivo de classificação, mas diferente da RANK(), caso exista valores iguais, a classificação não deixa espaços entre a sequência, por exemplo, se o registro 2 e 3 possuírem o mesmo valor, eles recebem a classificação 2 e o próximo registro será o 3.</w:t>
+      </w:r>
+    </w:p>
+    <w:p>
+      <w:pPr>
+        <w:spacing w:line="360" w:lineRule="auto"/>
+        <w:jc w:val="both"/>
+        <w:rPr>
+          <w:rFonts w:ascii="Arial" w:hAnsi="Arial" w:cs="Arial"/>
+          <w:sz w:val="24"/>
+          <w:szCs w:val="24"/>
+        </w:rPr>
+      </w:pPr>
+      <w:r>
+        <w:rPr>
+          <w:rFonts w:ascii="Arial" w:hAnsi="Arial" w:cs="Arial"/>
+          <w:sz w:val="24"/>
+          <w:szCs w:val="24"/>
+        </w:rPr>
+        <w:tab/>
+      </w:r>
+      <w:r>
+        <w:rPr>
+          <w:rFonts w:ascii="Arial" w:hAnsi="Arial" w:cs="Arial"/>
+          <w:sz w:val="24"/>
+          <w:szCs w:val="24"/>
+        </w:rPr>
+        <w:t xml:space="preserve">A função </w:t>
+      </w:r>
+      <w:r>
+        <w:rPr>
+          <w:rFonts w:ascii="Arial" w:hAnsi="Arial" w:cs="Arial"/>
+          <w:sz w:val="24"/>
+          <w:szCs w:val="24"/>
+          <w:lang w:val="en-US"/>
+        </w:rPr>
+        <w:t>NTILE</w:t>
+      </w:r>
+      <w:r>
+        <w:rPr>
+          <w:rFonts w:ascii="Arial" w:hAnsi="Arial" w:cs="Arial"/>
+          <w:sz w:val="24"/>
+          <w:szCs w:val="24"/>
+          <w:lang w:val="en-US"/>
+        </w:rPr>
+        <w:t>(</w:t>
+      </w:r>
+      <w:r>
+        <w:rPr>
+          <w:rFonts w:ascii="Arial" w:hAnsi="Arial" w:cs="Arial"/>
+          <w:i/>
+          <w:sz w:val="24"/>
+          <w:szCs w:val="24"/>
+          <w:lang w:val="en-US"/>
+        </w:rPr>
+        <w:t>integer_expression</w:t>
+      </w:r>
+      <w:r>
+        <w:rPr>
+          <w:rFonts w:ascii="Arial" w:hAnsi="Arial" w:cs="Arial"/>
+          <w:sz w:val="24"/>
+          <w:szCs w:val="24"/>
+          <w:lang w:val="en-US"/>
+        </w:rPr>
+        <w:t>)</w:t>
+      </w:r>
+      <w:r>
+        <w:rPr>
+          <w:rFonts w:ascii="Arial" w:hAnsi="Arial" w:cs="Arial"/>
+          <w:sz w:val="24"/>
+          <w:szCs w:val="24"/>
+          <w:lang w:val="en-US"/>
+        </w:rPr>
+        <w:t xml:space="preserve"> </w:t>
+      </w:r>
+      <w:r>
+        <w:rPr>
+          <w:rFonts w:ascii="Arial" w:hAnsi="Arial" w:cs="Arial"/>
+          <w:sz w:val="24"/>
+          <w:szCs w:val="24"/>
+        </w:rPr>
+        <w:t>é utilizada para partic</w:t>
+      </w:r>
+      <w:r>
+        <w:rPr>
+          <w:rFonts w:ascii="Arial" w:hAnsi="Arial" w:cs="Arial"/>
+          <w:sz w:val="24"/>
+          <w:szCs w:val="24"/>
+        </w:rPr>
+        <w:t>ionar u</w:t>
+      </w:r>
+      <w:r>
+        <w:rPr>
+          <w:rFonts w:ascii="Arial" w:hAnsi="Arial" w:cs="Arial"/>
+          <w:sz w:val="24"/>
+          <w:szCs w:val="24"/>
+        </w:rPr>
+        <w:t xml:space="preserve">m conjunto de dados igualmente e recebe como parâmetro um número inteiro que significa o número de grupos em que o </w:t>
+      </w:r>
+      <w:r>
+        <w:rPr>
+          <w:rFonts w:ascii="Arial" w:hAnsi="Arial" w:cs="Arial"/>
+          <w:i/>
+          <w:sz w:val="24"/>
+          <w:szCs w:val="24"/>
+        </w:rPr>
+        <w:t>dataset</w:t>
+      </w:r>
+      <w:r>
+        <w:rPr>
+          <w:rFonts w:ascii="Arial" w:hAnsi="Arial" w:cs="Arial"/>
+          <w:sz w:val="24"/>
+          <w:szCs w:val="24"/>
+        </w:rPr>
+        <w:t xml:space="preserve"> será dividido. Caso não seja utilizado </w:t>
+      </w:r>
+      <w:r>
+        <w:rPr>
+          <w:rFonts w:ascii="Arial" w:hAnsi="Arial" w:cs="Arial"/>
+          <w:sz w:val="24"/>
+          <w:szCs w:val="24"/>
+        </w:rPr>
+        <w:t>PARTITION BY</w:t>
+      </w:r>
+      <w:r>
+        <w:rPr>
+          <w:rFonts w:ascii="Arial" w:hAnsi="Arial" w:cs="Arial"/>
+          <w:sz w:val="24"/>
+          <w:szCs w:val="24"/>
+        </w:rPr>
+        <w:t xml:space="preserve">, a função dividirá o </w:t>
+      </w:r>
+      <w:r>
+        <w:rPr>
+          <w:rFonts w:ascii="Arial" w:hAnsi="Arial" w:cs="Arial"/>
+          <w:i/>
+          <w:sz w:val="24"/>
+          <w:szCs w:val="24"/>
+        </w:rPr>
+        <w:t>dataset</w:t>
+      </w:r>
+      <w:r>
+        <w:rPr>
+          <w:rFonts w:ascii="Arial" w:hAnsi="Arial" w:cs="Arial"/>
+          <w:sz w:val="24"/>
+          <w:szCs w:val="24"/>
+        </w:rPr>
+        <w:t xml:space="preserve"> inteiro no número de grupos especificado. Com a utilização de PARTITON BY, a função dividirá em grupo os resultados dentro de cada partição de forma distinta.</w:t>
+      </w:r>
+    </w:p>
+    <w:p>
+      <w:pPr>
+        <w:spacing w:line="360" w:lineRule="auto"/>
+        <w:jc w:val="both"/>
+        <w:rPr>
+          <w:rFonts w:ascii="Arial" w:hAnsi="Arial" w:cs="Arial"/>
+          <w:b/>
+          <w:sz w:val="24"/>
+          <w:szCs w:val="24"/>
+        </w:rPr>
+      </w:pPr>
+      <w:r>
+        <w:rPr>
+          <w:rFonts w:ascii="Arial" w:hAnsi="Arial" w:cs="Arial"/>
+          <w:sz w:val="24"/>
+          <w:szCs w:val="24"/>
+        </w:rPr>
+        <w:tab/>
+      </w:r>
+      <w:r>
+        <w:rPr>
+          <w:rFonts w:ascii="Arial" w:hAnsi="Arial" w:cs="Arial"/>
+          <w:b/>
+          <w:sz w:val="24"/>
+          <w:szCs w:val="24"/>
+        </w:rPr>
+        <w:t>Aggregate functions</w:t>
+      </w:r>
+      <w:r>
+        <w:rPr>
+          <w:rFonts w:ascii="Arial" w:hAnsi="Arial" w:cs="Arial"/>
+          <w:b/>
+          <w:sz w:val="24"/>
+          <w:szCs w:val="24"/>
+        </w:rPr>
+        <w:t xml:space="preserve"> (determinísticas e não determinísticas, depende do uso)</w:t>
+      </w:r>
+    </w:p>
+    <w:p>
+      <w:pPr>
+        <w:spacing w:line="360" w:lineRule="auto"/>
+        <w:jc w:val="both"/>
+        <w:rPr>
+          <w:rFonts w:ascii="Arial" w:hAnsi="Arial" w:cs="Arial"/>
+          <w:sz w:val="24"/>
+          <w:szCs w:val="24"/>
+        </w:rPr>
+      </w:pPr>
+      <w:r>
+        <w:rPr>
+          <w:rFonts w:ascii="Arial" w:hAnsi="Arial" w:cs="Arial"/>
+          <w:sz w:val="24"/>
+          <w:szCs w:val="24"/>
+        </w:rPr>
+        <w:tab/>
+        <w:t>Funções agregadas tem como objetivo realizar cálculos em conjuntos de valores especificados na query e retornar um valor único e agregado baseado nas colunas especificadas. Para estas funções, geralmente é utilizada a cláusula GROUP BY, que agrega as colunas não calculadas e disponibiliza estes valores como “categorias”. Exemplos destas fun</w:t>
+      </w:r>
+      <w:r>
+        <w:rPr>
+          <w:rFonts w:ascii="Arial" w:hAnsi="Arial" w:cs="Arial"/>
+          <w:sz w:val="24"/>
+          <w:szCs w:val="24"/>
+        </w:rPr>
+        <w:t>ções são COUNT, AVG, MIN, MAX, etc.</w:t>
+      </w:r>
+    </w:p>
+    <w:p>
+      <w:pPr>
+        <w:spacing w:line="360" w:lineRule="auto"/>
+        <w:jc w:val="both"/>
+        <w:rPr>
+          <w:rFonts w:ascii="Arial" w:hAnsi="Arial" w:cs="Arial"/>
+          <w:b/>
+          <w:sz w:val="24"/>
+          <w:szCs w:val="24"/>
+        </w:rPr>
+      </w:pPr>
+      <w:r>
+        <w:rPr>
+          <w:rFonts w:ascii="Arial" w:hAnsi="Arial" w:cs="Arial"/>
+          <w:sz w:val="24"/>
+          <w:szCs w:val="24"/>
+        </w:rPr>
+        <w:tab/>
+      </w:r>
+      <w:r>
+        <w:rPr>
+          <w:rFonts w:ascii="Arial" w:hAnsi="Arial" w:cs="Arial"/>
+          <w:b/>
+          <w:sz w:val="24"/>
+          <w:szCs w:val="24"/>
+        </w:rPr>
+        <w:t>Analytics functions</w:t>
+      </w:r>
+    </w:p>
+    <w:p>
+      <w:pPr>
+        <w:spacing w:line="360" w:lineRule="auto"/>
+        <w:jc w:val="both"/>
+        <w:rPr>
+          <w:rFonts w:ascii="Arial" w:hAnsi="Arial" w:cs="Arial"/>
+          <w:sz w:val="24"/>
+          <w:szCs w:val="24"/>
+        </w:rPr>
+      </w:pPr>
+      <w:r>
+        <w:rPr>
+          <w:rFonts w:ascii="Arial" w:hAnsi="Arial" w:cs="Arial"/>
+          <w:sz w:val="24"/>
+          <w:szCs w:val="24"/>
+        </w:rPr>
+        <w:tab/>
+      </w:r>
+      <w:r>
+        <w:rPr>
+          <w:rFonts w:ascii="Arial" w:hAnsi="Arial" w:cs="Arial"/>
+          <w:sz w:val="24"/>
+          <w:szCs w:val="24"/>
+        </w:rPr>
+        <w:t xml:space="preserve">Funções analíticas são utilizadas para auxiliar na análise e comparação de dados em um conjunto de resultados. </w:t>
+      </w:r>
+    </w:p>
+    <w:p>
+      <w:pPr>
+        <w:spacing w:line="360" w:lineRule="auto"/>
+        <w:jc w:val="both"/>
+        <w:rPr>
+          <w:rFonts w:ascii="Arial" w:hAnsi="Arial" w:cs="Arial"/>
+          <w:sz w:val="24"/>
+          <w:szCs w:val="24"/>
+        </w:rPr>
+      </w:pPr>
+      <w:r>
+        <w:rPr>
+          <w:rFonts w:ascii="Arial" w:hAnsi="Arial" w:cs="Arial"/>
+          <w:sz w:val="24"/>
+          <w:szCs w:val="24"/>
+        </w:rPr>
+        <w:tab/>
+        <w:t>FIRST_VALUE(</w:t>
+      </w:r>
+      <w:r>
+        <w:rPr>
+          <w:rFonts w:ascii="Arial" w:hAnsi="Arial" w:cs="Arial"/>
+          <w:i/>
+          <w:sz w:val="24"/>
+          <w:szCs w:val="24"/>
+        </w:rPr>
+        <w:t>scalar_expression</w:t>
+      </w:r>
+      <w:r>
+        <w:rPr>
+          <w:rFonts w:ascii="Arial" w:hAnsi="Arial" w:cs="Arial"/>
+          <w:sz w:val="24"/>
+          <w:szCs w:val="24"/>
+        </w:rPr>
+        <w:t>) deve receber um parâmetro, geralmente uma coluna, e a função retornará o primeiro valor do conjunto de resultados completo ou da partição especificada na cláusula PARTITION BY.</w:t>
+      </w:r>
+    </w:p>
+    <w:p>
+      <w:pPr>
+        <w:spacing w:line="360" w:lineRule="auto"/>
+        <w:jc w:val="both"/>
+        <w:rPr>
+          <w:rFonts w:ascii="Arial" w:hAnsi="Arial" w:cs="Arial"/>
+          <w:sz w:val="24"/>
+          <w:szCs w:val="24"/>
+        </w:rPr>
+      </w:pPr>
+      <w:r>
+        <w:rPr>
+          <w:rFonts w:ascii="Arial" w:hAnsi="Arial" w:cs="Arial"/>
+          <w:sz w:val="24"/>
+          <w:szCs w:val="24"/>
+        </w:rPr>
+        <w:tab/>
+        <w:t>LAST_VALUE(</w:t>
+      </w:r>
+      <w:r>
+        <w:rPr>
+          <w:rFonts w:ascii="Arial" w:hAnsi="Arial" w:cs="Arial"/>
+          <w:i/>
+          <w:sz w:val="24"/>
+          <w:szCs w:val="24"/>
+        </w:rPr>
+        <w:t>scalar_expression</w:t>
+      </w:r>
+      <w:r>
+        <w:rPr>
+          <w:rFonts w:ascii="Arial" w:hAnsi="Arial" w:cs="Arial"/>
+          <w:sz w:val="24"/>
+          <w:szCs w:val="24"/>
+        </w:rPr>
+        <w:t>) deve receber um parâmetro, geralmente uma coluna, e a função retornará o último valor do conjunto de resultados completo ou da partição especificada na cláusula PARTITION BY.</w:t>
+      </w:r>
+    </w:p>
+    <w:p>
+      <w:pPr>
+        <w:spacing w:line="360" w:lineRule="auto"/>
+        <w:jc w:val="both"/>
+        <w:rPr>
+          <w:rFonts w:ascii="Arial" w:hAnsi="Arial" w:cs="Arial"/>
+          <w:sz w:val="24"/>
+          <w:szCs w:val="24"/>
+        </w:rPr>
+      </w:pPr>
+      <w:r>
+        <w:rPr>
+          <w:rFonts w:ascii="Arial" w:hAnsi="Arial" w:cs="Arial"/>
+          <w:sz w:val="24"/>
+          <w:szCs w:val="24"/>
+        </w:rPr>
+        <w:lastRenderedPageBreak/>
+        <w:tab/>
+        <w:t>LAG(</w:t>
+      </w:r>
+      <w:r>
+        <w:rPr>
+          <w:rFonts w:ascii="Arial" w:hAnsi="Arial" w:cs="Arial"/>
+          <w:i/>
+          <w:sz w:val="24"/>
+          <w:szCs w:val="24"/>
+        </w:rPr>
+        <w:t>scalar_expression [,offset] [,default]</w:t>
+      </w:r>
+      <w:r>
+        <w:rPr>
+          <w:rFonts w:ascii="Arial" w:hAnsi="Arial" w:cs="Arial"/>
+          <w:sz w:val="24"/>
+          <w:szCs w:val="24"/>
+        </w:rPr>
+        <w:t xml:space="preserve">) deve receber um parâmetro obrigatoriamente e 2 parâmetros opcionais. </w:t>
+      </w:r>
+      <w:r>
+        <w:rPr>
+          <w:rFonts w:ascii="Arial" w:hAnsi="Arial" w:cs="Arial"/>
+          <w:i/>
+          <w:sz w:val="24"/>
+          <w:szCs w:val="24"/>
+        </w:rPr>
+        <w:t>Offset</w:t>
+      </w:r>
+      <w:r>
+        <w:rPr>
+          <w:rFonts w:ascii="Arial" w:hAnsi="Arial" w:cs="Arial"/>
+          <w:sz w:val="24"/>
+          <w:szCs w:val="24"/>
+        </w:rPr>
+        <w:t xml:space="preserve"> ind</w:t>
+      </w:r>
+      <w:r>
+        <w:rPr>
+          <w:rFonts w:ascii="Arial" w:hAnsi="Arial" w:cs="Arial"/>
+          <w:sz w:val="24"/>
+          <w:szCs w:val="24"/>
+        </w:rPr>
+        <w:t xml:space="preserve">ica há quantas linhas anteriores a expressão deve ser retornada e </w:t>
+      </w:r>
+      <w:r>
+        <w:rPr>
+          <w:rFonts w:ascii="Arial" w:hAnsi="Arial" w:cs="Arial"/>
+          <w:i/>
+          <w:sz w:val="24"/>
+          <w:szCs w:val="24"/>
+        </w:rPr>
+        <w:t>default</w:t>
+      </w:r>
+      <w:r>
+        <w:rPr>
+          <w:rFonts w:ascii="Arial" w:hAnsi="Arial" w:cs="Arial"/>
+          <w:sz w:val="24"/>
+          <w:szCs w:val="24"/>
+        </w:rPr>
+        <w:t xml:space="preserve"> indica o valor padrão caso o retorno seja NULL.</w:t>
+      </w:r>
+    </w:p>
+    <w:p>
+      <w:pPr>
+        <w:spacing w:line="360" w:lineRule="auto"/>
+        <w:ind w:firstLine="708"/>
+        <w:jc w:val="both"/>
+        <w:rPr>
+          <w:rFonts w:ascii="Arial" w:hAnsi="Arial" w:cs="Arial"/>
+          <w:sz w:val="24"/>
+          <w:szCs w:val="24"/>
+        </w:rPr>
+      </w:pPr>
+      <w:r>
+        <w:rPr>
+          <w:rFonts w:ascii="Arial" w:hAnsi="Arial" w:cs="Arial"/>
+          <w:sz w:val="24"/>
+          <w:szCs w:val="24"/>
+        </w:rPr>
+        <w:t>LEAD(</w:t>
+      </w:r>
+      <w:r>
+        <w:rPr>
+          <w:rFonts w:ascii="Arial" w:hAnsi="Arial" w:cs="Arial"/>
+          <w:i/>
+          <w:sz w:val="24"/>
+          <w:szCs w:val="24"/>
+        </w:rPr>
+        <w:t>scalar_expression [,offset] [,default]</w:t>
+      </w:r>
+      <w:r>
+        <w:rPr>
+          <w:rFonts w:ascii="Arial" w:hAnsi="Arial" w:cs="Arial"/>
+          <w:sz w:val="24"/>
+          <w:szCs w:val="24"/>
+        </w:rPr>
+        <w:t xml:space="preserve">) deve receber um parâmetro obrigatoriamente e 2 parâmetros opcionais. </w:t>
+      </w:r>
+      <w:r>
+        <w:rPr>
+          <w:rFonts w:ascii="Arial" w:hAnsi="Arial" w:cs="Arial"/>
+          <w:i/>
+          <w:sz w:val="24"/>
+          <w:szCs w:val="24"/>
+        </w:rPr>
+        <w:t>Offset</w:t>
+      </w:r>
+      <w:r>
+        <w:rPr>
+          <w:rFonts w:ascii="Arial" w:hAnsi="Arial" w:cs="Arial"/>
+          <w:sz w:val="24"/>
+          <w:szCs w:val="24"/>
+        </w:rPr>
+        <w:t xml:space="preserve"> indica o número de linhas à frente que a expressão deve ser retornada e </w:t>
+      </w:r>
+      <w:r>
+        <w:rPr>
+          <w:rFonts w:ascii="Arial" w:hAnsi="Arial" w:cs="Arial"/>
+          <w:i/>
+          <w:sz w:val="24"/>
+          <w:szCs w:val="24"/>
+        </w:rPr>
+        <w:t>default</w:t>
+      </w:r>
+      <w:r>
+        <w:rPr>
+          <w:rFonts w:ascii="Arial" w:hAnsi="Arial" w:cs="Arial"/>
+          <w:sz w:val="24"/>
+          <w:szCs w:val="24"/>
+        </w:rPr>
+        <w:t xml:space="preserve"> indica o valor padrão caso o retorno seja NULL.</w:t>
+      </w:r>
+    </w:p>
+    <w:p>
+      <w:pPr>
+        <w:spacing w:line="360" w:lineRule="auto"/>
+        <w:jc w:val="both"/>
+        <w:rPr>
+          <w:rFonts w:ascii="Arial" w:hAnsi="Arial" w:cs="Arial"/>
+          <w:b/>
+          <w:sz w:val="24"/>
+          <w:szCs w:val="24"/>
+        </w:rPr>
+      </w:pPr>
+      <w:r>
+        <w:rPr>
+          <w:rFonts w:ascii="Arial" w:hAnsi="Arial" w:cs="Arial"/>
+          <w:b/>
+          <w:sz w:val="24"/>
+          <w:szCs w:val="24"/>
+        </w:rPr>
+        <w:t>SET XACT_ABORT</w:t>
+      </w:r>
+      <w:r>
+        <w:rPr>
+          <w:rFonts w:ascii="Arial" w:hAnsi="Arial" w:cs="Arial"/>
+          <w:b/>
+          <w:sz w:val="24"/>
+          <w:szCs w:val="24"/>
+        </w:rPr>
+        <w:t xml:space="preserve"> {ON | OFF}</w:t>
+      </w:r>
+    </w:p>
+    <w:p>
+      <w:pPr>
+        <w:spacing w:line="360" w:lineRule="auto"/>
+        <w:jc w:val="both"/>
+        <w:rPr>
+          <w:rFonts w:ascii="Arial" w:hAnsi="Arial" w:cs="Arial"/>
+          <w:sz w:val="24"/>
+          <w:szCs w:val="24"/>
+        </w:rPr>
+      </w:pPr>
+      <w:r>
+        <w:rPr>
+          <w:rFonts w:ascii="Arial" w:hAnsi="Arial" w:cs="Arial"/>
+          <w:sz w:val="24"/>
+          <w:szCs w:val="24"/>
+        </w:rPr>
+        <w:tab/>
+        <w:t>Especifica se o SQL deve reverter a tra</w:t>
+      </w:r>
+      <w:r>
+        <w:rPr>
+          <w:rFonts w:ascii="Arial" w:hAnsi="Arial" w:cs="Arial"/>
+          <w:sz w:val="24"/>
+          <w:szCs w:val="24"/>
+        </w:rPr>
+        <w:t>nsação atual caso gere um erro.</w:t>
+      </w:r>
+    </w:p>
+    <w:p>
+      <w:pPr>
+        <w:spacing w:line="360" w:lineRule="auto"/>
+        <w:ind w:firstLine="708"/>
+        <w:jc w:val="both"/>
+        <w:rPr>
+          <w:rFonts w:ascii="Arial" w:hAnsi="Arial" w:cs="Arial"/>
+          <w:sz w:val="24"/>
+          <w:szCs w:val="24"/>
+        </w:rPr>
+      </w:pPr>
+      <w:r>
+        <w:rPr>
+          <w:rFonts w:ascii="Arial" w:hAnsi="Arial" w:cs="Arial"/>
+          <w:sz w:val="24"/>
+          <w:szCs w:val="24"/>
+        </w:rPr>
+        <w:t>Quando SET XACT_ABORT for ON, se uma instrução Transact-SQL gerar um erro em tempo de execução, a transação inteira será encerrada e revertida.</w:t>
+      </w:r>
+    </w:p>
+    <w:p>
+      <w:pPr>
+        <w:spacing w:line="360" w:lineRule="auto"/>
+        <w:ind w:firstLine="708"/>
+        <w:jc w:val="both"/>
+        <w:rPr>
+          <w:rFonts w:ascii="Arial" w:hAnsi="Arial" w:cs="Arial"/>
+          <w:sz w:val="24"/>
+          <w:szCs w:val="24"/>
+        </w:rPr>
+      </w:pPr>
+      <w:r>
+        <w:rPr>
+          <w:rFonts w:ascii="Arial" w:hAnsi="Arial" w:cs="Arial"/>
+          <w:sz w:val="24"/>
+          <w:szCs w:val="24"/>
+        </w:rPr>
+        <w:t>Quando SET XACT_ABORT é OFF, em alguns casos, somente a instrução Transact-SQL que gerou o erro é revertida e a transação continua a ser processada. Dependendo da gravidade do erro, a transação inteira pode ser revertida mesmo quando SET XACT_ABORT é OFF. OFF é a configuração padrão.</w:t>
+      </w:r>
+    </w:p>
+    <w:p>
+      <w:pPr>
+        <w:spacing w:line="360" w:lineRule="auto"/>
+        <w:ind w:firstLine="708"/>
+        <w:jc w:val="both"/>
+        <w:rPr>
+          <w:rFonts w:ascii="Arial" w:hAnsi="Arial" w:cs="Arial"/>
+          <w:sz w:val="24"/>
+          <w:szCs w:val="24"/>
+        </w:rPr>
+      </w:pPr>
+      <w:r>
+        <w:rPr>
+          <w:rFonts w:ascii="Arial" w:hAnsi="Arial" w:cs="Arial"/>
+          <w:sz w:val="24"/>
+          <w:szCs w:val="24"/>
+        </w:rPr>
+        <w:t>Os erros de compilação, como erros de sintaxe, não são afetados por SET XACT_ABORT.</w:t>
+      </w:r>
+    </w:p>
+    <w:p>
+      <w:pPr>
+        <w:spacing w:line="360" w:lineRule="auto"/>
+        <w:jc w:val="both"/>
+        <w:rPr>
+          <w:rFonts w:ascii="Arial" w:hAnsi="Arial" w:cs="Arial"/>
+          <w:sz w:val="24"/>
+          <w:szCs w:val="24"/>
+        </w:rPr>
+      </w:pPr>
+      <w:r>
+        <w:rPr>
+          <w:rFonts w:ascii="Arial" w:hAnsi="Arial" w:cs="Arial"/>
+          <w:b/>
+          <w:sz w:val="24"/>
+          <w:szCs w:val="24"/>
+        </w:rPr>
+        <w:t>Views</w:t>
+      </w:r>
+    </w:p>
+    <w:p>
+      <w:pPr>
+        <w:spacing w:line="360" w:lineRule="auto"/>
+        <w:jc w:val="both"/>
+        <w:rPr>
+          <w:rFonts w:ascii="Arial" w:hAnsi="Arial" w:cs="Arial"/>
+          <w:sz w:val="24"/>
+          <w:szCs w:val="24"/>
+        </w:rPr>
+      </w:pPr>
+      <w:r>
+        <w:rPr>
+          <w:rFonts w:ascii="Arial" w:hAnsi="Arial" w:cs="Arial"/>
+          <w:sz w:val="24"/>
+          <w:szCs w:val="24"/>
+        </w:rPr>
+        <w:tab/>
+        <w:t xml:space="preserve">Uma </w:t>
+      </w:r>
+      <w:r>
+        <w:rPr>
+          <w:rFonts w:ascii="Arial" w:hAnsi="Arial" w:cs="Arial"/>
+          <w:i/>
+          <w:sz w:val="24"/>
+          <w:szCs w:val="24"/>
+        </w:rPr>
+        <w:t>view</w:t>
+      </w:r>
+      <w:r>
+        <w:rPr>
+          <w:rFonts w:ascii="Arial" w:hAnsi="Arial" w:cs="Arial"/>
+          <w:b/>
+          <w:i/>
+          <w:sz w:val="24"/>
+          <w:szCs w:val="24"/>
+        </w:rPr>
+        <w:t xml:space="preserve"> </w:t>
+      </w:r>
+      <w:r>
+        <w:rPr>
+          <w:rFonts w:ascii="Arial" w:hAnsi="Arial" w:cs="Arial"/>
+          <w:sz w:val="24"/>
+          <w:szCs w:val="24"/>
+        </w:rPr>
+        <w:t xml:space="preserve">é uma tabela virtual criada a partir de uma </w:t>
+      </w:r>
+      <w:r>
+        <w:rPr>
+          <w:rFonts w:ascii="Arial" w:hAnsi="Arial" w:cs="Arial"/>
+          <w:i/>
+          <w:sz w:val="24"/>
+          <w:szCs w:val="24"/>
+        </w:rPr>
+        <w:t>query</w:t>
+      </w:r>
+      <w:r>
+        <w:rPr>
+          <w:rFonts w:ascii="Arial" w:hAnsi="Arial" w:cs="Arial"/>
+          <w:sz w:val="24"/>
+          <w:szCs w:val="24"/>
+        </w:rPr>
+        <w:t xml:space="preserve"> </w:t>
+      </w:r>
+      <w:r>
+        <w:rPr>
+          <w:rFonts w:ascii="Arial" w:hAnsi="Arial" w:cs="Arial"/>
+          <w:sz w:val="24"/>
+          <w:szCs w:val="24"/>
+        </w:rPr>
+        <w:t xml:space="preserve">no banco de dados e pode referenciar mais de uma tabela. </w:t>
+      </w:r>
+      <w:r>
+        <w:rPr>
+          <w:rFonts w:ascii="Arial" w:hAnsi="Arial" w:cs="Arial"/>
+          <w:i/>
+          <w:sz w:val="24"/>
+          <w:szCs w:val="24"/>
+        </w:rPr>
+        <w:t>Views</w:t>
+      </w:r>
+      <w:r>
+        <w:rPr>
+          <w:rFonts w:ascii="Arial" w:hAnsi="Arial" w:cs="Arial"/>
+          <w:sz w:val="24"/>
+          <w:szCs w:val="24"/>
+        </w:rPr>
+        <w:t xml:space="preserve"> podem ser utilizadas para criar visualizações simples para usuários, disponibilizar a consulta dos dados sem dar acesso às tabelas originais, utiliza como fonte de dados sem a utilização de subqueries ou tabelas derivadas, etc.</w:t>
+      </w:r>
+    </w:p>
+    <w:p>
+      <w:pPr>
+        <w:spacing w:line="360" w:lineRule="auto"/>
+        <w:jc w:val="both"/>
+        <w:rPr>
+          <w:rFonts w:ascii="Arial" w:hAnsi="Arial" w:cs="Arial"/>
+          <w:sz w:val="24"/>
+          <w:szCs w:val="24"/>
+        </w:rPr>
+      </w:pPr>
+      <w:r>
+        <w:rPr>
+          <w:rFonts w:ascii="Arial" w:hAnsi="Arial" w:cs="Arial"/>
+          <w:sz w:val="24"/>
+          <w:szCs w:val="24"/>
+        </w:rPr>
+        <w:tab/>
+        <w:t xml:space="preserve">Uma </w:t>
+      </w:r>
+      <w:r>
+        <w:rPr>
+          <w:rFonts w:ascii="Arial" w:hAnsi="Arial" w:cs="Arial"/>
+          <w:i/>
+          <w:sz w:val="24"/>
+          <w:szCs w:val="24"/>
+        </w:rPr>
+        <w:t>view</w:t>
+      </w:r>
+      <w:r>
+        <w:rPr>
+          <w:rFonts w:ascii="Arial" w:hAnsi="Arial" w:cs="Arial"/>
+          <w:sz w:val="24"/>
+          <w:szCs w:val="24"/>
+        </w:rPr>
+        <w:t xml:space="preserve"> pode armazenar </w:t>
+      </w:r>
+      <w:r>
+        <w:rPr>
+          <w:rFonts w:ascii="Arial" w:hAnsi="Arial" w:cs="Arial"/>
+          <w:sz w:val="24"/>
+          <w:szCs w:val="24"/>
+        </w:rPr>
+        <w:t xml:space="preserve">apenas </w:t>
+      </w:r>
+      <w:r>
+        <w:rPr>
+          <w:rFonts w:ascii="Arial" w:hAnsi="Arial" w:cs="Arial"/>
+          <w:sz w:val="24"/>
+          <w:szCs w:val="24"/>
+        </w:rPr>
+        <w:t xml:space="preserve">um índice </w:t>
+      </w:r>
+      <w:r>
+        <w:rPr>
+          <w:rFonts w:ascii="Arial" w:hAnsi="Arial" w:cs="Arial"/>
+          <w:i/>
+          <w:sz w:val="24"/>
+          <w:szCs w:val="24"/>
+        </w:rPr>
+        <w:t>cluster</w:t>
+      </w:r>
+      <w:r>
+        <w:rPr>
+          <w:rFonts w:ascii="Arial" w:hAnsi="Arial" w:cs="Arial"/>
+          <w:sz w:val="24"/>
+          <w:szCs w:val="24"/>
+        </w:rPr>
+        <w:t xml:space="preserve"> e</w:t>
+      </w:r>
+      <w:r>
+        <w:rPr>
+          <w:rFonts w:ascii="Arial" w:hAnsi="Arial" w:cs="Arial"/>
+          <w:sz w:val="24"/>
+          <w:szCs w:val="24"/>
+        </w:rPr>
+        <w:t xml:space="preserve"> outros índices </w:t>
+      </w:r>
+      <w:r>
+        <w:rPr>
+          <w:rFonts w:ascii="Arial" w:hAnsi="Arial" w:cs="Arial"/>
+          <w:i/>
+          <w:sz w:val="24"/>
+          <w:szCs w:val="24"/>
+        </w:rPr>
+        <w:t>noncluster</w:t>
+      </w:r>
+      <w:r>
+        <w:rPr>
+          <w:rFonts w:ascii="Arial" w:hAnsi="Arial" w:cs="Arial"/>
+          <w:sz w:val="24"/>
+          <w:szCs w:val="24"/>
+        </w:rPr>
+        <w:t xml:space="preserve">. A adição de índices em </w:t>
+      </w:r>
+      <w:r>
+        <w:rPr>
+          <w:rFonts w:ascii="Arial" w:hAnsi="Arial" w:cs="Arial"/>
+          <w:i/>
+          <w:sz w:val="24"/>
+          <w:szCs w:val="24"/>
+        </w:rPr>
+        <w:t>views</w:t>
+      </w:r>
+      <w:r>
+        <w:rPr>
+          <w:rFonts w:ascii="Arial" w:hAnsi="Arial" w:cs="Arial"/>
+          <w:sz w:val="24"/>
+          <w:szCs w:val="24"/>
+        </w:rPr>
+        <w:t xml:space="preserve"> pode auxiliar na performance de consulta e retorno dos dados através da utilização do </w:t>
+      </w:r>
+      <w:r>
+        <w:rPr>
+          <w:rFonts w:ascii="Arial" w:hAnsi="Arial" w:cs="Arial"/>
+          <w:i/>
+          <w:sz w:val="24"/>
+          <w:szCs w:val="24"/>
+        </w:rPr>
+        <w:t>query optimizer</w:t>
+      </w:r>
+      <w:r>
+        <w:rPr>
+          <w:rFonts w:ascii="Arial" w:hAnsi="Arial" w:cs="Arial"/>
+          <w:sz w:val="24"/>
+          <w:szCs w:val="24"/>
+        </w:rPr>
+        <w:t>.</w:t>
+      </w:r>
+    </w:p>
+    <w:p>
+      <w:pPr>
+        <w:spacing w:line="360" w:lineRule="auto"/>
+        <w:jc w:val="both"/>
+        <w:rPr>
+          <w:rFonts w:ascii="Arial" w:hAnsi="Arial" w:cs="Arial"/>
+          <w:sz w:val="24"/>
+          <w:szCs w:val="24"/>
+        </w:rPr>
+      </w:pPr>
+    </w:p>
+    <w:p>
+      <w:pPr>
+        <w:spacing w:line="360" w:lineRule="auto"/>
+        <w:jc w:val="both"/>
+        <w:rPr>
+          <w:rFonts w:ascii="Arial" w:hAnsi="Arial" w:cs="Arial"/>
+          <w:b/>
+          <w:sz w:val="24"/>
+          <w:szCs w:val="24"/>
+        </w:rPr>
+      </w:pPr>
+      <w:r>
+        <w:rPr>
+          <w:rFonts w:ascii="Arial" w:hAnsi="Arial" w:cs="Arial"/>
+          <w:b/>
+          <w:sz w:val="24"/>
+          <w:szCs w:val="24"/>
+        </w:rPr>
+        <w:lastRenderedPageBreak/>
+        <w:t>SET IDENTITY_INSERT</w:t>
+      </w:r>
+      <w:r>
+        <w:rPr>
+          <w:rFonts w:ascii="Arial" w:hAnsi="Arial" w:cs="Arial"/>
+          <w:b/>
+          <w:sz w:val="24"/>
+          <w:szCs w:val="24"/>
+        </w:rPr>
+        <w:t xml:space="preserve"> {ON | OFF}</w:t>
+      </w:r>
+    </w:p>
+    <w:p>
+      <w:pPr>
+        <w:spacing w:line="360" w:lineRule="auto"/>
+        <w:jc w:val="both"/>
+        <w:rPr>
+          <w:rFonts w:ascii="Arial" w:hAnsi="Arial" w:cs="Arial"/>
+          <w:sz w:val="24"/>
+          <w:szCs w:val="24"/>
+        </w:rPr>
+      </w:pPr>
+      <w:r>
+        <w:rPr>
+          <w:rFonts w:ascii="Arial" w:hAnsi="Arial" w:cs="Arial"/>
+          <w:b/>
+          <w:sz w:val="24"/>
+          <w:szCs w:val="24"/>
+        </w:rPr>
+        <w:tab/>
+      </w:r>
+      <w:r>
+        <w:rPr>
+          <w:rFonts w:ascii="Arial" w:hAnsi="Arial" w:cs="Arial"/>
+          <w:sz w:val="24"/>
+          <w:szCs w:val="24"/>
+        </w:rPr>
+        <w:t>Permite que o usuário possa inserir um registro com valor explícito na coluna de identidade. Para que seja utilizado, o usuário necessita ter permissão de alteração na tabela.</w:t>
+      </w:r>
+    </w:p>
+    <w:p>
+      <w:pPr>
+        <w:spacing w:line="360" w:lineRule="auto"/>
+        <w:jc w:val="both"/>
+        <w:rPr>
+          <w:rFonts w:ascii="Arial" w:hAnsi="Arial" w:cs="Arial"/>
+          <w:b/>
+          <w:sz w:val="24"/>
+          <w:szCs w:val="24"/>
+        </w:rPr>
+      </w:pPr>
+      <w:r>
+        <w:rPr>
+          <w:rFonts w:ascii="Arial" w:hAnsi="Arial" w:cs="Arial"/>
+          <w:b/>
+          <w:sz w:val="24"/>
+          <w:szCs w:val="24"/>
+        </w:rPr>
+        <w:t>Cross apply e Outer apply</w:t>
+      </w:r>
+    </w:p>
+    <w:p>
+      <w:pPr>
+        <w:spacing w:line="360" w:lineRule="auto"/>
+        <w:jc w:val="both"/>
+        <w:rPr>
+          <w:rFonts w:ascii="Arial" w:hAnsi="Arial" w:cs="Arial"/>
+          <w:sz w:val="24"/>
+          <w:szCs w:val="24"/>
+        </w:rPr>
+      </w:pPr>
+      <w:r>
+        <w:rPr>
+          <w:rFonts w:ascii="Arial" w:hAnsi="Arial" w:cs="Arial"/>
+          <w:b/>
+          <w:sz w:val="24"/>
+          <w:szCs w:val="24"/>
+        </w:rPr>
+        <w:tab/>
+      </w:r>
+      <w:r>
+        <w:rPr>
+          <w:rFonts w:ascii="Arial" w:hAnsi="Arial" w:cs="Arial"/>
+          <w:sz w:val="24"/>
+          <w:szCs w:val="24"/>
+        </w:rPr>
+        <w:t xml:space="preserve">A cláusula </w:t>
+      </w:r>
+      <w:r>
+        <w:rPr>
+          <w:rFonts w:ascii="Arial" w:hAnsi="Arial" w:cs="Arial"/>
+          <w:sz w:val="24"/>
+          <w:szCs w:val="24"/>
+        </w:rPr>
+        <w:t>APPLY permite a combinação entre duas ou mais tabelas, de forma semelhante à cláusula JOIN. Diferente do JOIN, APPLY é utilizado através de queries. A query chamada pelo operador APPLY é executada para cada linha da tabela referenciada (tabela encontrada no FROM) e sua vantagem quando comparado à cláusula JOIN é a performance em queries longas e a possibilidade do uso de funções.</w:t>
+      </w:r>
+    </w:p>
+    <w:p>
+      <w:pPr>
+        <w:spacing w:line="360" w:lineRule="auto"/>
+        <w:jc w:val="both"/>
+        <w:rPr>
+          <w:rFonts w:ascii="Arial" w:hAnsi="Arial" w:cs="Arial"/>
+          <w:sz w:val="24"/>
+          <w:szCs w:val="24"/>
+        </w:rPr>
+      </w:pPr>
+      <w:r>
+        <w:rPr>
+          <w:rFonts w:ascii="Arial" w:hAnsi="Arial" w:cs="Arial"/>
+          <w:sz w:val="24"/>
+          <w:szCs w:val="24"/>
+        </w:rPr>
+        <w:tab/>
+        <w:t xml:space="preserve">A cláusula APPLY possui duas variações, CROSS APPLY e OUTER APPLY. </w:t>
+      </w:r>
+    </w:p>
+    <w:p>
+      <w:pPr>
+        <w:spacing w:line="360" w:lineRule="auto"/>
+        <w:ind w:firstLine="360"/>
+        <w:jc w:val="both"/>
+        <w:rPr>
+          <w:rFonts w:ascii="Arial" w:hAnsi="Arial" w:cs="Arial"/>
+          <w:sz w:val="24"/>
+          <w:szCs w:val="24"/>
+        </w:rPr>
+      </w:pPr>
+      <w:r>
+        <w:rPr>
+          <w:rFonts w:ascii="Arial" w:hAnsi="Arial" w:cs="Arial"/>
+          <w:sz w:val="24"/>
+          <w:szCs w:val="24"/>
+        </w:rPr>
+        <w:t>CROSS APPLY retorna os dados das duas ou mais tabelas que correspondem à query do operador APPLY.</w:t>
+      </w:r>
+    </w:p>
+    <w:p>
+      <w:pPr>
+        <w:spacing w:line="360" w:lineRule="auto"/>
+        <w:ind w:firstLine="360"/>
+        <w:jc w:val="both"/>
+        <w:rPr>
+          <w:rFonts w:ascii="Arial" w:hAnsi="Arial" w:cs="Arial"/>
+          <w:sz w:val="24"/>
+          <w:szCs w:val="24"/>
+        </w:rPr>
+      </w:pPr>
+      <w:r>
+        <w:rPr>
+          <w:rFonts w:ascii="Arial" w:hAnsi="Arial" w:cs="Arial"/>
+          <w:sz w:val="24"/>
+          <w:szCs w:val="24"/>
+        </w:rPr>
+        <w:t>OUTER APPLY retorna todos os dados das colunas especificadas das duas tabelas, inclusive resultados que não correspondem à cláusula APPLY.</w:t>
+      </w:r>
+    </w:p>
+    <w:p>
+      <w:pPr>
+        <w:spacing w:line="360" w:lineRule="auto"/>
+        <w:jc w:val="both"/>
+        <w:rPr>
+          <w:rFonts w:ascii="Arial" w:hAnsi="Arial" w:cs="Arial"/>
+          <w:b/>
+          <w:sz w:val="24"/>
+          <w:szCs w:val="24"/>
+        </w:rPr>
+      </w:pPr>
+      <w:r>
+        <w:rPr>
+          <w:rFonts w:ascii="Arial" w:hAnsi="Arial" w:cs="Arial"/>
+          <w:b/>
+          <w:sz w:val="24"/>
+          <w:szCs w:val="24"/>
+        </w:rPr>
+        <w:t>MERGE</w:t>
+      </w:r>
+    </w:p>
+    <w:p>
+      <w:pPr>
+        <w:spacing w:line="360" w:lineRule="auto"/>
+        <w:jc w:val="both"/>
+        <w:rPr>
+          <w:rFonts w:ascii="Arial" w:hAnsi="Arial" w:cs="Arial"/>
+          <w:sz w:val="24"/>
+          <w:szCs w:val="24"/>
+        </w:rPr>
+      </w:pPr>
+      <w:r>
+        <w:rPr>
+          <w:rFonts w:ascii="Arial" w:hAnsi="Arial" w:cs="Arial"/>
+          <w:b/>
+          <w:sz w:val="24"/>
+          <w:szCs w:val="24"/>
+        </w:rPr>
+        <w:tab/>
+      </w:r>
+      <w:r>
+        <w:rPr>
+          <w:rFonts w:ascii="Arial" w:hAnsi="Arial" w:cs="Arial"/>
+          <w:sz w:val="24"/>
+          <w:szCs w:val="24"/>
+        </w:rPr>
+        <w:t>A cláusula merge é utilizada para operações em grande escala com o objetivo de comparar dados semelhantes entre duas tabelas e unificar os dados de uma tabela alvo com os dados de uma tabela fonte.</w:t>
+      </w:r>
+    </w:p>
+    <w:p>
+      <w:pPr>
+        <w:spacing w:line="360" w:lineRule="auto"/>
+        <w:jc w:val="both"/>
+        <w:rPr>
+          <w:rFonts w:ascii="Arial" w:hAnsi="Arial" w:cs="Arial"/>
+          <w:sz w:val="24"/>
+          <w:szCs w:val="24"/>
+        </w:rPr>
+      </w:pPr>
+      <w:r>
+        <w:rPr>
+          <w:rFonts w:ascii="Arial" w:hAnsi="Arial" w:cs="Arial"/>
+          <w:sz w:val="24"/>
+          <w:szCs w:val="24"/>
+        </w:rPr>
+        <w:tab/>
+        <w:t>Para ser utilizada, a cláusula necessita de 2 tabelas, uma fonte (de onde os dados serão retirados) e uma tabela alvo (tabela que receberá novos registros ou terá seus registros alterados de acordo com os dados da tabela fonte).</w:t>
+      </w:r>
+    </w:p>
+    <w:p>
+      <w:pPr>
+        <w:spacing w:line="360" w:lineRule="auto"/>
+        <w:jc w:val="both"/>
+        <w:rPr>
+          <w:rFonts w:ascii="Arial" w:hAnsi="Arial" w:cs="Arial"/>
+          <w:sz w:val="24"/>
+          <w:szCs w:val="24"/>
+        </w:rPr>
+      </w:pPr>
+      <w:r>
+        <w:rPr>
+          <w:rFonts w:ascii="Arial" w:hAnsi="Arial" w:cs="Arial"/>
+          <w:sz w:val="24"/>
+          <w:szCs w:val="24"/>
+        </w:rPr>
+        <w:t>Exemplo de c</w:t>
+      </w:r>
+      <w:r>
+        <w:rPr>
+          <w:rFonts w:ascii="Arial" w:hAnsi="Arial" w:cs="Arial"/>
+          <w:sz w:val="24"/>
+          <w:szCs w:val="24"/>
+        </w:rPr>
+        <w:t>ódigo para utilização:</w:t>
+      </w:r>
+    </w:p>
+    <w:p>
+      <w:pPr>
+        <w:autoSpaceDE w:val="0"/>
+        <w:autoSpaceDN w:val="0"/>
+        <w:adjustRightInd w:val="0"/>
+        <w:spacing w:after="0" w:line="240" w:lineRule="auto"/>
+        <w:rPr>
+          <w:rFonts w:ascii="Consolas" w:hAnsi="Consolas" w:cs="Consolas"/>
+          <w:color w:val="0000FF"/>
+          <w:sz w:val="19"/>
+          <w:szCs w:val="19"/>
+        </w:rPr>
+      </w:pPr>
+    </w:p>
+    <w:p>
+      <w:pPr>
+        <w:autoSpaceDE w:val="0"/>
+        <w:autoSpaceDN w:val="0"/>
+        <w:adjustRightInd w:val="0"/>
+        <w:spacing w:after="0" w:line="240" w:lineRule="auto"/>
+        <w:rPr>
+          <w:rFonts w:ascii="Consolas" w:hAnsi="Consolas" w:cs="Consolas"/>
+          <w:color w:val="0000FF"/>
+          <w:sz w:val="19"/>
+          <w:szCs w:val="19"/>
+        </w:rPr>
+      </w:pPr>
+    </w:p>
+    <w:p>
+      <w:pPr>
+        <w:autoSpaceDE w:val="0"/>
+        <w:autoSpaceDN w:val="0"/>
+        <w:adjustRightInd w:val="0"/>
+        <w:spacing w:after="0" w:line="240" w:lineRule="auto"/>
+        <w:rPr>
+          <w:rFonts w:ascii="Consolas" w:hAnsi="Consolas" w:cs="Consolas"/>
+          <w:color w:val="0000FF"/>
+          <w:sz w:val="19"/>
+          <w:szCs w:val="19"/>
+        </w:rPr>
+      </w:pPr>
+    </w:p>
+    <w:p>
+      <w:pPr>
+        <w:autoSpaceDE w:val="0"/>
+        <w:autoSpaceDN w:val="0"/>
+        <w:adjustRightInd w:val="0"/>
+        <w:spacing w:after="0" w:line="240" w:lineRule="auto"/>
+        <w:rPr>
+          <w:rFonts w:ascii="Consolas" w:hAnsi="Consolas" w:cs="Consolas"/>
+          <w:color w:val="0000FF"/>
+          <w:sz w:val="19"/>
+          <w:szCs w:val="19"/>
+        </w:rPr>
+      </w:pPr>
+    </w:p>
+    <w:p>
+      <w:pPr>
+        <w:autoSpaceDE w:val="0"/>
+        <w:autoSpaceDN w:val="0"/>
+        <w:adjustRightInd w:val="0"/>
+        <w:spacing w:after="0" w:line="240" w:lineRule="auto"/>
+        <w:rPr>
+          <w:rFonts w:ascii="Consolas" w:hAnsi="Consolas" w:cs="Consolas"/>
+          <w:color w:val="0000FF"/>
+          <w:sz w:val="19"/>
+          <w:szCs w:val="19"/>
+        </w:rPr>
+      </w:pPr>
+    </w:p>
+    <w:p>
+      <w:pPr>
+        <w:autoSpaceDE w:val="0"/>
+        <w:autoSpaceDN w:val="0"/>
+        <w:adjustRightInd w:val="0"/>
+        <w:spacing w:after="0" w:line="240" w:lineRule="auto"/>
+        <w:rPr>
+          <w:rFonts w:ascii="Consolas" w:hAnsi="Consolas" w:cs="Consolas"/>
+          <w:color w:val="0000FF"/>
+          <w:sz w:val="19"/>
+          <w:szCs w:val="19"/>
+        </w:rPr>
+      </w:pPr>
+    </w:p>
+    <w:p>
+      <w:pPr>
+        <w:autoSpaceDE w:val="0"/>
+        <w:autoSpaceDN w:val="0"/>
+        <w:adjustRightInd w:val="0"/>
+        <w:spacing w:after="0" w:line="240" w:lineRule="auto"/>
+        <w:rPr>
+          <w:rFonts w:ascii="Consolas" w:hAnsi="Consolas" w:cs="Consolas"/>
+          <w:color w:val="0000FF"/>
+          <w:sz w:val="19"/>
+          <w:szCs w:val="19"/>
+        </w:rPr>
+      </w:pPr>
+    </w:p>
+    <w:p>
+      <w:pPr>
+        <w:autoSpaceDE w:val="0"/>
+        <w:autoSpaceDN w:val="0"/>
+        <w:adjustRightInd w:val="0"/>
+        <w:spacing w:after="0" w:line="240" w:lineRule="auto"/>
+        <w:rPr>
+          <w:rFonts w:ascii="Consolas" w:hAnsi="Consolas" w:cs="Consolas"/>
+          <w:color w:val="0000FF"/>
+          <w:sz w:val="19"/>
+          <w:szCs w:val="19"/>
+        </w:rPr>
+      </w:pPr>
+    </w:p>
+    <w:p>
+      <w:pPr>
+        <w:autoSpaceDE w:val="0"/>
+        <w:autoSpaceDN w:val="0"/>
+        <w:adjustRightInd w:val="0"/>
+        <w:spacing w:after="0" w:line="240" w:lineRule="auto"/>
+        <w:rPr>
+          <w:rFonts w:ascii="Consolas" w:hAnsi="Consolas" w:cs="Consolas"/>
+          <w:color w:val="000000"/>
+          <w:sz w:val="19"/>
+          <w:szCs w:val="19"/>
+        </w:rPr>
+      </w:pPr>
+      <w:r>
+        <w:rPr>
+          <w:rFonts w:ascii="Consolas" w:hAnsi="Consolas" w:cs="Consolas"/>
+          <w:color w:val="0000FF"/>
+          <w:sz w:val="19"/>
+          <w:szCs w:val="19"/>
+        </w:rPr>
+        <w:lastRenderedPageBreak/>
+        <w:t>MERGE</w:t>
+      </w:r>
+      <w:r>
+        <w:rPr>
+          <w:rFonts w:ascii="Consolas" w:hAnsi="Consolas" w:cs="Consolas"/>
+          <w:color w:val="000000"/>
+          <w:sz w:val="19"/>
+          <w:szCs w:val="19"/>
+        </w:rPr>
+        <w:t xml:space="preserve"> </w:t>
+      </w:r>
+      <w:r>
+        <w:rPr>
+          <w:rFonts w:ascii="Consolas" w:hAnsi="Consolas" w:cs="Consolas"/>
+          <w:color w:val="0000FF"/>
+          <w:sz w:val="19"/>
+          <w:szCs w:val="19"/>
+        </w:rPr>
+        <w:t>INTO</w:t>
+      </w:r>
+      <w:r>
+        <w:rPr>
+          <w:rFonts w:ascii="Consolas" w:hAnsi="Consolas" w:cs="Consolas"/>
+          <w:color w:val="000000"/>
+          <w:sz w:val="19"/>
+          <w:szCs w:val="19"/>
+        </w:rPr>
+        <w:t xml:space="preserve"> StudentTarget </w:t>
+      </w:r>
+      <w:r>
+        <w:rPr>
+          <w:rFonts w:ascii="Consolas" w:hAnsi="Consolas" w:cs="Consolas"/>
+          <w:color w:val="0000FF"/>
+          <w:sz w:val="19"/>
+          <w:szCs w:val="19"/>
+        </w:rPr>
+        <w:t>as</w:t>
+      </w:r>
+      <w:r>
+        <w:rPr>
+          <w:rFonts w:ascii="Consolas" w:hAnsi="Consolas" w:cs="Consolas"/>
+          <w:color w:val="000000"/>
+          <w:sz w:val="19"/>
+          <w:szCs w:val="19"/>
+        </w:rPr>
+        <w:t xml:space="preserve"> T</w:t>
+      </w:r>
+    </w:p>
+    <w:p>
+      <w:pPr>
+        <w:autoSpaceDE w:val="0"/>
+        <w:autoSpaceDN w:val="0"/>
+        <w:adjustRightInd w:val="0"/>
+        <w:spacing w:after="0" w:line="240" w:lineRule="auto"/>
+        <w:rPr>
+          <w:rFonts w:ascii="Consolas" w:hAnsi="Consolas" w:cs="Consolas"/>
+          <w:color w:val="000000"/>
+          <w:sz w:val="19"/>
+          <w:szCs w:val="19"/>
+        </w:rPr>
+      </w:pPr>
+      <w:r>
+        <w:rPr>
+          <w:rFonts w:ascii="Consolas" w:hAnsi="Consolas" w:cs="Consolas"/>
+          <w:color w:val="0000FF"/>
+          <w:sz w:val="19"/>
+          <w:szCs w:val="19"/>
+        </w:rPr>
+        <w:t>USING</w:t>
+      </w:r>
+      <w:r>
+        <w:rPr>
+          <w:rFonts w:ascii="Consolas" w:hAnsi="Consolas" w:cs="Consolas"/>
+          <w:color w:val="000000"/>
+          <w:sz w:val="19"/>
+          <w:szCs w:val="19"/>
+        </w:rPr>
+        <w:t xml:space="preserve"> StudentSource </w:t>
+      </w:r>
+      <w:r>
+        <w:rPr>
+          <w:rFonts w:ascii="Consolas" w:hAnsi="Consolas" w:cs="Consolas"/>
+          <w:color w:val="0000FF"/>
+          <w:sz w:val="19"/>
+          <w:szCs w:val="19"/>
+        </w:rPr>
+        <w:t>as</w:t>
+      </w:r>
+      <w:r>
+        <w:rPr>
+          <w:rFonts w:ascii="Consolas" w:hAnsi="Consolas" w:cs="Consolas"/>
+          <w:color w:val="000000"/>
+          <w:sz w:val="19"/>
+          <w:szCs w:val="19"/>
+        </w:rPr>
+        <w:t xml:space="preserve"> S</w:t>
+      </w:r>
+    </w:p>
+    <w:p>
+      <w:pPr>
+        <w:autoSpaceDE w:val="0"/>
+        <w:autoSpaceDN w:val="0"/>
+        <w:adjustRightInd w:val="0"/>
+        <w:spacing w:after="0" w:line="240" w:lineRule="auto"/>
+        <w:rPr>
+          <w:rFonts w:ascii="Consolas" w:hAnsi="Consolas" w:cs="Consolas"/>
+          <w:color w:val="000000"/>
+          <w:sz w:val="19"/>
+          <w:szCs w:val="19"/>
+        </w:rPr>
+      </w:pPr>
+      <w:r>
+        <w:rPr>
+          <w:rFonts w:ascii="Consolas" w:hAnsi="Consolas" w:cs="Consolas"/>
+          <w:color w:val="0000FF"/>
+          <w:sz w:val="19"/>
+          <w:szCs w:val="19"/>
+        </w:rPr>
+        <w:t>ON</w:t>
+      </w:r>
+      <w:r>
+        <w:rPr>
+          <w:rFonts w:ascii="Consolas" w:hAnsi="Consolas" w:cs="Consolas"/>
+          <w:color w:val="000000"/>
+          <w:sz w:val="19"/>
+          <w:szCs w:val="19"/>
+        </w:rPr>
+        <w:t xml:space="preserve"> T</w:t>
+      </w:r>
+      <w:r>
+        <w:rPr>
+          <w:rFonts w:ascii="Consolas" w:hAnsi="Consolas" w:cs="Consolas"/>
+          <w:color w:val="808080"/>
+          <w:sz w:val="19"/>
+          <w:szCs w:val="19"/>
+        </w:rPr>
+        <w:t>.</w:t>
+      </w:r>
+      <w:r>
+        <w:rPr>
+          <w:rFonts w:ascii="Consolas" w:hAnsi="Consolas" w:cs="Consolas"/>
+          <w:color w:val="000000"/>
+          <w:sz w:val="19"/>
+          <w:szCs w:val="19"/>
+        </w:rPr>
+        <w:t xml:space="preserve">Id </w:t>
+      </w:r>
+      <w:r>
+        <w:rPr>
+          <w:rFonts w:ascii="Consolas" w:hAnsi="Consolas" w:cs="Consolas"/>
+          <w:color w:val="808080"/>
+          <w:sz w:val="19"/>
+          <w:szCs w:val="19"/>
+        </w:rPr>
+        <w:t>=</w:t>
+      </w:r>
+      <w:r>
+        <w:rPr>
+          <w:rFonts w:ascii="Consolas" w:hAnsi="Consolas" w:cs="Consolas"/>
+          <w:color w:val="000000"/>
+          <w:sz w:val="19"/>
+          <w:szCs w:val="19"/>
+        </w:rPr>
+        <w:t xml:space="preserve"> S</w:t>
+      </w:r>
+      <w:r>
+        <w:rPr>
+          <w:rFonts w:ascii="Consolas" w:hAnsi="Consolas" w:cs="Consolas"/>
+          <w:color w:val="808080"/>
+          <w:sz w:val="19"/>
+          <w:szCs w:val="19"/>
+        </w:rPr>
+        <w:t>.</w:t>
+      </w:r>
+      <w:r>
+        <w:rPr>
+          <w:rFonts w:ascii="Consolas" w:hAnsi="Consolas" w:cs="Consolas"/>
+          <w:color w:val="000000"/>
+          <w:sz w:val="19"/>
+          <w:szCs w:val="19"/>
+        </w:rPr>
+        <w:t>Id</w:t>
+      </w:r>
+    </w:p>
+    <w:p>
+      <w:pPr>
+        <w:autoSpaceDE w:val="0"/>
+        <w:autoSpaceDN w:val="0"/>
+        <w:adjustRightInd w:val="0"/>
+        <w:spacing w:after="0" w:line="240" w:lineRule="auto"/>
+        <w:rPr>
+          <w:rFonts w:ascii="Consolas" w:hAnsi="Consolas" w:cs="Consolas"/>
+          <w:color w:val="000000"/>
+          <w:sz w:val="19"/>
+          <w:szCs w:val="19"/>
+        </w:rPr>
+      </w:pPr>
+      <w:r>
+        <w:rPr>
+          <w:rFonts w:ascii="Consolas" w:hAnsi="Consolas" w:cs="Consolas"/>
+          <w:color w:val="0000FF"/>
+          <w:sz w:val="19"/>
+          <w:szCs w:val="19"/>
+        </w:rPr>
+        <w:t>WHEN</w:t>
+      </w:r>
+      <w:r>
+        <w:rPr>
+          <w:rFonts w:ascii="Consolas" w:hAnsi="Consolas" w:cs="Consolas"/>
+          <w:color w:val="000000"/>
+          <w:sz w:val="19"/>
+          <w:szCs w:val="19"/>
+        </w:rPr>
+        <w:t xml:space="preserve"> </w:t>
+      </w:r>
+      <w:r>
+        <w:rPr>
+          <w:rFonts w:ascii="Consolas" w:hAnsi="Consolas" w:cs="Consolas"/>
+          <w:color w:val="808080"/>
+          <w:sz w:val="19"/>
+          <w:szCs w:val="19"/>
+        </w:rPr>
+        <w:t>MATCHED</w:t>
+      </w:r>
+      <w:r>
+        <w:rPr>
+          <w:rFonts w:ascii="Consolas" w:hAnsi="Consolas" w:cs="Consolas"/>
+          <w:color w:val="000000"/>
+          <w:sz w:val="19"/>
+          <w:szCs w:val="19"/>
+        </w:rPr>
+        <w:t xml:space="preserve"> </w:t>
+      </w:r>
+      <w:r>
+        <w:rPr>
+          <w:rFonts w:ascii="Consolas" w:hAnsi="Consolas" w:cs="Consolas"/>
+          <w:color w:val="0000FF"/>
+          <w:sz w:val="19"/>
+          <w:szCs w:val="19"/>
+        </w:rPr>
+        <w:t>THEN</w:t>
+      </w:r>
+    </w:p>
+    <w:p>
+      <w:pPr>
+        <w:autoSpaceDE w:val="0"/>
+        <w:autoSpaceDN w:val="0"/>
+        <w:adjustRightInd w:val="0"/>
+        <w:spacing w:after="0" w:line="240" w:lineRule="auto"/>
+        <w:rPr>
+          <w:rFonts w:ascii="Consolas" w:hAnsi="Consolas" w:cs="Consolas"/>
+          <w:color w:val="000000"/>
+          <w:sz w:val="19"/>
+          <w:szCs w:val="19"/>
+        </w:rPr>
+      </w:pPr>
+      <w:r>
+        <w:rPr>
+          <w:rFonts w:ascii="Consolas" w:hAnsi="Consolas" w:cs="Consolas"/>
+          <w:color w:val="000000"/>
+          <w:sz w:val="19"/>
+          <w:szCs w:val="19"/>
+        </w:rPr>
+        <w:tab/>
+      </w:r>
+      <w:r>
+        <w:rPr>
+          <w:rFonts w:ascii="Consolas" w:hAnsi="Consolas" w:cs="Consolas"/>
+          <w:color w:val="FF00FF"/>
+          <w:sz w:val="19"/>
+          <w:szCs w:val="19"/>
+        </w:rPr>
+        <w:t>UPDATE</w:t>
+      </w:r>
+      <w:r>
+        <w:rPr>
+          <w:rFonts w:ascii="Consolas" w:hAnsi="Consolas" w:cs="Consolas"/>
+          <w:color w:val="000000"/>
+          <w:sz w:val="19"/>
+          <w:szCs w:val="19"/>
+        </w:rPr>
+        <w:t xml:space="preserve"> </w:t>
+      </w:r>
+      <w:r>
+        <w:rPr>
+          <w:rFonts w:ascii="Consolas" w:hAnsi="Consolas" w:cs="Consolas"/>
+          <w:color w:val="0000FF"/>
+          <w:sz w:val="19"/>
+          <w:szCs w:val="19"/>
+        </w:rPr>
+        <w:t>SET</w:t>
+      </w:r>
+      <w:r>
+        <w:rPr>
+          <w:rFonts w:ascii="Consolas" w:hAnsi="Consolas" w:cs="Consolas"/>
+          <w:color w:val="000000"/>
+          <w:sz w:val="19"/>
+          <w:szCs w:val="19"/>
+        </w:rPr>
+        <w:t xml:space="preserve"> T</w:t>
+      </w:r>
+      <w:r>
+        <w:rPr>
+          <w:rFonts w:ascii="Consolas" w:hAnsi="Consolas" w:cs="Consolas"/>
+          <w:color w:val="808080"/>
+          <w:sz w:val="19"/>
+          <w:szCs w:val="19"/>
+        </w:rPr>
+        <w:t>.</w:t>
+      </w:r>
+      <w:r>
+        <w:rPr>
+          <w:rFonts w:ascii="Consolas" w:hAnsi="Consolas" w:cs="Consolas"/>
+          <w:color w:val="0000FF"/>
+          <w:sz w:val="19"/>
+          <w:szCs w:val="19"/>
+        </w:rPr>
+        <w:t>Name</w:t>
+      </w:r>
+      <w:r>
+        <w:rPr>
+          <w:rFonts w:ascii="Consolas" w:hAnsi="Consolas" w:cs="Consolas"/>
+          <w:color w:val="000000"/>
+          <w:sz w:val="19"/>
+          <w:szCs w:val="19"/>
+        </w:rPr>
+        <w:t xml:space="preserve"> </w:t>
+      </w:r>
+      <w:r>
+        <w:rPr>
+          <w:rFonts w:ascii="Consolas" w:hAnsi="Consolas" w:cs="Consolas"/>
+          <w:color w:val="808080"/>
+          <w:sz w:val="19"/>
+          <w:szCs w:val="19"/>
+        </w:rPr>
+        <w:t>=</w:t>
+      </w:r>
+      <w:r>
+        <w:rPr>
+          <w:rFonts w:ascii="Consolas" w:hAnsi="Consolas" w:cs="Consolas"/>
+          <w:color w:val="000000"/>
+          <w:sz w:val="19"/>
+          <w:szCs w:val="19"/>
+        </w:rPr>
+        <w:t xml:space="preserve"> S</w:t>
+      </w:r>
+      <w:r>
+        <w:rPr>
+          <w:rFonts w:ascii="Consolas" w:hAnsi="Consolas" w:cs="Consolas"/>
+          <w:color w:val="808080"/>
+          <w:sz w:val="19"/>
+          <w:szCs w:val="19"/>
+        </w:rPr>
+        <w:t>.</w:t>
+      </w:r>
+      <w:r>
+        <w:rPr>
+          <w:rFonts w:ascii="Consolas" w:hAnsi="Consolas" w:cs="Consolas"/>
+          <w:color w:val="0000FF"/>
+          <w:sz w:val="19"/>
+          <w:szCs w:val="19"/>
+        </w:rPr>
+        <w:t>Name</w:t>
+      </w:r>
+    </w:p>
+    <w:p>
+      <w:pPr>
+        <w:autoSpaceDE w:val="0"/>
+        <w:autoSpaceDN w:val="0"/>
+        <w:adjustRightInd w:val="0"/>
+        <w:spacing w:after="0" w:line="240" w:lineRule="auto"/>
+        <w:rPr>
+          <w:rFonts w:ascii="Consolas" w:hAnsi="Consolas" w:cs="Consolas"/>
+          <w:color w:val="000000"/>
+          <w:sz w:val="19"/>
+          <w:szCs w:val="19"/>
+        </w:rPr>
+      </w:pPr>
+      <w:r>
+        <w:rPr>
+          <w:rFonts w:ascii="Consolas" w:hAnsi="Consolas" w:cs="Consolas"/>
+          <w:color w:val="0000FF"/>
+          <w:sz w:val="19"/>
+          <w:szCs w:val="19"/>
+        </w:rPr>
+        <w:t>WHEN</w:t>
+      </w:r>
+      <w:r>
+        <w:rPr>
+          <w:rFonts w:ascii="Consolas" w:hAnsi="Consolas" w:cs="Consolas"/>
+          <w:color w:val="000000"/>
+          <w:sz w:val="19"/>
+          <w:szCs w:val="19"/>
+        </w:rPr>
+        <w:t xml:space="preserve"> </w:t>
+      </w:r>
+      <w:r>
+        <w:rPr>
+          <w:rFonts w:ascii="Consolas" w:hAnsi="Consolas" w:cs="Consolas"/>
+          <w:color w:val="808080"/>
+          <w:sz w:val="19"/>
+          <w:szCs w:val="19"/>
+        </w:rPr>
+        <w:t>NOT</w:t>
+      </w:r>
+      <w:r>
+        <w:rPr>
+          <w:rFonts w:ascii="Consolas" w:hAnsi="Consolas" w:cs="Consolas"/>
+          <w:color w:val="000000"/>
+          <w:sz w:val="19"/>
+          <w:szCs w:val="19"/>
+        </w:rPr>
+        <w:t xml:space="preserve"> </w:t>
+      </w:r>
+      <w:r>
+        <w:rPr>
+          <w:rFonts w:ascii="Consolas" w:hAnsi="Consolas" w:cs="Consolas"/>
+          <w:color w:val="808080"/>
+          <w:sz w:val="19"/>
+          <w:szCs w:val="19"/>
+        </w:rPr>
+        <w:t>MATCHED</w:t>
+      </w:r>
+      <w:r>
+        <w:rPr>
+          <w:rFonts w:ascii="Consolas" w:hAnsi="Consolas" w:cs="Consolas"/>
+          <w:color w:val="000000"/>
+          <w:sz w:val="19"/>
+          <w:szCs w:val="19"/>
+        </w:rPr>
+        <w:t xml:space="preserve"> </w:t>
+      </w:r>
+      <w:r>
+        <w:rPr>
+          <w:rFonts w:ascii="Consolas" w:hAnsi="Consolas" w:cs="Consolas"/>
+          <w:color w:val="0000FF"/>
+          <w:sz w:val="19"/>
+          <w:szCs w:val="19"/>
+        </w:rPr>
+        <w:t>BY</w:t>
+      </w:r>
+      <w:r>
+        <w:rPr>
+          <w:rFonts w:ascii="Consolas" w:hAnsi="Consolas" w:cs="Consolas"/>
+          <w:color w:val="000000"/>
+          <w:sz w:val="19"/>
+          <w:szCs w:val="19"/>
+        </w:rPr>
+        <w:t xml:space="preserve"> </w:t>
+      </w:r>
+      <w:r>
+        <w:rPr>
+          <w:rFonts w:ascii="Consolas" w:hAnsi="Consolas" w:cs="Consolas"/>
+          <w:color w:val="0000FF"/>
+          <w:sz w:val="19"/>
+          <w:szCs w:val="19"/>
+        </w:rPr>
+        <w:t>TARGET</w:t>
+      </w:r>
+      <w:r>
+        <w:rPr>
+          <w:rFonts w:ascii="Consolas" w:hAnsi="Consolas" w:cs="Consolas"/>
+          <w:color w:val="000000"/>
+          <w:sz w:val="19"/>
+          <w:szCs w:val="19"/>
+        </w:rPr>
+        <w:t xml:space="preserve"> </w:t>
+      </w:r>
+      <w:r>
+        <w:rPr>
+          <w:rFonts w:ascii="Consolas" w:hAnsi="Consolas" w:cs="Consolas"/>
+          <w:color w:val="0000FF"/>
+          <w:sz w:val="19"/>
+          <w:szCs w:val="19"/>
+        </w:rPr>
+        <w:t>THEN</w:t>
+      </w:r>
+    </w:p>
+    <w:p>
+      <w:pPr>
+        <w:autoSpaceDE w:val="0"/>
+        <w:autoSpaceDN w:val="0"/>
+        <w:adjustRightInd w:val="0"/>
+        <w:spacing w:after="0" w:line="240" w:lineRule="auto"/>
+        <w:rPr>
+          <w:rFonts w:ascii="Consolas" w:hAnsi="Consolas" w:cs="Consolas"/>
+          <w:color w:val="000000"/>
+          <w:sz w:val="19"/>
+          <w:szCs w:val="19"/>
+        </w:rPr>
+      </w:pPr>
+      <w:r>
+        <w:rPr>
+          <w:rFonts w:ascii="Consolas" w:hAnsi="Consolas" w:cs="Consolas"/>
+          <w:color w:val="000000"/>
+          <w:sz w:val="19"/>
+          <w:szCs w:val="19"/>
+        </w:rPr>
+        <w:tab/>
+      </w:r>
+      <w:r>
+        <w:rPr>
+          <w:rFonts w:ascii="Consolas" w:hAnsi="Consolas" w:cs="Consolas"/>
+          <w:color w:val="0000FF"/>
+          <w:sz w:val="19"/>
+          <w:szCs w:val="19"/>
+        </w:rPr>
+        <w:t xml:space="preserve">INSERT </w:t>
+      </w:r>
+      <w:r>
+        <w:rPr>
+          <w:rFonts w:ascii="Consolas" w:hAnsi="Consolas" w:cs="Consolas"/>
+          <w:color w:val="808080"/>
+          <w:sz w:val="19"/>
+          <w:szCs w:val="19"/>
+        </w:rPr>
+        <w:t>(</w:t>
+      </w:r>
+      <w:r>
+        <w:rPr>
+          <w:rFonts w:ascii="Consolas" w:hAnsi="Consolas" w:cs="Consolas"/>
+          <w:color w:val="000000"/>
+          <w:sz w:val="19"/>
+          <w:szCs w:val="19"/>
+        </w:rPr>
+        <w:t>Id</w:t>
+      </w:r>
+      <w:r>
+        <w:rPr>
+          <w:rFonts w:ascii="Consolas" w:hAnsi="Consolas" w:cs="Consolas"/>
+          <w:color w:val="808080"/>
+          <w:sz w:val="19"/>
+          <w:szCs w:val="19"/>
+        </w:rPr>
+        <w:t>,</w:t>
+      </w:r>
+      <w:r>
+        <w:rPr>
+          <w:rFonts w:ascii="Consolas" w:hAnsi="Consolas" w:cs="Consolas"/>
+          <w:color w:val="000000"/>
+          <w:sz w:val="19"/>
+          <w:szCs w:val="19"/>
+        </w:rPr>
+        <w:t xml:space="preserve"> </w:t>
+      </w:r>
+      <w:r>
+        <w:rPr>
+          <w:rFonts w:ascii="Consolas" w:hAnsi="Consolas" w:cs="Consolas"/>
+          <w:color w:val="0000FF"/>
+          <w:sz w:val="19"/>
+          <w:szCs w:val="19"/>
+        </w:rPr>
+        <w:t>Name</w:t>
+      </w:r>
+      <w:r>
+        <w:rPr>
+          <w:rFonts w:ascii="Consolas" w:hAnsi="Consolas" w:cs="Consolas"/>
+          <w:color w:val="808080"/>
+          <w:sz w:val="19"/>
+          <w:szCs w:val="19"/>
+        </w:rPr>
+        <w:t>)</w:t>
+      </w:r>
+      <w:r>
+        <w:rPr>
+          <w:rFonts w:ascii="Consolas" w:hAnsi="Consolas" w:cs="Consolas"/>
+          <w:color w:val="000000"/>
+          <w:sz w:val="19"/>
+          <w:szCs w:val="19"/>
+        </w:rPr>
+        <w:t xml:space="preserve"> </w:t>
+      </w:r>
+      <w:r>
+        <w:rPr>
+          <w:rFonts w:ascii="Consolas" w:hAnsi="Consolas" w:cs="Consolas"/>
+          <w:color w:val="0000FF"/>
+          <w:sz w:val="19"/>
+          <w:szCs w:val="19"/>
+        </w:rPr>
+        <w:t xml:space="preserve">VALUES </w:t>
+      </w:r>
+      <w:r>
+        <w:rPr>
+          <w:rFonts w:ascii="Consolas" w:hAnsi="Consolas" w:cs="Consolas"/>
+          <w:color w:val="808080"/>
+          <w:sz w:val="19"/>
+          <w:szCs w:val="19"/>
+        </w:rPr>
+        <w:t>(</w:t>
+      </w:r>
+      <w:r>
+        <w:rPr>
+          <w:rFonts w:ascii="Consolas" w:hAnsi="Consolas" w:cs="Consolas"/>
+          <w:color w:val="000000"/>
+          <w:sz w:val="19"/>
+          <w:szCs w:val="19"/>
+        </w:rPr>
+        <w:t>S</w:t>
+      </w:r>
+      <w:r>
+        <w:rPr>
+          <w:rFonts w:ascii="Consolas" w:hAnsi="Consolas" w:cs="Consolas"/>
+          <w:color w:val="808080"/>
+          <w:sz w:val="19"/>
+          <w:szCs w:val="19"/>
+        </w:rPr>
+        <w:t>.</w:t>
+      </w:r>
+      <w:r>
+        <w:rPr>
+          <w:rFonts w:ascii="Consolas" w:hAnsi="Consolas" w:cs="Consolas"/>
+          <w:color w:val="000000"/>
+          <w:sz w:val="19"/>
+          <w:szCs w:val="19"/>
+        </w:rPr>
+        <w:t>Id</w:t>
+      </w:r>
+      <w:r>
+        <w:rPr>
+          <w:rFonts w:ascii="Consolas" w:hAnsi="Consolas" w:cs="Consolas"/>
+          <w:color w:val="808080"/>
+          <w:sz w:val="19"/>
+          <w:szCs w:val="19"/>
+        </w:rPr>
+        <w:t>,</w:t>
+      </w:r>
+      <w:r>
+        <w:rPr>
+          <w:rFonts w:ascii="Consolas" w:hAnsi="Consolas" w:cs="Consolas"/>
+          <w:color w:val="000000"/>
+          <w:sz w:val="19"/>
+          <w:szCs w:val="19"/>
+        </w:rPr>
+        <w:t xml:space="preserve"> S</w:t>
+      </w:r>
+      <w:r>
+        <w:rPr>
+          <w:rFonts w:ascii="Consolas" w:hAnsi="Consolas" w:cs="Consolas"/>
+          <w:color w:val="808080"/>
+          <w:sz w:val="19"/>
+          <w:szCs w:val="19"/>
+        </w:rPr>
+        <w:t>.</w:t>
+      </w:r>
+      <w:r>
+        <w:rPr>
+          <w:rFonts w:ascii="Consolas" w:hAnsi="Consolas" w:cs="Consolas"/>
+          <w:color w:val="0000FF"/>
+          <w:sz w:val="19"/>
+          <w:szCs w:val="19"/>
+        </w:rPr>
+        <w:t>Name</w:t>
+      </w:r>
+      <w:r>
+        <w:rPr>
+          <w:rFonts w:ascii="Consolas" w:hAnsi="Consolas" w:cs="Consolas"/>
+          <w:color w:val="808080"/>
+          <w:sz w:val="19"/>
+          <w:szCs w:val="19"/>
+        </w:rPr>
+        <w:t>);</w:t>
+      </w:r>
+    </w:p>
+    <w:p>
+      <w:pPr>
+        <w:autoSpaceDE w:val="0"/>
+        <w:autoSpaceDN w:val="0"/>
+        <w:adjustRightInd w:val="0"/>
+        <w:spacing w:after="0" w:line="240" w:lineRule="auto"/>
+        <w:rPr>
+          <w:rFonts w:ascii="Consolas" w:hAnsi="Consolas" w:cs="Consolas"/>
+          <w:color w:val="000000"/>
+          <w:sz w:val="19"/>
+          <w:szCs w:val="19"/>
+        </w:rPr>
+      </w:pPr>
+      <w:r>
+        <w:rPr>
+          <w:rFonts w:ascii="Consolas" w:hAnsi="Consolas" w:cs="Consolas"/>
+          <w:color w:val="0000FF"/>
+          <w:sz w:val="19"/>
+          <w:szCs w:val="19"/>
+        </w:rPr>
+        <w:t>WHEN</w:t>
+      </w:r>
+      <w:r>
+        <w:rPr>
+          <w:rFonts w:ascii="Consolas" w:hAnsi="Consolas" w:cs="Consolas"/>
+          <w:color w:val="000000"/>
+          <w:sz w:val="19"/>
+          <w:szCs w:val="19"/>
+        </w:rPr>
+        <w:t xml:space="preserve"> </w:t>
+      </w:r>
+      <w:r>
+        <w:rPr>
+          <w:rFonts w:ascii="Consolas" w:hAnsi="Consolas" w:cs="Consolas"/>
+          <w:color w:val="808080"/>
+          <w:sz w:val="19"/>
+          <w:szCs w:val="19"/>
+        </w:rPr>
+        <w:t>NOT</w:t>
+      </w:r>
+      <w:r>
+        <w:rPr>
+          <w:rFonts w:ascii="Consolas" w:hAnsi="Consolas" w:cs="Consolas"/>
+          <w:color w:val="000000"/>
+          <w:sz w:val="19"/>
+          <w:szCs w:val="19"/>
+        </w:rPr>
+        <w:t xml:space="preserve"> </w:t>
+      </w:r>
+      <w:r>
+        <w:rPr>
+          <w:rFonts w:ascii="Consolas" w:hAnsi="Consolas" w:cs="Consolas"/>
+          <w:color w:val="808080"/>
+          <w:sz w:val="19"/>
+          <w:szCs w:val="19"/>
+        </w:rPr>
+        <w:t>MATCHED</w:t>
+      </w:r>
+      <w:r>
+        <w:rPr>
+          <w:rFonts w:ascii="Consolas" w:hAnsi="Consolas" w:cs="Consolas"/>
+          <w:color w:val="000000"/>
+          <w:sz w:val="19"/>
+          <w:szCs w:val="19"/>
+        </w:rPr>
+        <w:t xml:space="preserve"> </w:t>
+      </w:r>
+      <w:r>
+        <w:rPr>
+          <w:rFonts w:ascii="Consolas" w:hAnsi="Consolas" w:cs="Consolas"/>
+          <w:color w:val="0000FF"/>
+          <w:sz w:val="19"/>
+          <w:szCs w:val="19"/>
+        </w:rPr>
+        <w:t>BY</w:t>
+      </w:r>
+      <w:r>
+        <w:rPr>
+          <w:rFonts w:ascii="Consolas" w:hAnsi="Consolas" w:cs="Consolas"/>
+          <w:color w:val="000000"/>
+          <w:sz w:val="19"/>
+          <w:szCs w:val="19"/>
+        </w:rPr>
+        <w:t xml:space="preserve"> </w:t>
+      </w:r>
+      <w:r>
+        <w:rPr>
+          <w:rFonts w:ascii="Consolas" w:hAnsi="Consolas" w:cs="Consolas"/>
+          <w:color w:val="808080"/>
+          <w:sz w:val="19"/>
+          <w:szCs w:val="19"/>
+        </w:rPr>
+        <w:t>SOURCE</w:t>
+      </w:r>
+      <w:r>
+        <w:rPr>
+          <w:rFonts w:ascii="Consolas" w:hAnsi="Consolas" w:cs="Consolas"/>
+          <w:color w:val="000000"/>
+          <w:sz w:val="19"/>
+          <w:szCs w:val="19"/>
+        </w:rPr>
+        <w:t xml:space="preserve"> </w:t>
+      </w:r>
+      <w:r>
+        <w:rPr>
+          <w:rFonts w:ascii="Consolas" w:hAnsi="Consolas" w:cs="Consolas"/>
+          <w:color w:val="0000FF"/>
+          <w:sz w:val="19"/>
+          <w:szCs w:val="19"/>
+        </w:rPr>
+        <w:t>THEN</w:t>
+      </w:r>
+    </w:p>
+    <w:p>
+      <w:pPr>
+        <w:spacing w:line="360" w:lineRule="auto"/>
+        <w:jc w:val="both"/>
+        <w:rPr>
+          <w:rFonts w:ascii="Arial" w:hAnsi="Arial" w:cs="Arial"/>
+          <w:sz w:val="24"/>
+          <w:szCs w:val="24"/>
+        </w:rPr>
+      </w:pPr>
+      <w:r>
+        <w:rPr>
+          <w:rFonts w:ascii="Consolas" w:hAnsi="Consolas" w:cs="Consolas"/>
+          <w:color w:val="000000"/>
+          <w:sz w:val="19"/>
+          <w:szCs w:val="19"/>
+        </w:rPr>
+        <w:tab/>
+      </w:r>
+      <w:r>
+        <w:rPr>
+          <w:rFonts w:ascii="Consolas" w:hAnsi="Consolas" w:cs="Consolas"/>
+          <w:color w:val="0000FF"/>
+          <w:sz w:val="19"/>
+          <w:szCs w:val="19"/>
+        </w:rPr>
+        <w:t>DELETE</w:t>
+      </w:r>
+      <w:r>
+        <w:rPr>
+          <w:rFonts w:ascii="Consolas" w:hAnsi="Consolas" w:cs="Consolas"/>
+          <w:color w:val="808080"/>
+          <w:sz w:val="19"/>
+          <w:szCs w:val="19"/>
+        </w:rPr>
+        <w:t>;</w:t>
+      </w:r>
+    </w:p>
+    <w:p>
+      <w:pPr>
+        <w:spacing w:line="360" w:lineRule="auto"/>
+        <w:jc w:val="both"/>
+        <w:rPr>
+          <w:rFonts w:ascii="Arial" w:hAnsi="Arial" w:cs="Arial"/>
+          <w:sz w:val="24"/>
+          <w:szCs w:val="24"/>
+        </w:rPr>
+      </w:pPr>
+      <w:r>
+        <w:rPr>
+          <w:rFonts w:ascii="Arial" w:hAnsi="Arial" w:cs="Arial"/>
+          <w:sz w:val="24"/>
+          <w:szCs w:val="24"/>
+        </w:rPr>
+        <w:t>(O código acima pode sem encontrado no arquivo ‘Merge statement.sql’ na pasta de POC’s)</w:t>
+      </w:r>
+    </w:p>
+    <w:p>
+      <w:pPr>
+        <w:spacing w:line="360" w:lineRule="auto"/>
+        <w:ind w:firstLine="708"/>
+        <w:jc w:val="both"/>
+        <w:rPr>
+          <w:rFonts w:ascii="Arial" w:hAnsi="Arial" w:cs="Arial"/>
+          <w:sz w:val="24"/>
+          <w:szCs w:val="24"/>
+        </w:rPr>
+      </w:pPr>
+      <w:r>
+        <w:rPr>
+          <w:rFonts w:ascii="Arial" w:hAnsi="Arial" w:cs="Arial"/>
+          <w:sz w:val="24"/>
+          <w:szCs w:val="24"/>
+        </w:rPr>
+        <w:t>Na cláusula MERGE INTO deve ser especificada a tabela alvo, na cláusula USING especificamos a tabela fonte. Utilizando a cláusula ON, semelhante ao JOIN, é digitada as colunas que serão comparadas para que para que as alterações sejam feitas.</w:t>
+      </w:r>
+    </w:p>
+    <w:p>
+      <w:pPr>
+        <w:spacing w:line="360" w:lineRule="auto"/>
+        <w:ind w:firstLine="708"/>
+        <w:jc w:val="both"/>
+        <w:rPr>
+          <w:rFonts w:ascii="Arial" w:hAnsi="Arial" w:cs="Arial"/>
+          <w:sz w:val="24"/>
+          <w:szCs w:val="24"/>
+        </w:rPr>
+      </w:pPr>
+      <w:r>
+        <w:rPr>
+          <w:rFonts w:ascii="Arial" w:hAnsi="Arial" w:cs="Arial"/>
+          <w:sz w:val="24"/>
+          <w:szCs w:val="24"/>
+        </w:rPr>
+        <w:t>Ao especificar WHEN MATCHED, estamos dizendo que onde a comparação da coluna for correspondida, deve ser aplicado o UPDATE.</w:t>
+      </w:r>
+    </w:p>
+    <w:p>
+      <w:pPr>
+        <w:spacing w:line="360" w:lineRule="auto"/>
+        <w:ind w:firstLine="708"/>
+        <w:jc w:val="both"/>
+        <w:rPr>
+          <w:rFonts w:ascii="Arial" w:hAnsi="Arial" w:cs="Arial"/>
+          <w:sz w:val="24"/>
+          <w:szCs w:val="24"/>
+        </w:rPr>
+      </w:pPr>
+      <w:r>
+        <w:rPr>
+          <w:rFonts w:ascii="Arial" w:hAnsi="Arial" w:cs="Arial"/>
+          <w:sz w:val="24"/>
+          <w:szCs w:val="24"/>
+        </w:rPr>
+        <w:t>Em WHEN NOT MATCHED BY TARGET THEN, especificamos que linhas que existem na tabela fonte e não existem na tabela alvo, devem ser inseridas na tabela alvo.</w:t>
+      </w:r>
+    </w:p>
+    <w:p>
+      <w:pPr>
+        <w:spacing w:line="360" w:lineRule="auto"/>
+        <w:ind w:firstLine="708"/>
+        <w:jc w:val="both"/>
+        <w:rPr>
+          <w:rFonts w:ascii="Arial" w:hAnsi="Arial" w:cs="Arial"/>
+          <w:sz w:val="24"/>
+          <w:szCs w:val="24"/>
+        </w:rPr>
+      </w:pPr>
+      <w:r>
+        <w:rPr>
+          <w:rFonts w:ascii="Arial" w:hAnsi="Arial" w:cs="Arial"/>
+          <w:sz w:val="24"/>
+          <w:szCs w:val="24"/>
+        </w:rPr>
+        <w:t>E, por último, WHEN NOT MATCHED BY SOURCE THEN, especificamos que linhas que existem na tabela alvo e não existem na tabela fonte, devem ser deletadas.</w:t>
+      </w:r>
+    </w:p>
+    <w:p>
+      <w:pPr>
+        <w:spacing w:line="360" w:lineRule="auto"/>
+        <w:ind w:firstLine="708"/>
+        <w:jc w:val="both"/>
+        <w:rPr>
+          <w:rFonts w:ascii="Arial" w:hAnsi="Arial" w:cs="Arial"/>
+          <w:sz w:val="24"/>
+          <w:szCs w:val="24"/>
+        </w:rPr>
+      </w:pPr>
+      <w:r>
+        <w:rPr>
+          <w:rFonts w:ascii="Arial" w:hAnsi="Arial" w:cs="Arial"/>
+          <w:sz w:val="24"/>
+          <w:szCs w:val="24"/>
+        </w:rPr>
+        <w:t>É importante lembrar que este foi apenas um exemplo simples, mas que após cada condição, podemos aplicar tratamentos mais complexos para cada uma das necessidades.</w:t>
+      </w:r>
       <w:bookmarkStart w:id="0" w:name="_GoBack"/>
       <w:bookmarkEnd w:id="0"/>
+    </w:p>
+    <w:p>
+      <w:pPr>
+        <w:spacing w:line="360" w:lineRule="auto"/>
+        <w:jc w:val="both"/>
+        <w:rPr>
+          <w:rFonts w:ascii="Arial" w:hAnsi="Arial" w:cs="Arial"/>
+          <w:sz w:val="24"/>
+          <w:szCs w:val="24"/>
+        </w:rPr>
+      </w:pPr>
     </w:p>
     <w:p>
       <w:pPr>
@@ -1077,142 +3395,106 @@
           <w:sz w:val="24"/>
           <w:szCs w:val="24"/>
         </w:rPr>
+        <w:t xml:space="preserve">– </w:t>
+      </w:r>
+      <w:r>
+        <w:rPr>
+          <w:rFonts w:ascii="Arial" w:hAnsi="Arial" w:cs="Arial"/>
+          <w:b/>
+          <w:sz w:val="24"/>
+          <w:szCs w:val="24"/>
+        </w:rPr>
+        <w:t>Operadores de conjuntos</w:t>
+      </w:r>
+    </w:p>
+    <w:p>
+      <w:pPr>
+        <w:spacing w:line="360" w:lineRule="auto"/>
+        <w:ind w:left="708"/>
+        <w:jc w:val="both"/>
+        <w:rPr>
+          <w:rFonts w:ascii="Arial" w:hAnsi="Arial" w:cs="Arial"/>
+          <w:sz w:val="24"/>
+          <w:szCs w:val="24"/>
+        </w:rPr>
+      </w:pPr>
+      <w:r>
+        <w:rPr>
+          <w:rFonts w:ascii="Arial" w:hAnsi="Arial" w:cs="Arial"/>
+          <w:sz w:val="24"/>
+          <w:szCs w:val="24"/>
+        </w:rPr>
+        <w:t>Há 3 operadores unários</w:t>
+      </w:r>
+      <w:r>
+        <w:rPr>
+          <w:rFonts w:ascii="Arial" w:hAnsi="Arial" w:cs="Arial"/>
+          <w:sz w:val="24"/>
+          <w:szCs w:val="24"/>
+        </w:rPr>
+        <w:t>, s</w:t>
+      </w:r>
+      <w:r>
+        <w:rPr>
+          <w:rFonts w:ascii="Arial" w:hAnsi="Arial" w:cs="Arial"/>
+          <w:sz w:val="24"/>
+          <w:szCs w:val="24"/>
+        </w:rPr>
+        <w:t>ão eles + (positivo), - (negativo) e ~ (bitwise)</w:t>
+      </w:r>
+      <w:r>
+        <w:rPr>
+          <w:rFonts w:ascii="Arial" w:hAnsi="Arial" w:cs="Arial"/>
+          <w:sz w:val="24"/>
+          <w:szCs w:val="24"/>
+        </w:rPr>
+        <w:t>:</w:t>
+      </w:r>
+    </w:p>
+    <w:p>
+      <w:pPr>
+        <w:spacing w:line="360" w:lineRule="auto"/>
+        <w:jc w:val="both"/>
+        <w:rPr>
+          <w:rFonts w:ascii="Arial" w:hAnsi="Arial" w:cs="Arial"/>
+          <w:sz w:val="24"/>
+          <w:szCs w:val="24"/>
+        </w:rPr>
+      </w:pPr>
+      <w:r>
+        <w:rPr>
+          <w:rFonts w:ascii="Arial" w:hAnsi="Arial" w:cs="Arial"/>
+          <w:sz w:val="24"/>
+          <w:szCs w:val="24"/>
+        </w:rPr>
+        <w:t xml:space="preserve">Positivo: O operador unário positivo </w:t>
+      </w:r>
+      <w:r>
+        <w:rPr>
+          <w:rFonts w:ascii="Arial" w:hAnsi="Arial" w:cs="Arial"/>
+          <w:sz w:val="24"/>
+          <w:szCs w:val="24"/>
+        </w:rPr>
+        <w:t>é utilizado geralmente em declaração de variáveis. Ele não afeta valores negativos, para realizar a conversão de negativo para positivo é utilizada a função ABS().</w:t>
+      </w:r>
+    </w:p>
+    <w:p>
+      <w:pPr>
+        <w:spacing w:line="360" w:lineRule="auto"/>
+        <w:jc w:val="both"/>
+        <w:rPr>
+          <w:rFonts w:ascii="Arial" w:hAnsi="Arial" w:cs="Arial"/>
+          <w:sz w:val="24"/>
+          <w:szCs w:val="24"/>
+        </w:rPr>
+      </w:pPr>
+      <w:r>
+        <w:rPr>
+          <w:rFonts w:ascii="Arial" w:hAnsi="Arial" w:cs="Arial"/>
+          <w:sz w:val="24"/>
+          <w:szCs w:val="24"/>
+        </w:rPr>
         <w:lastRenderedPageBreak/>
-        <w:t xml:space="preserve">– </w:t>
-      </w:r>
-      <w:r>
-        <w:rPr>
-          <w:rFonts w:ascii="Arial" w:hAnsi="Arial" w:cs="Arial"/>
-          <w:b/>
-          <w:sz w:val="24"/>
-          <w:szCs w:val="24"/>
-        </w:rPr>
-        <w:t>Operadores de conjuntos</w:t>
-      </w:r>
-    </w:p>
-    <w:p>
-      <w:pPr>
-        <w:spacing w:line="360" w:lineRule="auto"/>
-        <w:ind w:left="708"/>
-        <w:jc w:val="both"/>
-        <w:rPr>
-          <w:rFonts w:ascii="Arial" w:hAnsi="Arial" w:cs="Arial"/>
-          <w:sz w:val="24"/>
-          <w:szCs w:val="24"/>
-        </w:rPr>
-      </w:pPr>
-      <w:r>
-        <w:rPr>
-          <w:rFonts w:ascii="Arial" w:hAnsi="Arial" w:cs="Arial"/>
-          <w:sz w:val="24"/>
-          <w:szCs w:val="24"/>
-        </w:rPr>
-        <w:t>Há 3 operadores unários</w:t>
-      </w:r>
-      <w:r>
-        <w:rPr>
-          <w:rFonts w:ascii="Arial" w:hAnsi="Arial" w:cs="Arial"/>
-          <w:sz w:val="24"/>
-          <w:szCs w:val="24"/>
-        </w:rPr>
-        <w:t>, s</w:t>
-      </w:r>
-      <w:r>
-        <w:rPr>
-          <w:rFonts w:ascii="Arial" w:hAnsi="Arial" w:cs="Arial"/>
-          <w:sz w:val="24"/>
-          <w:szCs w:val="24"/>
-        </w:rPr>
-        <w:t>ão eles + (positivo), - (negativo) e ~ (</w:t>
-      </w:r>
-      <w:proofErr w:type="spellStart"/>
-      <w:r>
-        <w:rPr>
-          <w:rFonts w:ascii="Arial" w:hAnsi="Arial" w:cs="Arial"/>
-          <w:sz w:val="24"/>
-          <w:szCs w:val="24"/>
-        </w:rPr>
-        <w:t>bitwise</w:t>
-      </w:r>
-      <w:proofErr w:type="spellEnd"/>
-      <w:r>
-        <w:rPr>
-          <w:rFonts w:ascii="Arial" w:hAnsi="Arial" w:cs="Arial"/>
-          <w:sz w:val="24"/>
-          <w:szCs w:val="24"/>
-        </w:rPr>
-        <w:t>)</w:t>
-      </w:r>
-      <w:r>
-        <w:rPr>
-          <w:rFonts w:ascii="Arial" w:hAnsi="Arial" w:cs="Arial"/>
-          <w:sz w:val="24"/>
-          <w:szCs w:val="24"/>
-        </w:rPr>
-        <w:t>:</w:t>
-      </w:r>
-    </w:p>
-    <w:p>
-      <w:pPr>
-        <w:spacing w:line="360" w:lineRule="auto"/>
-        <w:jc w:val="both"/>
-        <w:rPr>
-          <w:rFonts w:ascii="Arial" w:hAnsi="Arial" w:cs="Arial"/>
-          <w:sz w:val="24"/>
-          <w:szCs w:val="24"/>
-        </w:rPr>
-      </w:pPr>
-      <w:r>
-        <w:rPr>
-          <w:rFonts w:ascii="Arial" w:hAnsi="Arial" w:cs="Arial"/>
-          <w:sz w:val="24"/>
-          <w:szCs w:val="24"/>
-        </w:rPr>
-        <w:t xml:space="preserve">Positivo: O operador unário positivo </w:t>
-      </w:r>
-      <w:r>
-        <w:rPr>
-          <w:rFonts w:ascii="Arial" w:hAnsi="Arial" w:cs="Arial"/>
-          <w:sz w:val="24"/>
-          <w:szCs w:val="24"/>
-        </w:rPr>
-        <w:t xml:space="preserve">é utilizado geralmente em declaração de variáveis. Ele não afeta valores negativos, para realizar a conversão de negativo para positivo é utilizada a função </w:t>
-      </w:r>
-      <w:proofErr w:type="gramStart"/>
-      <w:r>
-        <w:rPr>
-          <w:rFonts w:ascii="Arial" w:hAnsi="Arial" w:cs="Arial"/>
-          <w:sz w:val="24"/>
-          <w:szCs w:val="24"/>
-        </w:rPr>
-        <w:t>ABS(</w:t>
-      </w:r>
-      <w:proofErr w:type="gramEnd"/>
-      <w:r>
-        <w:rPr>
-          <w:rFonts w:ascii="Arial" w:hAnsi="Arial" w:cs="Arial"/>
-          <w:sz w:val="24"/>
-          <w:szCs w:val="24"/>
-        </w:rPr>
-        <w:t>).</w:t>
-      </w:r>
-    </w:p>
-    <w:p>
-      <w:pPr>
-        <w:spacing w:line="360" w:lineRule="auto"/>
-        <w:jc w:val="both"/>
-        <w:rPr>
-          <w:rFonts w:ascii="Arial" w:hAnsi="Arial" w:cs="Arial"/>
-          <w:sz w:val="24"/>
-          <w:szCs w:val="24"/>
-        </w:rPr>
-      </w:pPr>
-      <w:r>
-        <w:rPr>
-          <w:rFonts w:ascii="Arial" w:hAnsi="Arial" w:cs="Arial"/>
-          <w:sz w:val="24"/>
-          <w:szCs w:val="24"/>
-        </w:rPr>
         <w:t>Negativo: O operador unário negativo é utilizado para conversão de valores e possui as características matemáticas básicas de conversão de operadores (ex. negativo com negativo = positivo).</w:t>
       </w:r>
     </w:p>
@@ -1226,60 +3508,32 @@
           <w:szCs w:val="24"/>
         </w:rPr>
       </w:pPr>
-      <w:proofErr w:type="spellStart"/>
-      <w:r>
-        <w:rPr>
-          <w:rFonts w:ascii="Arial" w:hAnsi="Arial" w:cs="Arial"/>
-          <w:sz w:val="24"/>
-          <w:szCs w:val="24"/>
-        </w:rPr>
-        <w:t>Bitwise</w:t>
-      </w:r>
-      <w:proofErr w:type="spellEnd"/>
-      <w:r>
-        <w:rPr>
-          <w:rFonts w:ascii="Arial" w:hAnsi="Arial" w:cs="Arial"/>
-          <w:sz w:val="24"/>
-          <w:szCs w:val="24"/>
-        </w:rPr>
-        <w:t xml:space="preserve">: Este operador faz a conversão bit a bit. </w:t>
-      </w:r>
-    </w:p>
-    <w:p>
-      <w:pPr>
-        <w:spacing w:line="360" w:lineRule="auto"/>
-        <w:jc w:val="both"/>
-        <w:rPr>
-          <w:rFonts w:ascii="Arial" w:hAnsi="Arial" w:cs="Arial"/>
-          <w:sz w:val="24"/>
-          <w:szCs w:val="24"/>
-        </w:rPr>
-      </w:pPr>
-      <w:r>
-        <w:rPr>
-          <w:rFonts w:ascii="Arial" w:hAnsi="Arial" w:cs="Arial"/>
-          <w:sz w:val="24"/>
-          <w:szCs w:val="24"/>
-        </w:rPr>
-        <w:t xml:space="preserve">Ex. Na expressão 0000 0000 1010 1010, ao aplicar o </w:t>
-      </w:r>
-      <w:proofErr w:type="spellStart"/>
-      <w:r>
-        <w:rPr>
-          <w:rFonts w:ascii="Arial" w:hAnsi="Arial" w:cs="Arial"/>
-          <w:sz w:val="24"/>
-          <w:szCs w:val="24"/>
-        </w:rPr>
-        <w:t>bitwise</w:t>
-      </w:r>
-      <w:proofErr w:type="spellEnd"/>
-      <w:r>
-        <w:rPr>
-          <w:rFonts w:ascii="Arial" w:hAnsi="Arial" w:cs="Arial"/>
-          <w:sz w:val="24"/>
-          <w:szCs w:val="24"/>
-        </w:rPr>
-        <w:t xml:space="preserve"> a expressão será convertida para 1111 1111 0101 0101.</w:t>
+      <w:r>
+        <w:rPr>
+          <w:rFonts w:ascii="Arial" w:hAnsi="Arial" w:cs="Arial"/>
+          <w:sz w:val="24"/>
+          <w:szCs w:val="24"/>
+        </w:rPr>
+        <w:t xml:space="preserve">Bitwise: Este operador faz a conversão bit a bit. </w:t>
+      </w:r>
+    </w:p>
+    <w:p>
+      <w:pPr>
+        <w:spacing w:line="360" w:lineRule="auto"/>
+        <w:jc w:val="both"/>
+        <w:rPr>
+          <w:rFonts w:ascii="Arial" w:hAnsi="Arial" w:cs="Arial"/>
+          <w:sz w:val="24"/>
+          <w:szCs w:val="24"/>
+        </w:rPr>
+      </w:pPr>
+      <w:r>
+        <w:rPr>
+          <w:rFonts w:ascii="Arial" w:hAnsi="Arial" w:cs="Arial"/>
+          <w:sz w:val="24"/>
+          <w:szCs w:val="24"/>
+        </w:rPr>
+        <w:t>Ex. Na expressão 0000 0000 1010 1010, ao aplicar o bitwise a expressão será convertida para 1111 1111 0101 0101.</w:t>
       </w:r>
     </w:p>
     <w:p>
@@ -1462,8 +3716,55 @@
           <w:sz w:val="24"/>
           <w:szCs w:val="24"/>
         </w:rPr>
-        <w:t xml:space="preserve"> fazer consultas em múltiplas tabelas de um banco de dados. A regra para utilização </w:t>
-      </w:r>
+        <w:t xml:space="preserve"> fazer consultas em múltiplas tabelas de um banco de dados. A regra para utilização desta cláusula é fazer comparações e jun</w:t>
+      </w:r>
+      <w:r>
+        <w:rPr>
+          <w:rFonts w:ascii="Arial" w:hAnsi="Arial" w:cs="Arial"/>
+          <w:sz w:val="24"/>
+          <w:szCs w:val="24"/>
+        </w:rPr>
+        <w:t xml:space="preserve">ções entre tabelas que possuam relacionamentos (chaves primárias, estrangeiras ou valores correlacionados). </w:t>
+      </w:r>
+    </w:p>
+    <w:p>
+      <w:pPr>
+        <w:spacing w:line="360" w:lineRule="auto"/>
+        <w:ind w:firstLine="708"/>
+        <w:jc w:val="both"/>
+        <w:rPr>
+          <w:rFonts w:ascii="Arial" w:hAnsi="Arial" w:cs="Arial"/>
+          <w:sz w:val="24"/>
+          <w:szCs w:val="24"/>
+        </w:rPr>
+      </w:pPr>
+      <w:r>
+        <w:rPr>
+          <w:rFonts w:ascii="Arial" w:hAnsi="Arial" w:cs="Arial"/>
+          <w:sz w:val="24"/>
+          <w:szCs w:val="24"/>
+        </w:rPr>
+        <w:t xml:space="preserve">JOIN ou INNER JOIN é utilizado para </w:t>
+      </w:r>
+      <w:r>
+        <w:rPr>
+          <w:rFonts w:ascii="Arial" w:hAnsi="Arial" w:cs="Arial"/>
+          <w:sz w:val="24"/>
+          <w:szCs w:val="24"/>
+        </w:rPr>
+        <w:t>retornar dados existentes em ambas as tabelas utilizadas na query. Esta categoria é indicada quando se quer excluir possíveis NULLs que podem existir no relacionamento.</w:t>
+      </w:r>
+    </w:p>
+    <w:p>
+      <w:pPr>
+        <w:spacing w:line="360" w:lineRule="auto"/>
+        <w:jc w:val="both"/>
+        <w:rPr>
+          <w:rFonts w:ascii="Arial" w:hAnsi="Arial" w:cs="Arial"/>
+          <w:sz w:val="24"/>
+          <w:szCs w:val="24"/>
+        </w:rPr>
+      </w:pPr>
       <w:r>
         <w:rPr>
           <w:rFonts w:ascii="Arial" w:hAnsi="Arial" w:cs="Arial"/>
@@ -1471,79 +3772,6 @@
           <w:szCs w:val="24"/>
         </w:rPr>
         <w:lastRenderedPageBreak/>
-        <w:t>desta cláusula é fazer comparações e jun</w:t>
-      </w:r>
-      <w:r>
-        <w:rPr>
-          <w:rFonts w:ascii="Arial" w:hAnsi="Arial" w:cs="Arial"/>
-          <w:sz w:val="24"/>
-          <w:szCs w:val="24"/>
-        </w:rPr>
-        <w:t xml:space="preserve">ções entre tabelas que possuam relacionamentos (chaves primárias, estrangeiras ou valores correlacionados). </w:t>
-      </w:r>
-    </w:p>
-    <w:p>
-      <w:pPr>
-        <w:spacing w:line="360" w:lineRule="auto"/>
-        <w:ind w:firstLine="708"/>
-        <w:jc w:val="both"/>
-        <w:rPr>
-          <w:rFonts w:ascii="Arial" w:hAnsi="Arial" w:cs="Arial"/>
-          <w:sz w:val="24"/>
-          <w:szCs w:val="24"/>
-        </w:rPr>
-      </w:pPr>
-      <w:r>
-        <w:rPr>
-          <w:rFonts w:ascii="Arial" w:hAnsi="Arial" w:cs="Arial"/>
-          <w:sz w:val="24"/>
-          <w:szCs w:val="24"/>
-        </w:rPr>
-        <w:t xml:space="preserve">JOIN ou INNER JOIN é utilizado para </w:t>
-      </w:r>
-      <w:r>
-        <w:rPr>
-          <w:rFonts w:ascii="Arial" w:hAnsi="Arial" w:cs="Arial"/>
-          <w:sz w:val="24"/>
-          <w:szCs w:val="24"/>
-        </w:rPr>
-        <w:t xml:space="preserve">retornar dados existentes em ambas as tabelas utilizadas na query. Esta categoria é indicada quando se quer excluir possíveis </w:t>
-      </w:r>
-      <w:proofErr w:type="spellStart"/>
-      <w:r>
-        <w:rPr>
-          <w:rFonts w:ascii="Arial" w:hAnsi="Arial" w:cs="Arial"/>
-          <w:sz w:val="24"/>
-          <w:szCs w:val="24"/>
-        </w:rPr>
-        <w:t>NULLs</w:t>
-      </w:r>
-      <w:proofErr w:type="spellEnd"/>
-      <w:r>
-        <w:rPr>
-          <w:rFonts w:ascii="Arial" w:hAnsi="Arial" w:cs="Arial"/>
-          <w:sz w:val="24"/>
-          <w:szCs w:val="24"/>
-        </w:rPr>
-        <w:t xml:space="preserve"> que podem existir no relacionamento.</w:t>
-      </w:r>
-    </w:p>
-    <w:p>
-      <w:pPr>
-        <w:spacing w:line="360" w:lineRule="auto"/>
-        <w:jc w:val="both"/>
-        <w:rPr>
-          <w:rFonts w:ascii="Arial" w:hAnsi="Arial" w:cs="Arial"/>
-          <w:sz w:val="24"/>
-          <w:szCs w:val="24"/>
-        </w:rPr>
-      </w:pPr>
-      <w:r>
-        <w:rPr>
-          <w:rFonts w:ascii="Arial" w:hAnsi="Arial" w:cs="Arial"/>
-          <w:sz w:val="24"/>
-          <w:szCs w:val="24"/>
-        </w:rPr>
         <w:tab/>
         <w:t>LEFT JOIN ou LEFT OUTER JOIN une registros</w:t>
       </w:r>
@@ -1609,79 +3837,7 @@
           <w:szCs w:val="24"/>
         </w:rPr>
         <w:tab/>
-        <w:t xml:space="preserve">FULL JOIN ou FULL OUTER JOIN retorna a listagem unindo as regras do </w:t>
-      </w:r>
-      <w:proofErr w:type="spellStart"/>
-      <w:r>
-        <w:rPr>
-          <w:rFonts w:ascii="Arial" w:hAnsi="Arial" w:cs="Arial"/>
-          <w:sz w:val="24"/>
-          <w:szCs w:val="24"/>
-        </w:rPr>
-        <w:t>inner</w:t>
-      </w:r>
-      <w:proofErr w:type="spellEnd"/>
-      <w:r>
-        <w:rPr>
-          <w:rFonts w:ascii="Arial" w:hAnsi="Arial" w:cs="Arial"/>
-          <w:sz w:val="24"/>
-          <w:szCs w:val="24"/>
-        </w:rPr>
-        <w:t xml:space="preserve">, </w:t>
-      </w:r>
-      <w:proofErr w:type="spellStart"/>
-      <w:r>
-        <w:rPr>
-          <w:rFonts w:ascii="Arial" w:hAnsi="Arial" w:cs="Arial"/>
-          <w:sz w:val="24"/>
-          <w:szCs w:val="24"/>
-        </w:rPr>
-        <w:t>left</w:t>
-      </w:r>
-      <w:proofErr w:type="spellEnd"/>
-      <w:r>
-        <w:rPr>
-          <w:rFonts w:ascii="Arial" w:hAnsi="Arial" w:cs="Arial"/>
-          <w:sz w:val="24"/>
-          <w:szCs w:val="24"/>
-        </w:rPr>
-        <w:t xml:space="preserve"> e </w:t>
-      </w:r>
-      <w:proofErr w:type="spellStart"/>
-      <w:r>
-        <w:rPr>
-          <w:rFonts w:ascii="Arial" w:hAnsi="Arial" w:cs="Arial"/>
-          <w:sz w:val="24"/>
-          <w:szCs w:val="24"/>
-        </w:rPr>
-        <w:t>right</w:t>
-      </w:r>
-      <w:proofErr w:type="spellEnd"/>
-      <w:r>
-        <w:rPr>
-          <w:rFonts w:ascii="Arial" w:hAnsi="Arial" w:cs="Arial"/>
-          <w:sz w:val="24"/>
-          <w:szCs w:val="24"/>
-        </w:rPr>
-        <w:t xml:space="preserve"> </w:t>
-      </w:r>
-      <w:proofErr w:type="spellStart"/>
-      <w:r>
-        <w:rPr>
-          <w:rFonts w:ascii="Arial" w:hAnsi="Arial" w:cs="Arial"/>
-          <w:sz w:val="24"/>
-          <w:szCs w:val="24"/>
-        </w:rPr>
-        <w:t>join</w:t>
-      </w:r>
-      <w:proofErr w:type="spellEnd"/>
-      <w:r>
-        <w:rPr>
-          <w:rFonts w:ascii="Arial" w:hAnsi="Arial" w:cs="Arial"/>
-          <w:sz w:val="24"/>
-          <w:szCs w:val="24"/>
-        </w:rPr>
-        <w:t>.</w:t>
+        <w:t>FULL JOIN ou FULL OUTER JOIN retorna a listagem unindo as regras do inner, left e right join.</w:t>
       </w:r>
     </w:p>
     <w:p>
@@ -1733,43 +3889,7 @@
           <w:sz w:val="24"/>
           <w:szCs w:val="24"/>
         </w:rPr>
-        <w:t xml:space="preserve">. O </w:t>
-      </w:r>
-      <w:proofErr w:type="spellStart"/>
-      <w:r>
-        <w:rPr>
-          <w:rFonts w:ascii="Arial" w:hAnsi="Arial" w:cs="Arial"/>
-          <w:sz w:val="24"/>
-          <w:szCs w:val="24"/>
-        </w:rPr>
-        <w:t>cross</w:t>
-      </w:r>
-      <w:proofErr w:type="spellEnd"/>
-      <w:r>
-        <w:rPr>
-          <w:rFonts w:ascii="Arial" w:hAnsi="Arial" w:cs="Arial"/>
-          <w:sz w:val="24"/>
-          <w:szCs w:val="24"/>
-        </w:rPr>
-        <w:t xml:space="preserve"> </w:t>
-      </w:r>
-      <w:proofErr w:type="spellStart"/>
-      <w:r>
-        <w:rPr>
-          <w:rFonts w:ascii="Arial" w:hAnsi="Arial" w:cs="Arial"/>
-          <w:sz w:val="24"/>
-          <w:szCs w:val="24"/>
-        </w:rPr>
-        <w:t>join</w:t>
-      </w:r>
-      <w:proofErr w:type="spellEnd"/>
-      <w:r>
-        <w:rPr>
-          <w:rFonts w:ascii="Arial" w:hAnsi="Arial" w:cs="Arial"/>
-          <w:sz w:val="24"/>
-          <w:szCs w:val="24"/>
-        </w:rPr>
-        <w:t xml:space="preserve"> faz com que </w:t>
+        <w:t xml:space="preserve">. O cross join faz com que </w:t>
       </w:r>
       <w:r>
         <w:rPr>
@@ -1797,25 +3917,7 @@
           <w:szCs w:val="24"/>
         </w:rPr>
         <w:tab/>
-        <w:t xml:space="preserve">Ao usar </w:t>
-      </w:r>
-      <w:proofErr w:type="spellStart"/>
-      <w:r>
-        <w:rPr>
-          <w:rFonts w:ascii="Arial" w:hAnsi="Arial" w:cs="Arial"/>
-          <w:sz w:val="24"/>
-          <w:szCs w:val="24"/>
-        </w:rPr>
-        <w:t>JOINs</w:t>
-      </w:r>
-      <w:proofErr w:type="spellEnd"/>
-      <w:r>
-        <w:rPr>
-          <w:rFonts w:ascii="Arial" w:hAnsi="Arial" w:cs="Arial"/>
-          <w:sz w:val="24"/>
-          <w:szCs w:val="24"/>
-        </w:rPr>
-        <w:t>, podemos utilizar também operadores AND e OR para aumentar o filtro de registros nas junções. Além destes operadores, NULLs</w:t>
+        <w:t xml:space="preserve">Ao usar JOINs, podemos utilizar também operadores AND e OR para aumentar o filtro de registros nas junções. </w:t>
       </w:r>
     </w:p>
     <w:sectPr>
@@ -1826,6 +3928,56 @@
     </w:sectPr>
   </w:body>
 </w:document>
+</file>
+
+<file path=word/endnotes.xml><?xml version="1.0" encoding="utf-8"?>
+<w:endnotes xmlns:wpc="http://schemas.microsoft.com/office/word/2010/wordprocessingCanvas" xmlns:cx="http://schemas.microsoft.com/office/drawing/2014/chartex" xmlns:mc="http://schemas.openxmlformats.org/markup-compatibility/2006" xmlns:o="urn:schemas-microsoft-com:office:office" xmlns:r="http://schemas.openxmlformats.org/officeDocument/2006/relationships" xmlns:m="http://schemas.openxmlformats.org/officeDocument/2006/math" xmlns:v="urn:schemas-microsoft-com:vml" xmlns:wp14="http://schemas.microsoft.com/office/word/2010/wordprocessingDrawing" xmlns:wp="http://schemas.openxmlformats.org/drawingml/2006/wordprocessingDrawing" xmlns:w10="urn:schemas-microsoft-com:office:word" xmlns:w="http://schemas.openxmlformats.org/wordprocessingml/2006/main" xmlns:w14="http://schemas.microsoft.com/office/word/2010/wordml" xmlns:w15="http://schemas.microsoft.com/office/word/2012/wordml" xmlns:w16se="http://schemas.microsoft.com/office/word/2015/wordml/symex" xmlns:wpg="http://schemas.microsoft.com/office/word/2010/wordprocessingGroup" xmlns:wpi="http://schemas.microsoft.com/office/word/2010/wordprocessingInk" xmlns:wne="http://schemas.microsoft.com/office/word/2006/wordml" xmlns:wps="http://schemas.microsoft.com/office/word/2010/wordprocessingShape" mc:Ignorable="w14 w15 w16se wp14">
+  <w:endnote w:type="separator" w:id="-1">
+    <w:p>
+      <w:pPr>
+        <w:spacing w:after="0" w:line="240" w:lineRule="auto"/>
+      </w:pPr>
+      <w:r>
+        <w:separator/>
+      </w:r>
+    </w:p>
+  </w:endnote>
+  <w:endnote w:type="continuationSeparator" w:id="0">
+    <w:p>
+      <w:pPr>
+        <w:spacing w:after="0" w:line="240" w:lineRule="auto"/>
+      </w:pPr>
+      <w:r>
+        <w:continuationSeparator/>
+      </w:r>
+    </w:p>
+  </w:endnote>
+</w:endnotes>
+</file>
+
+<file path=word/footnotes.xml><?xml version="1.0" encoding="utf-8"?>
+<w:footnotes xmlns:wpc="http://schemas.microsoft.com/office/word/2010/wordprocessingCanvas" xmlns:cx="http://schemas.microsoft.com/office/drawing/2014/chartex" xmlns:mc="http://schemas.openxmlformats.org/markup-compatibility/2006" xmlns:o="urn:schemas-microsoft-com:office:office" xmlns:r="http://schemas.openxmlformats.org/officeDocument/2006/relationships" xmlns:m="http://schemas.openxmlformats.org/officeDocument/2006/math" xmlns:v="urn:schemas-microsoft-com:vml" xmlns:wp14="http://schemas.microsoft.com/office/word/2010/wordprocessingDrawing" xmlns:wp="http://schemas.openxmlformats.org/drawingml/2006/wordprocessingDrawing" xmlns:w10="urn:schemas-microsoft-com:office:word" xmlns:w="http://schemas.openxmlformats.org/wordprocessingml/2006/main" xmlns:w14="http://schemas.microsoft.com/office/word/2010/wordml" xmlns:w15="http://schemas.microsoft.com/office/word/2012/wordml" xmlns:w16se="http://schemas.microsoft.com/office/word/2015/wordml/symex" xmlns:wpg="http://schemas.microsoft.com/office/word/2010/wordprocessingGroup" xmlns:wpi="http://schemas.microsoft.com/office/word/2010/wordprocessingInk" xmlns:wne="http://schemas.microsoft.com/office/word/2006/wordml" xmlns:wps="http://schemas.microsoft.com/office/word/2010/wordprocessingShape" mc:Ignorable="w14 w15 w16se wp14">
+  <w:footnote w:type="separator" w:id="-1">
+    <w:p>
+      <w:pPr>
+        <w:spacing w:after="0" w:line="240" w:lineRule="auto"/>
+      </w:pPr>
+      <w:r>
+        <w:separator/>
+      </w:r>
+    </w:p>
+  </w:footnote>
+  <w:footnote w:type="continuationSeparator" w:id="0">
+    <w:p>
+      <w:pPr>
+        <w:spacing w:after="0" w:line="240" w:lineRule="auto"/>
+      </w:pPr>
+      <w:r>
+        <w:continuationSeparator/>
+      </w:r>
+    </w:p>
+  </w:footnote>
+</w:footnotes>
 </file>
 
 <file path=word/numbering.xml><?xml version="1.0" encoding="utf-8"?>
@@ -2597,6 +4749,67 @@
       <w:u w:val="single"/>
     </w:rPr>
   </w:style>
+  <w:style w:type="paragraph" w:styleId="Cabealho">
+    <w:name w:val="header"/>
+    <w:basedOn w:val="Normal"/>
+    <w:link w:val="CabealhoChar"/>
+    <w:uiPriority w:val="99"/>
+    <w:unhideWhenUsed/>
+    <w:rsid w:val="004D5ED4"/>
+    <w:pPr>
+      <w:tabs>
+        <w:tab w:val="center" w:pos="4252"/>
+        <w:tab w:val="right" w:pos="8504"/>
+      </w:tabs>
+      <w:spacing w:after="0" w:line="240" w:lineRule="auto"/>
+    </w:pPr>
+  </w:style>
+  <w:style w:type="character" w:customStyle="1" w:styleId="CabealhoChar">
+    <w:name w:val="Cabeçalho Char"/>
+    <w:basedOn w:val="Fontepargpadro"/>
+    <w:link w:val="Cabealho"/>
+    <w:uiPriority w:val="99"/>
+    <w:rsid w:val="004D5ED4"/>
+  </w:style>
+  <w:style w:type="paragraph" w:styleId="Rodap">
+    <w:name w:val="footer"/>
+    <w:basedOn w:val="Normal"/>
+    <w:link w:val="RodapChar"/>
+    <w:uiPriority w:val="99"/>
+    <w:unhideWhenUsed/>
+    <w:rsid w:val="004D5ED4"/>
+    <w:pPr>
+      <w:tabs>
+        <w:tab w:val="center" w:pos="4252"/>
+        <w:tab w:val="right" w:pos="8504"/>
+      </w:tabs>
+      <w:spacing w:after="0" w:line="240" w:lineRule="auto"/>
+    </w:pPr>
+  </w:style>
+  <w:style w:type="character" w:customStyle="1" w:styleId="RodapChar">
+    <w:name w:val="Rodapé Char"/>
+    <w:basedOn w:val="Fontepargpadro"/>
+    <w:link w:val="Rodap"/>
+    <w:uiPriority w:val="99"/>
+    <w:rsid w:val="004D5ED4"/>
+  </w:style>
+  <w:style w:type="paragraph" w:styleId="NormalWeb">
+    <w:name w:val="Normal (Web)"/>
+    <w:basedOn w:val="Normal"/>
+    <w:uiPriority w:val="99"/>
+    <w:semiHidden/>
+    <w:unhideWhenUsed/>
+    <w:rsid w:val="00AD0F27"/>
+    <w:pPr>
+      <w:spacing w:before="100" w:beforeAutospacing="1" w:after="100" w:afterAutospacing="1" w:line="240" w:lineRule="auto"/>
+    </w:pPr>
+    <w:rPr>
+      <w:rFonts w:ascii="Times New Roman" w:eastAsia="Times New Roman" w:hAnsi="Times New Roman" w:cs="Times New Roman"/>
+      <w:sz w:val="24"/>
+      <w:szCs w:val="24"/>
+      <w:lang w:eastAsia="pt-BR"/>
+    </w:rPr>
+  </w:style>
 </w:styles>
 </file>
 

</xml_diff>

<commit_message>
adição e correção de novas explicações
</commit_message>
<xml_diff>
--- a/Resumo estudos 70-761.docx
+++ b/Resumo estudos 70-761.docx
@@ -152,7 +152,23 @@
           <w:szCs w:val="24"/>
         </w:rPr>
         <w:tab/>
-        <w:t>A cláusula SELECT é utilizada para realizar consultas em SQL Server e muitos outros bancos de dados. Em SQL Server, a execução de recursos que podem ser adicionados em uma query tem a seguinte ordem:</w:t>
+        <w:t xml:space="preserve">A cláusula SELECT é utilizada para realizar consultas em SQL Server e muitos outros bancos de dados. Em SQL Server, a </w:t>
+      </w:r>
+      <w:r>
+        <w:rPr>
+          <w:rFonts w:ascii="Arial" w:hAnsi="Arial" w:cs="Arial"/>
+          <w:sz w:val="24"/>
+          <w:szCs w:val="24"/>
+        </w:rPr>
+        <w:t>ordem de execução de elementos utilizados nas consultas é</w:t>
+      </w:r>
+      <w:r>
+        <w:rPr>
+          <w:rFonts w:ascii="Arial" w:hAnsi="Arial" w:cs="Arial"/>
+          <w:sz w:val="24"/>
+          <w:szCs w:val="24"/>
+        </w:rPr>
+        <w:t>:</w:t>
       </w:r>
     </w:p>
     <w:p>
@@ -617,7 +633,23 @@
           <w:szCs w:val="24"/>
         </w:rPr>
         <w:tab/>
-        <w:t>CAST e CONVERT possuem o mesmo objetivo, mas são utilizados com sintaxes diferente. Além disso CAST foi criado posterio</w:t>
+        <w:t>CAST e CONVERT possuem o mesmo objetivo, mas são utilizados com sintaxes diferente. Além disso</w:t>
+      </w:r>
+      <w:r>
+        <w:rPr>
+          <w:rFonts w:ascii="Arial" w:hAnsi="Arial" w:cs="Arial"/>
+          <w:sz w:val="24"/>
+          <w:szCs w:val="24"/>
+        </w:rPr>
+        <w:t>,</w:t>
+      </w:r>
+      <w:r>
+        <w:rPr>
+          <w:rFonts w:ascii="Arial" w:hAnsi="Arial" w:cs="Arial"/>
+          <w:sz w:val="24"/>
+          <w:szCs w:val="24"/>
+        </w:rPr>
+        <w:t xml:space="preserve"> CAST foi criado posterio</w:t>
       </w:r>
       <w:r>
         <w:rPr>
@@ -1463,7 +1495,55 @@
           <w:sz w:val="24"/>
           <w:szCs w:val="24"/>
         </w:rPr>
-        <w:t>) deve receber um parâmetro, geralmente uma coluna, e a função retornará o primeiro valor do conjunto de resultados completo ou da partição especificada na cláusula PARTITION BY.</w:t>
+        <w:t xml:space="preserve">) retorna o primeiro valor em um conjunto </w:t>
+      </w:r>
+      <w:r>
+        <w:rPr>
+          <w:rFonts w:ascii="Arial" w:hAnsi="Arial" w:cs="Arial"/>
+          <w:sz w:val="24"/>
+          <w:szCs w:val="24"/>
+        </w:rPr>
+        <w:t xml:space="preserve">ordenado </w:t>
+      </w:r>
+      <w:r>
+        <w:rPr>
+          <w:rFonts w:ascii="Arial" w:hAnsi="Arial" w:cs="Arial"/>
+          <w:sz w:val="24"/>
+          <w:szCs w:val="24"/>
+        </w:rPr>
+        <w:t>de dados</w:t>
+      </w:r>
+      <w:r>
+        <w:rPr>
+          <w:rFonts w:ascii="Arial" w:hAnsi="Arial" w:cs="Arial"/>
+          <w:sz w:val="24"/>
+          <w:szCs w:val="24"/>
+        </w:rPr>
+        <w:t>. A função d</w:t>
+      </w:r>
+      <w:r>
+        <w:rPr>
+          <w:rFonts w:ascii="Arial" w:hAnsi="Arial" w:cs="Arial"/>
+          <w:sz w:val="24"/>
+          <w:szCs w:val="24"/>
+        </w:rPr>
+        <w:t>eve receber um parâmetro, ge</w:t>
+      </w:r>
+      <w:r>
+        <w:rPr>
+          <w:rFonts w:ascii="Arial" w:hAnsi="Arial" w:cs="Arial"/>
+          <w:sz w:val="24"/>
+          <w:szCs w:val="24"/>
+        </w:rPr>
+        <w:t xml:space="preserve">ralmente uma coluna, e </w:t>
+      </w:r>
+      <w:r>
+        <w:rPr>
+          <w:rFonts w:ascii="Arial" w:hAnsi="Arial" w:cs="Arial"/>
+          <w:sz w:val="24"/>
+          <w:szCs w:val="24"/>
+        </w:rPr>
+        <w:t>retornará o primeiro valor do conjunto de resultados completo ou da partição especificada na cláusula PARTITION BY.</w:t>
       </w:r>
     </w:p>
     <w:p>
@@ -1500,7 +1580,465 @@
           <w:sz w:val="24"/>
           <w:szCs w:val="24"/>
         </w:rPr>
-        <w:t>) deve receber um parâmetro, geralmente uma coluna, e a função retornará o último valor do conjunto de resultados completo ou da partição especificada na cláusula PARTITION BY.</w:t>
+        <w:t xml:space="preserve">) </w:t>
+      </w:r>
+      <w:r>
+        <w:rPr>
+          <w:rFonts w:ascii="Arial" w:hAnsi="Arial" w:cs="Arial"/>
+          <w:sz w:val="24"/>
+          <w:szCs w:val="24"/>
+        </w:rPr>
+        <w:t xml:space="preserve">retorna o último valor em um conjunto ordenado de dados. A função </w:t>
+      </w:r>
+      <w:r>
+        <w:rPr>
+          <w:rFonts w:ascii="Arial" w:hAnsi="Arial" w:cs="Arial"/>
+          <w:sz w:val="24"/>
+          <w:szCs w:val="24"/>
+        </w:rPr>
+        <w:t xml:space="preserve">deve receber um parâmetro, geralmente uma </w:t>
+      </w:r>
+      <w:r>
+        <w:rPr>
+          <w:rFonts w:ascii="Arial" w:hAnsi="Arial" w:cs="Arial"/>
+          <w:sz w:val="24"/>
+          <w:szCs w:val="24"/>
+        </w:rPr>
+        <w:lastRenderedPageBreak/>
+        <w:t>coluna, e</w:t>
+      </w:r>
+      <w:r>
+        <w:rPr>
+          <w:rFonts w:ascii="Arial" w:hAnsi="Arial" w:cs="Arial"/>
+          <w:sz w:val="24"/>
+          <w:szCs w:val="24"/>
+        </w:rPr>
+        <w:t xml:space="preserve"> retornará o último valor do conjunto de resultados completo ou da partição especificada na cláusula PARTITION BY.</w:t>
+      </w:r>
+    </w:p>
+    <w:p>
+      <w:pPr>
+        <w:spacing w:line="360" w:lineRule="auto"/>
+        <w:jc w:val="both"/>
+        <w:rPr>
+          <w:rFonts w:ascii="Arial" w:hAnsi="Arial" w:cs="Arial"/>
+          <w:sz w:val="24"/>
+          <w:szCs w:val="24"/>
+        </w:rPr>
+      </w:pPr>
+      <w:r>
+        <w:rPr>
+          <w:rFonts w:ascii="Arial" w:hAnsi="Arial" w:cs="Arial"/>
+          <w:sz w:val="24"/>
+          <w:szCs w:val="24"/>
+        </w:rPr>
+        <w:tab/>
+        <w:t>LAG(</w:t>
+      </w:r>
+      <w:r>
+        <w:rPr>
+          <w:rFonts w:ascii="Arial" w:hAnsi="Arial" w:cs="Arial"/>
+          <w:i/>
+          <w:sz w:val="24"/>
+          <w:szCs w:val="24"/>
+        </w:rPr>
+        <w:t>scalar_expression [,offset] [,default]</w:t>
+      </w:r>
+      <w:r>
+        <w:rPr>
+          <w:rFonts w:ascii="Arial" w:hAnsi="Arial" w:cs="Arial"/>
+          <w:sz w:val="24"/>
+          <w:szCs w:val="24"/>
+        </w:rPr>
+        <w:t xml:space="preserve">) </w:t>
+      </w:r>
+      <w:r>
+        <w:rPr>
+          <w:rFonts w:ascii="Arial" w:hAnsi="Arial" w:cs="Arial"/>
+          <w:sz w:val="24"/>
+          <w:szCs w:val="24"/>
+        </w:rPr>
+        <w:t>acessa dados de linhas anteriores de um mesmo conjunto de resultados e retorna um valor especificado pelo usuário. A função d</w:t>
+      </w:r>
+      <w:r>
+        <w:rPr>
+          <w:rFonts w:ascii="Arial" w:hAnsi="Arial" w:cs="Arial"/>
+          <w:sz w:val="24"/>
+          <w:szCs w:val="24"/>
+        </w:rPr>
+        <w:t xml:space="preserve">eve receber um parâmetro obrigatoriamente e 2 parâmetros opcionais. </w:t>
+      </w:r>
+      <w:r>
+        <w:rPr>
+          <w:rFonts w:ascii="Arial" w:hAnsi="Arial" w:cs="Arial"/>
+          <w:i/>
+          <w:sz w:val="24"/>
+          <w:szCs w:val="24"/>
+        </w:rPr>
+        <w:t>Offset</w:t>
+      </w:r>
+      <w:r>
+        <w:rPr>
+          <w:rFonts w:ascii="Arial" w:hAnsi="Arial" w:cs="Arial"/>
+          <w:sz w:val="24"/>
+          <w:szCs w:val="24"/>
+        </w:rPr>
+        <w:t xml:space="preserve"> ind</w:t>
+      </w:r>
+      <w:r>
+        <w:rPr>
+          <w:rFonts w:ascii="Arial" w:hAnsi="Arial" w:cs="Arial"/>
+          <w:sz w:val="24"/>
+          <w:szCs w:val="24"/>
+        </w:rPr>
+        <w:t xml:space="preserve">ica há quantas linhas anteriores a expressão deve ser retornada e </w:t>
+      </w:r>
+      <w:r>
+        <w:rPr>
+          <w:rFonts w:ascii="Arial" w:hAnsi="Arial" w:cs="Arial"/>
+          <w:i/>
+          <w:sz w:val="24"/>
+          <w:szCs w:val="24"/>
+        </w:rPr>
+        <w:t>default</w:t>
+      </w:r>
+      <w:r>
+        <w:rPr>
+          <w:rFonts w:ascii="Arial" w:hAnsi="Arial" w:cs="Arial"/>
+          <w:sz w:val="24"/>
+          <w:szCs w:val="24"/>
+        </w:rPr>
+        <w:t xml:space="preserve"> indica o valor padrão caso o retorno seja NULL.</w:t>
+      </w:r>
+    </w:p>
+    <w:p>
+      <w:pPr>
+        <w:spacing w:line="360" w:lineRule="auto"/>
+        <w:ind w:firstLine="708"/>
+        <w:jc w:val="both"/>
+        <w:rPr>
+          <w:rFonts w:ascii="Arial" w:hAnsi="Arial" w:cs="Arial"/>
+          <w:sz w:val="24"/>
+          <w:szCs w:val="24"/>
+        </w:rPr>
+      </w:pPr>
+      <w:r>
+        <w:rPr>
+          <w:rFonts w:ascii="Arial" w:hAnsi="Arial" w:cs="Arial"/>
+          <w:sz w:val="24"/>
+          <w:szCs w:val="24"/>
+        </w:rPr>
+        <w:t>LEAD(</w:t>
+      </w:r>
+      <w:r>
+        <w:rPr>
+          <w:rFonts w:ascii="Arial" w:hAnsi="Arial" w:cs="Arial"/>
+          <w:i/>
+          <w:sz w:val="24"/>
+          <w:szCs w:val="24"/>
+        </w:rPr>
+        <w:t>scalar_expression [,offset] [,default]</w:t>
+      </w:r>
+      <w:r>
+        <w:rPr>
+          <w:rFonts w:ascii="Arial" w:hAnsi="Arial" w:cs="Arial"/>
+          <w:sz w:val="24"/>
+          <w:szCs w:val="24"/>
+        </w:rPr>
+        <w:t xml:space="preserve">) </w:t>
+      </w:r>
+      <w:r>
+        <w:rPr>
+          <w:rFonts w:ascii="Arial" w:hAnsi="Arial" w:cs="Arial"/>
+          <w:sz w:val="24"/>
+          <w:szCs w:val="24"/>
+        </w:rPr>
+        <w:t xml:space="preserve">acessa dados de linhas </w:t>
+      </w:r>
+      <w:r>
+        <w:rPr>
+          <w:rFonts w:ascii="Arial" w:hAnsi="Arial" w:cs="Arial"/>
+          <w:sz w:val="24"/>
+          <w:szCs w:val="24"/>
+        </w:rPr>
+        <w:t>à frente</w:t>
+      </w:r>
+      <w:r>
+        <w:rPr>
+          <w:rFonts w:ascii="Arial" w:hAnsi="Arial" w:cs="Arial"/>
+          <w:sz w:val="24"/>
+          <w:szCs w:val="24"/>
+        </w:rPr>
+        <w:t xml:space="preserve"> de um mesmo conjunto de resultados e retorna um valor especificado pelo usuário. A função </w:t>
+      </w:r>
+      <w:r>
+        <w:rPr>
+          <w:rFonts w:ascii="Arial" w:hAnsi="Arial" w:cs="Arial"/>
+          <w:sz w:val="24"/>
+          <w:szCs w:val="24"/>
+        </w:rPr>
+        <w:t xml:space="preserve">deve receber um parâmetro obrigatoriamente e 2 parâmetros opcionais. </w:t>
+      </w:r>
+      <w:r>
+        <w:rPr>
+          <w:rFonts w:ascii="Arial" w:hAnsi="Arial" w:cs="Arial"/>
+          <w:i/>
+          <w:sz w:val="24"/>
+          <w:szCs w:val="24"/>
+        </w:rPr>
+        <w:t>Offset</w:t>
+      </w:r>
+      <w:r>
+        <w:rPr>
+          <w:rFonts w:ascii="Arial" w:hAnsi="Arial" w:cs="Arial"/>
+          <w:sz w:val="24"/>
+          <w:szCs w:val="24"/>
+        </w:rPr>
+        <w:t xml:space="preserve"> indica o número de linhas à frente que a expressão deve ser retornada e </w:t>
+      </w:r>
+      <w:r>
+        <w:rPr>
+          <w:rFonts w:ascii="Arial" w:hAnsi="Arial" w:cs="Arial"/>
+          <w:i/>
+          <w:sz w:val="24"/>
+          <w:szCs w:val="24"/>
+        </w:rPr>
+        <w:t>default</w:t>
+      </w:r>
+      <w:r>
+        <w:rPr>
+          <w:rFonts w:ascii="Arial" w:hAnsi="Arial" w:cs="Arial"/>
+          <w:sz w:val="24"/>
+          <w:szCs w:val="24"/>
+        </w:rPr>
+        <w:t xml:space="preserve"> indica o valor padrão caso o retorno seja NULL.</w:t>
+      </w:r>
+    </w:p>
+    <w:p>
+      <w:pPr>
+        <w:spacing w:line="360" w:lineRule="auto"/>
+        <w:jc w:val="both"/>
+        <w:rPr>
+          <w:rFonts w:ascii="Arial" w:hAnsi="Arial" w:cs="Arial"/>
+          <w:b/>
+          <w:sz w:val="24"/>
+          <w:szCs w:val="24"/>
+        </w:rPr>
+      </w:pPr>
+      <w:r>
+        <w:rPr>
+          <w:rFonts w:ascii="Arial" w:hAnsi="Arial" w:cs="Arial"/>
+          <w:b/>
+          <w:sz w:val="24"/>
+          <w:szCs w:val="24"/>
+        </w:rPr>
+        <w:t>SET XACT_ABORT</w:t>
+      </w:r>
+      <w:r>
+        <w:rPr>
+          <w:rFonts w:ascii="Arial" w:hAnsi="Arial" w:cs="Arial"/>
+          <w:b/>
+          <w:sz w:val="24"/>
+          <w:szCs w:val="24"/>
+        </w:rPr>
+        <w:t xml:space="preserve"> {ON | OFF}</w:t>
+      </w:r>
+    </w:p>
+    <w:p>
+      <w:pPr>
+        <w:spacing w:line="360" w:lineRule="auto"/>
+        <w:jc w:val="both"/>
+        <w:rPr>
+          <w:rFonts w:ascii="Arial" w:hAnsi="Arial" w:cs="Arial"/>
+          <w:sz w:val="24"/>
+          <w:szCs w:val="24"/>
+        </w:rPr>
+      </w:pPr>
+      <w:r>
+        <w:rPr>
+          <w:rFonts w:ascii="Arial" w:hAnsi="Arial" w:cs="Arial"/>
+          <w:sz w:val="24"/>
+          <w:szCs w:val="24"/>
+        </w:rPr>
+        <w:tab/>
+        <w:t>Especifica se o SQL deve reverter a tra</w:t>
+      </w:r>
+      <w:r>
+        <w:rPr>
+          <w:rFonts w:ascii="Arial" w:hAnsi="Arial" w:cs="Arial"/>
+          <w:sz w:val="24"/>
+          <w:szCs w:val="24"/>
+        </w:rPr>
+        <w:t>nsação atual caso gere um erro.</w:t>
+      </w:r>
+    </w:p>
+    <w:p>
+      <w:pPr>
+        <w:spacing w:line="360" w:lineRule="auto"/>
+        <w:ind w:firstLine="708"/>
+        <w:jc w:val="both"/>
+        <w:rPr>
+          <w:rFonts w:ascii="Arial" w:hAnsi="Arial" w:cs="Arial"/>
+          <w:sz w:val="24"/>
+          <w:szCs w:val="24"/>
+        </w:rPr>
+      </w:pPr>
+      <w:r>
+        <w:rPr>
+          <w:rFonts w:ascii="Arial" w:hAnsi="Arial" w:cs="Arial"/>
+          <w:sz w:val="24"/>
+          <w:szCs w:val="24"/>
+        </w:rPr>
+        <w:t>Quando SET XACT_ABORT for ON, se uma instrução Transact-SQL gerar um erro em tempo de execução, a transação inteira será encerrada e revertida.</w:t>
+      </w:r>
+    </w:p>
+    <w:p>
+      <w:pPr>
+        <w:spacing w:line="360" w:lineRule="auto"/>
+        <w:ind w:firstLine="708"/>
+        <w:jc w:val="both"/>
+        <w:rPr>
+          <w:rFonts w:ascii="Arial" w:hAnsi="Arial" w:cs="Arial"/>
+          <w:sz w:val="24"/>
+          <w:szCs w:val="24"/>
+        </w:rPr>
+      </w:pPr>
+      <w:r>
+        <w:rPr>
+          <w:rFonts w:ascii="Arial" w:hAnsi="Arial" w:cs="Arial"/>
+          <w:sz w:val="24"/>
+          <w:szCs w:val="24"/>
+        </w:rPr>
+        <w:t>Quando SET XACT_ABORT é OFF, em alguns casos, somente a instrução Transact-SQL que gerou o erro é revertida e a transação continua a ser processada. Dependendo da gravidade do erro, a transação inteira pode ser revertida mesmo quando SET XACT_ABORT é OFF. OFF é a configuração padrão.</w:t>
+      </w:r>
+    </w:p>
+    <w:p>
+      <w:pPr>
+        <w:spacing w:line="360" w:lineRule="auto"/>
+        <w:ind w:firstLine="708"/>
+        <w:jc w:val="both"/>
+        <w:rPr>
+          <w:rFonts w:ascii="Arial" w:hAnsi="Arial" w:cs="Arial"/>
+          <w:sz w:val="24"/>
+          <w:szCs w:val="24"/>
+        </w:rPr>
+      </w:pPr>
+      <w:r>
+        <w:rPr>
+          <w:rFonts w:ascii="Arial" w:hAnsi="Arial" w:cs="Arial"/>
+          <w:sz w:val="24"/>
+          <w:szCs w:val="24"/>
+        </w:rPr>
+        <w:t>Os erros de compilação, como erros de sintaxe, não são afetados por SET XACT_ABORT.</w:t>
+      </w:r>
+    </w:p>
+    <w:p>
+      <w:pPr>
+        <w:spacing w:line="360" w:lineRule="auto"/>
+        <w:jc w:val="both"/>
+        <w:rPr>
+          <w:rFonts w:ascii="Arial" w:hAnsi="Arial" w:cs="Arial"/>
+          <w:sz w:val="24"/>
+          <w:szCs w:val="24"/>
+        </w:rPr>
+      </w:pPr>
+      <w:r>
+        <w:rPr>
+          <w:rFonts w:ascii="Arial" w:hAnsi="Arial" w:cs="Arial"/>
+          <w:b/>
+          <w:sz w:val="24"/>
+          <w:szCs w:val="24"/>
+        </w:rPr>
+        <w:t>Views</w:t>
+      </w:r>
+    </w:p>
+    <w:p>
+      <w:pPr>
+        <w:spacing w:line="360" w:lineRule="auto"/>
+        <w:jc w:val="both"/>
+        <w:rPr>
+          <w:rFonts w:ascii="Arial" w:hAnsi="Arial" w:cs="Arial"/>
+          <w:sz w:val="24"/>
+          <w:szCs w:val="24"/>
+        </w:rPr>
+      </w:pPr>
+      <w:r>
+        <w:rPr>
+          <w:rFonts w:ascii="Arial" w:hAnsi="Arial" w:cs="Arial"/>
+          <w:sz w:val="24"/>
+          <w:szCs w:val="24"/>
+        </w:rPr>
+        <w:tab/>
+        <w:t xml:space="preserve">Uma </w:t>
+      </w:r>
+      <w:r>
+        <w:rPr>
+          <w:rFonts w:ascii="Arial" w:hAnsi="Arial" w:cs="Arial"/>
+          <w:i/>
+          <w:sz w:val="24"/>
+          <w:szCs w:val="24"/>
+        </w:rPr>
+        <w:t>view</w:t>
+      </w:r>
+      <w:r>
+        <w:rPr>
+          <w:rFonts w:ascii="Arial" w:hAnsi="Arial" w:cs="Arial"/>
+          <w:b/>
+          <w:i/>
+          <w:sz w:val="24"/>
+          <w:szCs w:val="24"/>
+        </w:rPr>
+        <w:t xml:space="preserve"> </w:t>
+      </w:r>
+      <w:r>
+        <w:rPr>
+          <w:rFonts w:ascii="Arial" w:hAnsi="Arial" w:cs="Arial"/>
+          <w:sz w:val="24"/>
+          <w:szCs w:val="24"/>
+        </w:rPr>
+        <w:t xml:space="preserve">é uma tabela virtual criada a partir de uma </w:t>
+      </w:r>
+      <w:r>
+        <w:rPr>
+          <w:rFonts w:ascii="Arial" w:hAnsi="Arial" w:cs="Arial"/>
+          <w:i/>
+          <w:sz w:val="24"/>
+          <w:szCs w:val="24"/>
+        </w:rPr>
+        <w:t>query</w:t>
+      </w:r>
+      <w:r>
+        <w:rPr>
+          <w:rFonts w:ascii="Arial" w:hAnsi="Arial" w:cs="Arial"/>
+          <w:sz w:val="24"/>
+          <w:szCs w:val="24"/>
+        </w:rPr>
+        <w:t xml:space="preserve"> </w:t>
+      </w:r>
+      <w:r>
+        <w:rPr>
+          <w:rFonts w:ascii="Arial" w:hAnsi="Arial" w:cs="Arial"/>
+          <w:sz w:val="24"/>
+          <w:szCs w:val="24"/>
+        </w:rPr>
+        <w:t xml:space="preserve">no banco de dados e pode referenciar mais de uma tabela. </w:t>
+      </w:r>
+      <w:r>
+        <w:rPr>
+          <w:rFonts w:ascii="Arial" w:hAnsi="Arial" w:cs="Arial"/>
+          <w:i/>
+          <w:sz w:val="24"/>
+          <w:szCs w:val="24"/>
+        </w:rPr>
+        <w:t>Views</w:t>
+      </w:r>
+      <w:r>
+        <w:rPr>
+          <w:rFonts w:ascii="Arial" w:hAnsi="Arial" w:cs="Arial"/>
+          <w:sz w:val="24"/>
+          <w:szCs w:val="24"/>
+        </w:rPr>
+        <w:t xml:space="preserve"> podem ser utilizadas para criar visualizações simples para usuários, disponibilizar a consulta dos dados sem dar acesso às tabelas originais, utiliza como fonte de dados sem a utilização de subqueries ou tabelas derivadas, etc.</w:t>
       </w:r>
     </w:p>
     <w:p>
@@ -1521,7 +2059,7 @@
         </w:rPr>
         <w:lastRenderedPageBreak/>
         <w:tab/>
-        <w:t>LAG(</w:t>
+        <w:t xml:space="preserve">Uma </w:t>
       </w:r>
       <w:r>
         <w:rPr>
@@ -1530,15 +2068,31 @@
           <w:sz w:val="24"/>
           <w:szCs w:val="24"/>
         </w:rPr>
-        <w:t>scalar_expression [,offset] [,default]</w:t>
-      </w:r>
-      <w:r>
-        <w:rPr>
-          <w:rFonts w:ascii="Arial" w:hAnsi="Arial" w:cs="Arial"/>
-          <w:sz w:val="24"/>
-          <w:szCs w:val="24"/>
-        </w:rPr>
-        <w:t xml:space="preserve">) deve receber um parâmetro obrigatoriamente e 2 parâmetros opcionais. </w:t>
+        <w:t>view</w:t>
+      </w:r>
+      <w:r>
+        <w:rPr>
+          <w:rFonts w:ascii="Arial" w:hAnsi="Arial" w:cs="Arial"/>
+          <w:sz w:val="24"/>
+          <w:szCs w:val="24"/>
+        </w:rPr>
+        <w:t xml:space="preserve"> pode armazenar </w:t>
+      </w:r>
+      <w:r>
+        <w:rPr>
+          <w:rFonts w:ascii="Arial" w:hAnsi="Arial" w:cs="Arial"/>
+          <w:sz w:val="24"/>
+          <w:szCs w:val="24"/>
+        </w:rPr>
+        <w:t xml:space="preserve">apenas </w:t>
+      </w:r>
+      <w:r>
+        <w:rPr>
+          <w:rFonts w:ascii="Arial" w:hAnsi="Arial" w:cs="Arial"/>
+          <w:sz w:val="24"/>
+          <w:szCs w:val="24"/>
+        </w:rPr>
+        <w:t xml:space="preserve">um índice </w:t>
       </w:r>
       <w:r>
         <w:rPr>
@@ -1547,23 +2101,23 @@
           <w:sz w:val="24"/>
           <w:szCs w:val="24"/>
         </w:rPr>
-        <w:t>Offset</w:t>
-      </w:r>
-      <w:r>
-        <w:rPr>
-          <w:rFonts w:ascii="Arial" w:hAnsi="Arial" w:cs="Arial"/>
-          <w:sz w:val="24"/>
-          <w:szCs w:val="24"/>
-        </w:rPr>
-        <w:t xml:space="preserve"> ind</w:t>
-      </w:r>
-      <w:r>
-        <w:rPr>
-          <w:rFonts w:ascii="Arial" w:hAnsi="Arial" w:cs="Arial"/>
-          <w:sz w:val="24"/>
-          <w:szCs w:val="24"/>
-        </w:rPr>
-        <w:t xml:space="preserve">ica há quantas linhas anteriores a expressão deve ser retornada e </w:t>
+        <w:t>cluster</w:t>
+      </w:r>
+      <w:r>
+        <w:rPr>
+          <w:rFonts w:ascii="Arial" w:hAnsi="Arial" w:cs="Arial"/>
+          <w:sz w:val="24"/>
+          <w:szCs w:val="24"/>
+        </w:rPr>
+        <w:t xml:space="preserve"> e</w:t>
+      </w:r>
+      <w:r>
+        <w:rPr>
+          <w:rFonts w:ascii="Arial" w:hAnsi="Arial" w:cs="Arial"/>
+          <w:sz w:val="24"/>
+          <w:szCs w:val="24"/>
+        </w:rPr>
+        <w:t xml:space="preserve"> outros índices </w:t>
       </w:r>
       <w:r>
         <w:rPr>
@@ -1572,35 +2126,15 @@
           <w:sz w:val="24"/>
           <w:szCs w:val="24"/>
         </w:rPr>
-        <w:t>default</w:t>
-      </w:r>
-      <w:r>
-        <w:rPr>
-          <w:rFonts w:ascii="Arial" w:hAnsi="Arial" w:cs="Arial"/>
-          <w:sz w:val="24"/>
-          <w:szCs w:val="24"/>
-        </w:rPr>
-        <w:t xml:space="preserve"> indica o valor padrão caso o retorno seja NULL.</w:t>
-      </w:r>
-    </w:p>
-    <w:p>
-      <w:pPr>
-        <w:spacing w:line="360" w:lineRule="auto"/>
-        <w:ind w:firstLine="708"/>
-        <w:jc w:val="both"/>
-        <w:rPr>
-          <w:rFonts w:ascii="Arial" w:hAnsi="Arial" w:cs="Arial"/>
-          <w:sz w:val="24"/>
-          <w:szCs w:val="24"/>
-        </w:rPr>
-      </w:pPr>
-      <w:r>
-        <w:rPr>
-          <w:rFonts w:ascii="Arial" w:hAnsi="Arial" w:cs="Arial"/>
-          <w:sz w:val="24"/>
-          <w:szCs w:val="24"/>
-        </w:rPr>
-        <w:t>LEAD(</w:t>
+        <w:t>noncluster</w:t>
+      </w:r>
+      <w:r>
+        <w:rPr>
+          <w:rFonts w:ascii="Arial" w:hAnsi="Arial" w:cs="Arial"/>
+          <w:sz w:val="24"/>
+          <w:szCs w:val="24"/>
+        </w:rPr>
+        <w:t xml:space="preserve">. A adição de índices em </w:t>
       </w:r>
       <w:r>
         <w:rPr>
@@ -1609,15 +2143,15 @@
           <w:sz w:val="24"/>
           <w:szCs w:val="24"/>
         </w:rPr>
-        <w:t>scalar_expression [,offset] [,default]</w:t>
-      </w:r>
-      <w:r>
-        <w:rPr>
-          <w:rFonts w:ascii="Arial" w:hAnsi="Arial" w:cs="Arial"/>
-          <w:sz w:val="24"/>
-          <w:szCs w:val="24"/>
-        </w:rPr>
-        <w:t xml:space="preserve">) deve receber um parâmetro obrigatoriamente e 2 parâmetros opcionais. </w:t>
+        <w:t>views</w:t>
+      </w:r>
+      <w:r>
+        <w:rPr>
+          <w:rFonts w:ascii="Arial" w:hAnsi="Arial" w:cs="Arial"/>
+          <w:sz w:val="24"/>
+          <w:szCs w:val="24"/>
+        </w:rPr>
+        <w:t xml:space="preserve"> pode auxiliar na performance de consulta e retorno dos dados através da utilização do </w:t>
       </w:r>
       <w:r>
         <w:rPr>
@@ -1626,33 +2160,27 @@
           <w:sz w:val="24"/>
           <w:szCs w:val="24"/>
         </w:rPr>
-        <w:t>Offset</w:t>
-      </w:r>
-      <w:r>
-        <w:rPr>
-          <w:rFonts w:ascii="Arial" w:hAnsi="Arial" w:cs="Arial"/>
-          <w:sz w:val="24"/>
-          <w:szCs w:val="24"/>
-        </w:rPr>
-        <w:t xml:space="preserve"> indica o número de linhas à frente que a expressão deve ser retornada e </w:t>
-      </w:r>
-      <w:r>
-        <w:rPr>
-          <w:rFonts w:ascii="Arial" w:hAnsi="Arial" w:cs="Arial"/>
-          <w:i/>
-          <w:sz w:val="24"/>
-          <w:szCs w:val="24"/>
-        </w:rPr>
-        <w:t>default</w:t>
-      </w:r>
-      <w:r>
-        <w:rPr>
-          <w:rFonts w:ascii="Arial" w:hAnsi="Arial" w:cs="Arial"/>
-          <w:sz w:val="24"/>
-          <w:szCs w:val="24"/>
-        </w:rPr>
-        <w:t xml:space="preserve"> indica o valor padrão caso o retorno seja NULL.</w:t>
-      </w:r>
+        <w:t>query optimizer</w:t>
+      </w:r>
+      <w:r>
+        <w:rPr>
+          <w:rFonts w:ascii="Arial" w:hAnsi="Arial" w:cs="Arial"/>
+          <w:sz w:val="24"/>
+          <w:szCs w:val="24"/>
+        </w:rPr>
+        <w:t>.</w:t>
+      </w:r>
+    </w:p>
+    <w:p>
+      <w:pPr>
+        <w:spacing w:line="360" w:lineRule="auto"/>
+        <w:jc w:val="both"/>
+        <w:rPr>
+          <w:rFonts w:ascii="Arial" w:hAnsi="Arial" w:cs="Arial"/>
+          <w:sz w:val="24"/>
+          <w:szCs w:val="24"/>
+        </w:rPr>
+      </w:pPr>
     </w:p>
     <w:p>
       <w:pPr>
@@ -1672,374 +2200,6 @@
           <w:sz w:val="24"/>
           <w:szCs w:val="24"/>
         </w:rPr>
-        <w:t>SET XACT_ABORT</w:t>
-      </w:r>
-      <w:r>
-        <w:rPr>
-          <w:rFonts w:ascii="Arial" w:hAnsi="Arial" w:cs="Arial"/>
-          <w:b/>
-          <w:sz w:val="24"/>
-          <w:szCs w:val="24"/>
-        </w:rPr>
-        <w:t xml:space="preserve"> {ON | OFF}</w:t>
-      </w:r>
-    </w:p>
-    <w:p>
-      <w:pPr>
-        <w:spacing w:line="360" w:lineRule="auto"/>
-        <w:jc w:val="both"/>
-        <w:rPr>
-          <w:rFonts w:ascii="Arial" w:hAnsi="Arial" w:cs="Arial"/>
-          <w:sz w:val="24"/>
-          <w:szCs w:val="24"/>
-        </w:rPr>
-      </w:pPr>
-      <w:r>
-        <w:rPr>
-          <w:rFonts w:ascii="Arial" w:hAnsi="Arial" w:cs="Arial"/>
-          <w:sz w:val="24"/>
-          <w:szCs w:val="24"/>
-        </w:rPr>
-        <w:tab/>
-        <w:t>Especifica se o SQL deve reverter a tra</w:t>
-      </w:r>
-      <w:r>
-        <w:rPr>
-          <w:rFonts w:ascii="Arial" w:hAnsi="Arial" w:cs="Arial"/>
-          <w:sz w:val="24"/>
-          <w:szCs w:val="24"/>
-        </w:rPr>
-        <w:t>nsação atual caso gere um erro.</w:t>
-      </w:r>
-    </w:p>
-    <w:p>
-      <w:pPr>
-        <w:spacing w:line="360" w:lineRule="auto"/>
-        <w:ind w:firstLine="708"/>
-        <w:jc w:val="both"/>
-        <w:rPr>
-          <w:rFonts w:ascii="Arial" w:hAnsi="Arial" w:cs="Arial"/>
-          <w:sz w:val="24"/>
-          <w:szCs w:val="24"/>
-        </w:rPr>
-      </w:pPr>
-      <w:r>
-        <w:rPr>
-          <w:rFonts w:ascii="Arial" w:hAnsi="Arial" w:cs="Arial"/>
-          <w:sz w:val="24"/>
-          <w:szCs w:val="24"/>
-        </w:rPr>
-        <w:t>Quando SET XACT_ABORT for ON, se uma instrução Transact-SQL gerar um erro em tempo de execução, a transação inteira será encerrada e revertida.</w:t>
-      </w:r>
-    </w:p>
-    <w:p>
-      <w:pPr>
-        <w:spacing w:line="360" w:lineRule="auto"/>
-        <w:ind w:firstLine="708"/>
-        <w:jc w:val="both"/>
-        <w:rPr>
-          <w:rFonts w:ascii="Arial" w:hAnsi="Arial" w:cs="Arial"/>
-          <w:sz w:val="24"/>
-          <w:szCs w:val="24"/>
-        </w:rPr>
-      </w:pPr>
-      <w:r>
-        <w:rPr>
-          <w:rFonts w:ascii="Arial" w:hAnsi="Arial" w:cs="Arial"/>
-          <w:sz w:val="24"/>
-          <w:szCs w:val="24"/>
-        </w:rPr>
-        <w:t>Quando SET XACT_ABORT é OFF, em alguns casos, somente a instrução Transact-SQL que gerou o erro é revertida e a transação continua a ser processada. Dependendo da gravidade do erro, a transação inteira pode ser revertida mesmo quando SET XACT_ABORT é OFF. OFF é a configuração padrão.</w:t>
-      </w:r>
-    </w:p>
-    <w:p>
-      <w:pPr>
-        <w:spacing w:line="360" w:lineRule="auto"/>
-        <w:ind w:firstLine="708"/>
-        <w:jc w:val="both"/>
-        <w:rPr>
-          <w:rFonts w:ascii="Arial" w:hAnsi="Arial" w:cs="Arial"/>
-          <w:sz w:val="24"/>
-          <w:szCs w:val="24"/>
-        </w:rPr>
-      </w:pPr>
-      <w:r>
-        <w:rPr>
-          <w:rFonts w:ascii="Arial" w:hAnsi="Arial" w:cs="Arial"/>
-          <w:sz w:val="24"/>
-          <w:szCs w:val="24"/>
-        </w:rPr>
-        <w:t>Os erros de compilação, como erros de sintaxe, não são afetados por SET XACT_ABORT.</w:t>
-      </w:r>
-    </w:p>
-    <w:p>
-      <w:pPr>
-        <w:spacing w:line="360" w:lineRule="auto"/>
-        <w:jc w:val="both"/>
-        <w:rPr>
-          <w:rFonts w:ascii="Arial" w:hAnsi="Arial" w:cs="Arial"/>
-          <w:sz w:val="24"/>
-          <w:szCs w:val="24"/>
-        </w:rPr>
-      </w:pPr>
-      <w:r>
-        <w:rPr>
-          <w:rFonts w:ascii="Arial" w:hAnsi="Arial" w:cs="Arial"/>
-          <w:b/>
-          <w:sz w:val="24"/>
-          <w:szCs w:val="24"/>
-        </w:rPr>
-        <w:t>Views</w:t>
-      </w:r>
-    </w:p>
-    <w:p>
-      <w:pPr>
-        <w:spacing w:line="360" w:lineRule="auto"/>
-        <w:jc w:val="both"/>
-        <w:rPr>
-          <w:rFonts w:ascii="Arial" w:hAnsi="Arial" w:cs="Arial"/>
-          <w:sz w:val="24"/>
-          <w:szCs w:val="24"/>
-        </w:rPr>
-      </w:pPr>
-      <w:r>
-        <w:rPr>
-          <w:rFonts w:ascii="Arial" w:hAnsi="Arial" w:cs="Arial"/>
-          <w:sz w:val="24"/>
-          <w:szCs w:val="24"/>
-        </w:rPr>
-        <w:tab/>
-        <w:t xml:space="preserve">Uma </w:t>
-      </w:r>
-      <w:r>
-        <w:rPr>
-          <w:rFonts w:ascii="Arial" w:hAnsi="Arial" w:cs="Arial"/>
-          <w:i/>
-          <w:sz w:val="24"/>
-          <w:szCs w:val="24"/>
-        </w:rPr>
-        <w:t>view</w:t>
-      </w:r>
-      <w:r>
-        <w:rPr>
-          <w:rFonts w:ascii="Arial" w:hAnsi="Arial" w:cs="Arial"/>
-          <w:b/>
-          <w:i/>
-          <w:sz w:val="24"/>
-          <w:szCs w:val="24"/>
-        </w:rPr>
-        <w:t xml:space="preserve"> </w:t>
-      </w:r>
-      <w:r>
-        <w:rPr>
-          <w:rFonts w:ascii="Arial" w:hAnsi="Arial" w:cs="Arial"/>
-          <w:sz w:val="24"/>
-          <w:szCs w:val="24"/>
-        </w:rPr>
-        <w:t xml:space="preserve">é uma tabela virtual criada a partir de uma </w:t>
-      </w:r>
-      <w:r>
-        <w:rPr>
-          <w:rFonts w:ascii="Arial" w:hAnsi="Arial" w:cs="Arial"/>
-          <w:i/>
-          <w:sz w:val="24"/>
-          <w:szCs w:val="24"/>
-        </w:rPr>
-        <w:t>query</w:t>
-      </w:r>
-      <w:r>
-        <w:rPr>
-          <w:rFonts w:ascii="Arial" w:hAnsi="Arial" w:cs="Arial"/>
-          <w:sz w:val="24"/>
-          <w:szCs w:val="24"/>
-        </w:rPr>
-        <w:t xml:space="preserve"> </w:t>
-      </w:r>
-      <w:r>
-        <w:rPr>
-          <w:rFonts w:ascii="Arial" w:hAnsi="Arial" w:cs="Arial"/>
-          <w:sz w:val="24"/>
-          <w:szCs w:val="24"/>
-        </w:rPr>
-        <w:t xml:space="preserve">no banco de dados e pode referenciar mais de uma tabela. </w:t>
-      </w:r>
-      <w:r>
-        <w:rPr>
-          <w:rFonts w:ascii="Arial" w:hAnsi="Arial" w:cs="Arial"/>
-          <w:i/>
-          <w:sz w:val="24"/>
-          <w:szCs w:val="24"/>
-        </w:rPr>
-        <w:t>Views</w:t>
-      </w:r>
-      <w:r>
-        <w:rPr>
-          <w:rFonts w:ascii="Arial" w:hAnsi="Arial" w:cs="Arial"/>
-          <w:sz w:val="24"/>
-          <w:szCs w:val="24"/>
-        </w:rPr>
-        <w:t xml:space="preserve"> podem ser utilizadas para criar visualizações simples para usuários, disponibilizar a consulta dos dados sem dar acesso às tabelas originais, utiliza como fonte de dados sem a utilização de subqueries ou tabelas derivadas, etc.</w:t>
-      </w:r>
-    </w:p>
-    <w:p>
-      <w:pPr>
-        <w:spacing w:line="360" w:lineRule="auto"/>
-        <w:jc w:val="both"/>
-        <w:rPr>
-          <w:rFonts w:ascii="Arial" w:hAnsi="Arial" w:cs="Arial"/>
-          <w:sz w:val="24"/>
-          <w:szCs w:val="24"/>
-        </w:rPr>
-      </w:pPr>
-      <w:r>
-        <w:rPr>
-          <w:rFonts w:ascii="Arial" w:hAnsi="Arial" w:cs="Arial"/>
-          <w:sz w:val="24"/>
-          <w:szCs w:val="24"/>
-        </w:rPr>
-        <w:tab/>
-        <w:t xml:space="preserve">Uma </w:t>
-      </w:r>
-      <w:r>
-        <w:rPr>
-          <w:rFonts w:ascii="Arial" w:hAnsi="Arial" w:cs="Arial"/>
-          <w:i/>
-          <w:sz w:val="24"/>
-          <w:szCs w:val="24"/>
-        </w:rPr>
-        <w:t>view</w:t>
-      </w:r>
-      <w:r>
-        <w:rPr>
-          <w:rFonts w:ascii="Arial" w:hAnsi="Arial" w:cs="Arial"/>
-          <w:sz w:val="24"/>
-          <w:szCs w:val="24"/>
-        </w:rPr>
-        <w:t xml:space="preserve"> pode armazenar </w:t>
-      </w:r>
-      <w:r>
-        <w:rPr>
-          <w:rFonts w:ascii="Arial" w:hAnsi="Arial" w:cs="Arial"/>
-          <w:sz w:val="24"/>
-          <w:szCs w:val="24"/>
-        </w:rPr>
-        <w:t xml:space="preserve">apenas </w:t>
-      </w:r>
-      <w:r>
-        <w:rPr>
-          <w:rFonts w:ascii="Arial" w:hAnsi="Arial" w:cs="Arial"/>
-          <w:sz w:val="24"/>
-          <w:szCs w:val="24"/>
-        </w:rPr>
-        <w:t xml:space="preserve">um índice </w:t>
-      </w:r>
-      <w:r>
-        <w:rPr>
-          <w:rFonts w:ascii="Arial" w:hAnsi="Arial" w:cs="Arial"/>
-          <w:i/>
-          <w:sz w:val="24"/>
-          <w:szCs w:val="24"/>
-        </w:rPr>
-        <w:t>cluster</w:t>
-      </w:r>
-      <w:r>
-        <w:rPr>
-          <w:rFonts w:ascii="Arial" w:hAnsi="Arial" w:cs="Arial"/>
-          <w:sz w:val="24"/>
-          <w:szCs w:val="24"/>
-        </w:rPr>
-        <w:t xml:space="preserve"> e</w:t>
-      </w:r>
-      <w:r>
-        <w:rPr>
-          <w:rFonts w:ascii="Arial" w:hAnsi="Arial" w:cs="Arial"/>
-          <w:sz w:val="24"/>
-          <w:szCs w:val="24"/>
-        </w:rPr>
-        <w:t xml:space="preserve"> outros índices </w:t>
-      </w:r>
-      <w:r>
-        <w:rPr>
-          <w:rFonts w:ascii="Arial" w:hAnsi="Arial" w:cs="Arial"/>
-          <w:i/>
-          <w:sz w:val="24"/>
-          <w:szCs w:val="24"/>
-        </w:rPr>
-        <w:t>noncluster</w:t>
-      </w:r>
-      <w:r>
-        <w:rPr>
-          <w:rFonts w:ascii="Arial" w:hAnsi="Arial" w:cs="Arial"/>
-          <w:sz w:val="24"/>
-          <w:szCs w:val="24"/>
-        </w:rPr>
-        <w:t xml:space="preserve">. A adição de índices em </w:t>
-      </w:r>
-      <w:r>
-        <w:rPr>
-          <w:rFonts w:ascii="Arial" w:hAnsi="Arial" w:cs="Arial"/>
-          <w:i/>
-          <w:sz w:val="24"/>
-          <w:szCs w:val="24"/>
-        </w:rPr>
-        <w:t>views</w:t>
-      </w:r>
-      <w:r>
-        <w:rPr>
-          <w:rFonts w:ascii="Arial" w:hAnsi="Arial" w:cs="Arial"/>
-          <w:sz w:val="24"/>
-          <w:szCs w:val="24"/>
-        </w:rPr>
-        <w:t xml:space="preserve"> pode auxiliar na performance de consulta e retorno dos dados através da utilização do </w:t>
-      </w:r>
-      <w:r>
-        <w:rPr>
-          <w:rFonts w:ascii="Arial" w:hAnsi="Arial" w:cs="Arial"/>
-          <w:i/>
-          <w:sz w:val="24"/>
-          <w:szCs w:val="24"/>
-        </w:rPr>
-        <w:t>query optimizer</w:t>
-      </w:r>
-      <w:r>
-        <w:rPr>
-          <w:rFonts w:ascii="Arial" w:hAnsi="Arial" w:cs="Arial"/>
-          <w:sz w:val="24"/>
-          <w:szCs w:val="24"/>
-        </w:rPr>
-        <w:t>.</w:t>
-      </w:r>
-    </w:p>
-    <w:p>
-      <w:pPr>
-        <w:spacing w:line="360" w:lineRule="auto"/>
-        <w:jc w:val="both"/>
-        <w:rPr>
-          <w:rFonts w:ascii="Arial" w:hAnsi="Arial" w:cs="Arial"/>
-          <w:sz w:val="24"/>
-          <w:szCs w:val="24"/>
-        </w:rPr>
-      </w:pPr>
-    </w:p>
-    <w:p>
-      <w:pPr>
-        <w:spacing w:line="360" w:lineRule="auto"/>
-        <w:jc w:val="both"/>
-        <w:rPr>
-          <w:rFonts w:ascii="Arial" w:hAnsi="Arial" w:cs="Arial"/>
-          <w:b/>
-          <w:sz w:val="24"/>
-          <w:szCs w:val="24"/>
-        </w:rPr>
-      </w:pPr>
-      <w:r>
-        <w:rPr>
-          <w:rFonts w:ascii="Arial" w:hAnsi="Arial" w:cs="Arial"/>
-          <w:b/>
-          <w:sz w:val="24"/>
-          <w:szCs w:val="24"/>
-        </w:rPr>
-        <w:lastRenderedPageBreak/>
         <w:t>SET IDENTITY_INSERT</w:t>
       </w:r>
       <w:r>
@@ -2425,7 +2585,6 @@
           <w:sz w:val="19"/>
           <w:szCs w:val="19"/>
         </w:rPr>
-        <w:lastRenderedPageBreak/>
         <w:t>MERGE</w:t>
       </w:r>
       <w:r>
@@ -3358,8 +3517,6 @@
         </w:rPr>
         <w:t>É importante lembrar que este foi apenas um exemplo simples, mas que após cada condição, podemos aplicar tratamentos mais complexos para cada uma das necessidades.</w:t>
       </w:r>
-      <w:bookmarkStart w:id="0" w:name="_GoBack"/>
-      <w:bookmarkEnd w:id="0"/>
     </w:p>
     <w:p>
       <w:pPr>
@@ -3467,6 +3624,7 @@
           <w:sz w:val="24"/>
           <w:szCs w:val="24"/>
         </w:rPr>
+        <w:lastRenderedPageBreak/>
         <w:t xml:space="preserve">Positivo: O operador unário positivo </w:t>
       </w:r>
       <w:r>
@@ -3494,7 +3652,6 @@
           <w:sz w:val="24"/>
           <w:szCs w:val="24"/>
         </w:rPr>
-        <w:lastRenderedPageBreak/>
         <w:t>Negativo: O operador unário negativo é utilizado para conversão de valores e possui as características matemáticas básicas de conversão de operadores (ex. negativo com negativo = positivo).</w:t>
       </w:r>
     </w:p>
@@ -3643,7 +3800,49 @@
           <w:sz w:val="24"/>
           <w:szCs w:val="24"/>
         </w:rPr>
-        <w:t>Os operadores UNION e UNION ALL unificam os dados de consultas distintas. Como regra básica, as consultas precisam ter o mesmo número de colunas com o mesmo tipo de dados para que não haja erro em conversões implícitas. O operador UNION faz com que diversos conjuntos de resultados sejam unificados e se tornem apenas um conjunto de resultado. Ao utilizar a cláusula ALL o conjunto de resultados retorna todas as linhas de todos os resultados sem remoção de duplicatas, e caso não seja especificado, o conjunto de resultados não terá duplicatas.</w:t>
+        <w:t>Os operadores UNION e UNION ALL unificam os dados de consultas distintas. Como regra básica, as consultas precisam ter o mesmo número de colunas com o mesmo tipo de dados para que não haja erro em conversões implícitas. O operador UNION faz com que diversos conjuntos de resultados sejam unificados e se tornem apenas um conjunto de resultado</w:t>
+      </w:r>
+      <w:r>
+        <w:rPr>
+          <w:rFonts w:ascii="Arial" w:hAnsi="Arial" w:cs="Arial"/>
+          <w:sz w:val="24"/>
+          <w:szCs w:val="24"/>
+        </w:rPr>
+        <w:t xml:space="preserve"> eliminando duplicatas</w:t>
+      </w:r>
+      <w:r>
+        <w:rPr>
+          <w:rFonts w:ascii="Arial" w:hAnsi="Arial" w:cs="Arial"/>
+          <w:sz w:val="24"/>
+          <w:szCs w:val="24"/>
+        </w:rPr>
+        <w:t xml:space="preserve">. Ao utilizar a cláusula ALL o conjunto de resultados retorna todas as linhas de todos os resultados sem remoção de </w:t>
+      </w:r>
+      <w:r>
+        <w:rPr>
+          <w:rFonts w:ascii="Arial" w:hAnsi="Arial" w:cs="Arial"/>
+          <w:sz w:val="24"/>
+          <w:szCs w:val="24"/>
+        </w:rPr>
+        <w:t>d</w:t>
+      </w:r>
+      <w:bookmarkStart w:id="0" w:name="_GoBack"/>
+      <w:bookmarkEnd w:id="0"/>
+      <w:r>
+        <w:rPr>
+          <w:rFonts w:ascii="Arial" w:hAnsi="Arial" w:cs="Arial"/>
+          <w:sz w:val="24"/>
+          <w:szCs w:val="24"/>
+        </w:rPr>
+        <w:t>uplicatas</w:t>
+      </w:r>
+      <w:r>
+        <w:rPr>
+          <w:rFonts w:ascii="Arial" w:hAnsi="Arial" w:cs="Arial"/>
+          <w:sz w:val="24"/>
+          <w:szCs w:val="24"/>
+        </w:rPr>
+        <w:t>, e caso não seja especificado, o conjunto de resultados não terá duplicatas.</w:t>
       </w:r>
     </w:p>
     <w:p>
@@ -3744,6 +3943,7 @@
           <w:sz w:val="24"/>
           <w:szCs w:val="24"/>
         </w:rPr>
+        <w:lastRenderedPageBreak/>
         <w:t xml:space="preserve">JOIN ou INNER JOIN é utilizado para </w:t>
       </w:r>
       <w:r>
@@ -3771,7 +3971,6 @@
           <w:sz w:val="24"/>
           <w:szCs w:val="24"/>
         </w:rPr>
-        <w:lastRenderedPageBreak/>
         <w:tab/>
         <w:t>LEFT JOIN ou LEFT OUTER JOIN une registros</w:t>
       </w:r>

</xml_diff>